<commit_message>
Updated the final report (adding Apache Cassandra coverage) and the spreadsheet with the facts and figures that support the final report.
</commit_message>
<xml_diff>
--- a/2020.12.31 HealthEngine AWS Proof of Concept - Final Report.docx
+++ b/2020.12.31 HealthEngine AWS Proof of Concept - Final Report.docx
@@ -113,7 +113,7 @@
             </w:rPr>
             <w:fldChar w:fldCharType="separate"/>
           </w:r>
-          <w:hyperlink w:anchor="_Toc60067275" w:history="1">
+          <w:hyperlink w:anchor="_Toc60223975" w:history="1">
             <w:r>
               <w:rPr>
                 <w:rStyle w:val="Hyperlink"/>
@@ -140,7 +140,7 @@
                 <w:noProof/>
                 <w:webHidden/>
               </w:rPr>
-              <w:instrText xml:space="preserve"> PAGEREF _Toc60067275 \h </w:instrText>
+              <w:instrText xml:space="preserve"> PAGEREF _Toc60223975 \h </w:instrText>
             </w:r>
             <w:r>
               <w:rPr>
@@ -186,7 +186,7 @@
               <w:szCs w:val="24"/>
             </w:rPr>
           </w:pPr>
-          <w:hyperlink w:anchor="_Toc60067276" w:history="1">
+          <w:hyperlink w:anchor="_Toc60223976" w:history="1">
             <w:r>
               <w:rPr>
                 <w:rStyle w:val="Hyperlink"/>
@@ -213,7 +213,7 @@
                 <w:noProof/>
                 <w:webHidden/>
               </w:rPr>
-              <w:instrText xml:space="preserve"> PAGEREF _Toc60067276 \h </w:instrText>
+              <w:instrText xml:space="preserve"> PAGEREF _Toc60223976 \h </w:instrText>
             </w:r>
             <w:r>
               <w:rPr>
@@ -259,7 +259,7 @@
               <w:szCs w:val="24"/>
             </w:rPr>
           </w:pPr>
-          <w:hyperlink w:anchor="_Toc60067277" w:history="1">
+          <w:hyperlink w:anchor="_Toc60223977" w:history="1">
             <w:r>
               <w:rPr>
                 <w:rStyle w:val="Hyperlink"/>
@@ -286,7 +286,7 @@
                 <w:noProof/>
                 <w:webHidden/>
               </w:rPr>
-              <w:instrText xml:space="preserve"> PAGEREF _Toc60067277 \h </w:instrText>
+              <w:instrText xml:space="preserve"> PAGEREF _Toc60223977 \h </w:instrText>
             </w:r>
             <w:r>
               <w:rPr>
@@ -332,7 +332,7 @@
               <w:szCs w:val="24"/>
             </w:rPr>
           </w:pPr>
-          <w:hyperlink w:anchor="_Toc60067278" w:history="1">
+          <w:hyperlink w:anchor="_Toc60223978" w:history="1">
             <w:r>
               <w:rPr>
                 <w:rStyle w:val="Hyperlink"/>
@@ -359,7 +359,7 @@
                 <w:noProof/>
                 <w:webHidden/>
               </w:rPr>
-              <w:instrText xml:space="preserve"> PAGEREF _Toc60067278 \h </w:instrText>
+              <w:instrText xml:space="preserve"> PAGEREF _Toc60223978 \h </w:instrText>
             </w:r>
             <w:r>
               <w:rPr>
@@ -379,7 +379,7 @@
                 <w:noProof/>
                 <w:webHidden/>
               </w:rPr>
-              <w:t>3</w:t>
+              <w:t>4</w:t>
             </w:r>
             <w:r>
               <w:rPr>
@@ -405,7 +405,7 @@
               <w:szCs w:val="24"/>
             </w:rPr>
           </w:pPr>
-          <w:hyperlink w:anchor="_Toc60067279" w:history="1">
+          <w:hyperlink w:anchor="_Toc60223979" w:history="1">
             <w:r>
               <w:rPr>
                 <w:rStyle w:val="Hyperlink"/>
@@ -432,7 +432,7 @@
                 <w:noProof/>
                 <w:webHidden/>
               </w:rPr>
-              <w:instrText xml:space="preserve"> PAGEREF _Toc60067279 \h </w:instrText>
+              <w:instrText xml:space="preserve"> PAGEREF _Toc60223979 \h </w:instrText>
             </w:r>
             <w:r>
               <w:rPr>
@@ -478,7 +478,7 @@
               <w:szCs w:val="24"/>
             </w:rPr>
           </w:pPr>
-          <w:hyperlink w:anchor="_Toc60067280" w:history="1">
+          <w:hyperlink w:anchor="_Toc60223980" w:history="1">
             <w:r>
               <w:rPr>
                 <w:rStyle w:val="Hyperlink"/>
@@ -505,7 +505,7 @@
                 <w:noProof/>
                 <w:webHidden/>
               </w:rPr>
-              <w:instrText xml:space="preserve"> PAGEREF _Toc60067280 \h </w:instrText>
+              <w:instrText xml:space="preserve"> PAGEREF _Toc60223980 \h </w:instrText>
             </w:r>
             <w:r>
               <w:rPr>
@@ -549,7 +549,7 @@
               <w:szCs w:val="24"/>
             </w:rPr>
           </w:pPr>
-          <w:hyperlink w:anchor="_Toc60067281" w:history="1">
+          <w:hyperlink w:anchor="_Toc60223981" w:history="1">
             <w:r>
               <w:rPr>
                 <w:rStyle w:val="Hyperlink"/>
@@ -576,7 +576,7 @@
                 <w:noProof/>
                 <w:webHidden/>
               </w:rPr>
-              <w:instrText xml:space="preserve"> PAGEREF _Toc60067281 \h </w:instrText>
+              <w:instrText xml:space="preserve"> PAGEREF _Toc60223981 \h </w:instrText>
             </w:r>
             <w:r>
               <w:rPr>
@@ -620,7 +620,7 @@
               <w:szCs w:val="24"/>
             </w:rPr>
           </w:pPr>
-          <w:hyperlink w:anchor="_Toc60067282" w:history="1">
+          <w:hyperlink w:anchor="_Toc60223982" w:history="1">
             <w:r>
               <w:rPr>
                 <w:rStyle w:val="Hyperlink"/>
@@ -647,7 +647,7 @@
                 <w:noProof/>
                 <w:webHidden/>
               </w:rPr>
-              <w:instrText xml:space="preserve"> PAGEREF _Toc60067282 \h </w:instrText>
+              <w:instrText xml:space="preserve"> PAGEREF _Toc60223982 \h </w:instrText>
             </w:r>
             <w:r>
               <w:rPr>
@@ -691,7 +691,7 @@
               <w:szCs w:val="24"/>
             </w:rPr>
           </w:pPr>
-          <w:hyperlink w:anchor="_Toc60067283" w:history="1">
+          <w:hyperlink w:anchor="_Toc60223983" w:history="1">
             <w:r>
               <w:rPr>
                 <w:rStyle w:val="Hyperlink"/>
@@ -718,7 +718,7 @@
                 <w:noProof/>
                 <w:webHidden/>
               </w:rPr>
-              <w:instrText xml:space="preserve"> PAGEREF _Toc60067283 \h </w:instrText>
+              <w:instrText xml:space="preserve"> PAGEREF _Toc60223983 \h </w:instrText>
             </w:r>
             <w:r>
               <w:rPr>
@@ -762,7 +762,7 @@
               <w:szCs w:val="24"/>
             </w:rPr>
           </w:pPr>
-          <w:hyperlink w:anchor="_Toc60067284" w:history="1">
+          <w:hyperlink w:anchor="_Toc60223984" w:history="1">
             <w:r>
               <w:rPr>
                 <w:rStyle w:val="Hyperlink"/>
@@ -789,7 +789,7 @@
                 <w:noProof/>
                 <w:webHidden/>
               </w:rPr>
-              <w:instrText xml:space="preserve"> PAGEREF _Toc60067284 \h </w:instrText>
+              <w:instrText xml:space="preserve"> PAGEREF _Toc60223984 \h </w:instrText>
             </w:r>
             <w:r>
               <w:rPr>
@@ -809,7 +809,7 @@
                 <w:noProof/>
                 <w:webHidden/>
               </w:rPr>
-              <w:t>7</w:t>
+              <w:t>8</w:t>
             </w:r>
             <w:r>
               <w:rPr>
@@ -833,7 +833,7 @@
               <w:szCs w:val="24"/>
             </w:rPr>
           </w:pPr>
-          <w:hyperlink w:anchor="_Toc60067285" w:history="1">
+          <w:hyperlink w:anchor="_Toc60223985" w:history="1">
             <w:r>
               <w:rPr>
                 <w:rStyle w:val="Hyperlink"/>
@@ -860,7 +860,7 @@
                 <w:noProof/>
                 <w:webHidden/>
               </w:rPr>
-              <w:instrText xml:space="preserve"> PAGEREF _Toc60067285 \h </w:instrText>
+              <w:instrText xml:space="preserve"> PAGEREF _Toc60223985 \h </w:instrText>
             </w:r>
             <w:r>
               <w:rPr>
@@ -904,7 +904,7 @@
               <w:szCs w:val="24"/>
             </w:rPr>
           </w:pPr>
-          <w:hyperlink w:anchor="_Toc60067286" w:history="1">
+          <w:hyperlink w:anchor="_Toc60223986" w:history="1">
             <w:r>
               <w:rPr>
                 <w:rStyle w:val="Hyperlink"/>
@@ -931,7 +931,7 @@
                 <w:noProof/>
                 <w:webHidden/>
               </w:rPr>
-              <w:instrText xml:space="preserve"> PAGEREF _Toc60067286 \h </w:instrText>
+              <w:instrText xml:space="preserve"> PAGEREF _Toc60223986 \h </w:instrText>
             </w:r>
             <w:r>
               <w:rPr>
@@ -977,7 +977,7 @@
               <w:szCs w:val="24"/>
             </w:rPr>
           </w:pPr>
-          <w:hyperlink w:anchor="_Toc60067287" w:history="1">
+          <w:hyperlink w:anchor="_Toc60223987" w:history="1">
             <w:r>
               <w:rPr>
                 <w:rStyle w:val="Hyperlink"/>
@@ -1004,7 +1004,7 @@
                 <w:noProof/>
                 <w:webHidden/>
               </w:rPr>
-              <w:instrText xml:space="preserve"> PAGEREF _Toc60067287 \h </w:instrText>
+              <w:instrText xml:space="preserve"> PAGEREF _Toc60223987 \h </w:instrText>
             </w:r>
             <w:r>
               <w:rPr>
@@ -1048,7 +1048,7 @@
               <w:szCs w:val="24"/>
             </w:rPr>
           </w:pPr>
-          <w:hyperlink w:anchor="_Toc60067288" w:history="1">
+          <w:hyperlink w:anchor="_Toc60223988" w:history="1">
             <w:r>
               <w:rPr>
                 <w:rStyle w:val="Hyperlink"/>
@@ -1075,7 +1075,7 @@
                 <w:noProof/>
                 <w:webHidden/>
               </w:rPr>
-              <w:instrText xml:space="preserve"> PAGEREF _Toc60067288 \h </w:instrText>
+              <w:instrText xml:space="preserve"> PAGEREF _Toc60223988 \h </w:instrText>
             </w:r>
             <w:r>
               <w:rPr>
@@ -1095,7 +1095,7 @@
                 <w:noProof/>
                 <w:webHidden/>
               </w:rPr>
-              <w:t>9</w:t>
+              <w:t>10</w:t>
             </w:r>
             <w:r>
               <w:rPr>
@@ -1119,7 +1119,7 @@
               <w:szCs w:val="24"/>
             </w:rPr>
           </w:pPr>
-          <w:hyperlink w:anchor="_Toc60067289" w:history="1">
+          <w:hyperlink w:anchor="_Toc60223989" w:history="1">
             <w:r>
               <w:rPr>
                 <w:rStyle w:val="Hyperlink"/>
@@ -1146,7 +1146,7 @@
                 <w:noProof/>
                 <w:webHidden/>
               </w:rPr>
-              <w:instrText xml:space="preserve"> PAGEREF _Toc60067289 \h </w:instrText>
+              <w:instrText xml:space="preserve"> PAGEREF _Toc60223989 \h </w:instrText>
             </w:r>
             <w:r>
               <w:rPr>
@@ -1190,7 +1190,7 @@
               <w:szCs w:val="24"/>
             </w:rPr>
           </w:pPr>
-          <w:hyperlink w:anchor="_Toc60067290" w:history="1">
+          <w:hyperlink w:anchor="_Toc60223990" w:history="1">
             <w:r>
               <w:rPr>
                 <w:rStyle w:val="Hyperlink"/>
@@ -1217,7 +1217,7 @@
                 <w:noProof/>
                 <w:webHidden/>
               </w:rPr>
-              <w:instrText xml:space="preserve"> PAGEREF _Toc60067290 \h </w:instrText>
+              <w:instrText xml:space="preserve"> PAGEREF _Toc60223990 \h </w:instrText>
             </w:r>
             <w:r>
               <w:rPr>
@@ -1261,7 +1261,7 @@
               <w:szCs w:val="24"/>
             </w:rPr>
           </w:pPr>
-          <w:hyperlink w:anchor="_Toc60067291" w:history="1">
+          <w:hyperlink w:anchor="_Toc60223991" w:history="1">
             <w:r>
               <w:rPr>
                 <w:rStyle w:val="Hyperlink"/>
@@ -1288,7 +1288,7 @@
                 <w:noProof/>
                 <w:webHidden/>
               </w:rPr>
-              <w:instrText xml:space="preserve"> PAGEREF _Toc60067291 \h </w:instrText>
+              <w:instrText xml:space="preserve"> PAGEREF _Toc60223991 \h </w:instrText>
             </w:r>
             <w:r>
               <w:rPr>
@@ -1308,7 +1308,7 @@
                 <w:noProof/>
                 <w:webHidden/>
               </w:rPr>
-              <w:t>12</w:t>
+              <w:t>13</w:t>
             </w:r>
             <w:r>
               <w:rPr>
@@ -1332,7 +1332,7 @@
               <w:szCs w:val="24"/>
             </w:rPr>
           </w:pPr>
-          <w:hyperlink w:anchor="_Toc60067292" w:history="1">
+          <w:hyperlink w:anchor="_Toc60223992" w:history="1">
             <w:r>
               <w:rPr>
                 <w:rStyle w:val="Hyperlink"/>
@@ -1359,7 +1359,7 @@
                 <w:noProof/>
                 <w:webHidden/>
               </w:rPr>
-              <w:instrText xml:space="preserve"> PAGEREF _Toc60067292 \h </w:instrText>
+              <w:instrText xml:space="preserve"> PAGEREF _Toc60223992 \h </w:instrText>
             </w:r>
             <w:r>
               <w:rPr>
@@ -1379,7 +1379,7 @@
                 <w:noProof/>
                 <w:webHidden/>
               </w:rPr>
-              <w:t>12</w:t>
+              <w:t>13</w:t>
             </w:r>
             <w:r>
               <w:rPr>
@@ -1403,7 +1403,7 @@
               <w:szCs w:val="24"/>
             </w:rPr>
           </w:pPr>
-          <w:hyperlink w:anchor="_Toc60067293" w:history="1">
+          <w:hyperlink w:anchor="_Toc60223993" w:history="1">
             <w:r>
               <w:rPr>
                 <w:rStyle w:val="Hyperlink"/>
@@ -1430,7 +1430,7 @@
                 <w:noProof/>
                 <w:webHidden/>
               </w:rPr>
-              <w:instrText xml:space="preserve"> PAGEREF _Toc60067293 \h </w:instrText>
+              <w:instrText xml:space="preserve"> PAGEREF _Toc60223993 \h </w:instrText>
             </w:r>
             <w:r>
               <w:rPr>
@@ -1450,7 +1450,7 @@
                 <w:noProof/>
                 <w:webHidden/>
               </w:rPr>
-              <w:t>12</w:t>
+              <w:t>13</w:t>
             </w:r>
             <w:r>
               <w:rPr>
@@ -1474,7 +1474,7 @@
               <w:szCs w:val="24"/>
             </w:rPr>
           </w:pPr>
-          <w:hyperlink w:anchor="_Toc60067294" w:history="1">
+          <w:hyperlink w:anchor="_Toc60223994" w:history="1">
             <w:r>
               <w:rPr>
                 <w:rStyle w:val="Hyperlink"/>
@@ -1501,7 +1501,7 @@
                 <w:noProof/>
                 <w:webHidden/>
               </w:rPr>
-              <w:instrText xml:space="preserve"> PAGEREF _Toc60067294 \h </w:instrText>
+              <w:instrText xml:space="preserve"> PAGEREF _Toc60223994 \h </w:instrText>
             </w:r>
             <w:r>
               <w:rPr>
@@ -1521,7 +1521,7 @@
                 <w:noProof/>
                 <w:webHidden/>
               </w:rPr>
-              <w:t>12</w:t>
+              <w:t>13</w:t>
             </w:r>
             <w:r>
               <w:rPr>
@@ -1545,7 +1545,7 @@
               <w:szCs w:val="24"/>
             </w:rPr>
           </w:pPr>
-          <w:hyperlink w:anchor="_Toc60067295" w:history="1">
+          <w:hyperlink w:anchor="_Toc60223995" w:history="1">
             <w:r>
               <w:rPr>
                 <w:rStyle w:val="Hyperlink"/>
@@ -1572,7 +1572,7 @@
                 <w:noProof/>
                 <w:webHidden/>
               </w:rPr>
-              <w:instrText xml:space="preserve"> PAGEREF _Toc60067295 \h </w:instrText>
+              <w:instrText xml:space="preserve"> PAGEREF _Toc60223995 \h </w:instrText>
             </w:r>
             <w:r>
               <w:rPr>
@@ -1592,7 +1592,7 @@
                 <w:noProof/>
                 <w:webHidden/>
               </w:rPr>
-              <w:t>12</w:t>
+              <w:t>14</w:t>
             </w:r>
             <w:r>
               <w:rPr>
@@ -1616,7 +1616,7 @@
               <w:szCs w:val="24"/>
             </w:rPr>
           </w:pPr>
-          <w:hyperlink w:anchor="_Toc60067296" w:history="1">
+          <w:hyperlink w:anchor="_Toc60223996" w:history="1">
             <w:r>
               <w:rPr>
                 <w:rStyle w:val="Hyperlink"/>
@@ -1643,7 +1643,7 @@
                 <w:noProof/>
                 <w:webHidden/>
               </w:rPr>
-              <w:instrText xml:space="preserve"> PAGEREF _Toc60067296 \h </w:instrText>
+              <w:instrText xml:space="preserve"> PAGEREF _Toc60223996 \h </w:instrText>
             </w:r>
             <w:r>
               <w:rPr>
@@ -1663,7 +1663,7 @@
                 <w:noProof/>
                 <w:webHidden/>
               </w:rPr>
-              <w:t>12</w:t>
+              <w:t>14</w:t>
             </w:r>
             <w:r>
               <w:rPr>
@@ -1687,7 +1687,7 @@
               <w:szCs w:val="24"/>
             </w:rPr>
           </w:pPr>
-          <w:hyperlink w:anchor="_Toc60067297" w:history="1">
+          <w:hyperlink w:anchor="_Toc60223997" w:history="1">
             <w:r>
               <w:rPr>
                 <w:rStyle w:val="Hyperlink"/>
@@ -1714,7 +1714,7 @@
                 <w:noProof/>
                 <w:webHidden/>
               </w:rPr>
-              <w:instrText xml:space="preserve"> PAGEREF _Toc60067297 \h </w:instrText>
+              <w:instrText xml:space="preserve"> PAGEREF _Toc60223997 \h </w:instrText>
             </w:r>
             <w:r>
               <w:rPr>
@@ -1734,7 +1734,7 @@
                 <w:noProof/>
                 <w:webHidden/>
               </w:rPr>
-              <w:t>12</w:t>
+              <w:t>16</w:t>
             </w:r>
             <w:r>
               <w:rPr>
@@ -1758,7 +1758,7 @@
               <w:szCs w:val="24"/>
             </w:rPr>
           </w:pPr>
-          <w:hyperlink w:anchor="_Toc60067298" w:history="1">
+          <w:hyperlink w:anchor="_Toc60223998" w:history="1">
             <w:r>
               <w:rPr>
                 <w:rStyle w:val="Hyperlink"/>
@@ -1785,7 +1785,7 @@
                 <w:noProof/>
                 <w:webHidden/>
               </w:rPr>
-              <w:instrText xml:space="preserve"> PAGEREF _Toc60067298 \h </w:instrText>
+              <w:instrText xml:space="preserve"> PAGEREF _Toc60223998 \h </w:instrText>
             </w:r>
             <w:r>
               <w:rPr>
@@ -1805,7 +1805,7 @@
                 <w:noProof/>
                 <w:webHidden/>
               </w:rPr>
-              <w:t>12</w:t>
+              <w:t>17</w:t>
             </w:r>
             <w:r>
               <w:rPr>
@@ -1829,7 +1829,7 @@
               <w:szCs w:val="24"/>
             </w:rPr>
           </w:pPr>
-          <w:hyperlink w:anchor="_Toc60067299" w:history="1">
+          <w:hyperlink w:anchor="_Toc60223999" w:history="1">
             <w:r>
               <w:rPr>
                 <w:rStyle w:val="Hyperlink"/>
@@ -1856,7 +1856,7 @@
                 <w:noProof/>
                 <w:webHidden/>
               </w:rPr>
-              <w:instrText xml:space="preserve"> PAGEREF _Toc60067299 \h </w:instrText>
+              <w:instrText xml:space="preserve"> PAGEREF _Toc60223999 \h </w:instrText>
             </w:r>
             <w:r>
               <w:rPr>
@@ -1876,7 +1876,7 @@
                 <w:noProof/>
                 <w:webHidden/>
               </w:rPr>
-              <w:t>13</w:t>
+              <w:t>17</w:t>
             </w:r>
             <w:r>
               <w:rPr>
@@ -1900,7 +1900,7 @@
               <w:szCs w:val="24"/>
             </w:rPr>
           </w:pPr>
-          <w:hyperlink w:anchor="_Toc60067300" w:history="1">
+          <w:hyperlink w:anchor="_Toc60224000" w:history="1">
             <w:r>
               <w:rPr>
                 <w:rStyle w:val="Hyperlink"/>
@@ -1927,7 +1927,7 @@
                 <w:noProof/>
                 <w:webHidden/>
               </w:rPr>
-              <w:instrText xml:space="preserve"> PAGEREF _Toc60067300 \h </w:instrText>
+              <w:instrText xml:space="preserve"> PAGEREF _Toc60224000 \h </w:instrText>
             </w:r>
             <w:r>
               <w:rPr>
@@ -1947,7 +1947,7 @@
                 <w:noProof/>
                 <w:webHidden/>
               </w:rPr>
-              <w:t>13</w:t>
+              <w:t>17</w:t>
             </w:r>
             <w:r>
               <w:rPr>
@@ -1971,7 +1971,7 @@
               <w:szCs w:val="24"/>
             </w:rPr>
           </w:pPr>
-          <w:hyperlink w:anchor="_Toc60067301" w:history="1">
+          <w:hyperlink w:anchor="_Toc60224001" w:history="1">
             <w:r>
               <w:rPr>
                 <w:rStyle w:val="Hyperlink"/>
@@ -1998,7 +1998,7 @@
                 <w:noProof/>
                 <w:webHidden/>
               </w:rPr>
-              <w:instrText xml:space="preserve"> PAGEREF _Toc60067301 \h </w:instrText>
+              <w:instrText xml:space="preserve"> PAGEREF _Toc60224001 \h </w:instrText>
             </w:r>
             <w:r>
               <w:rPr>
@@ -2018,7 +2018,7 @@
                 <w:noProof/>
                 <w:webHidden/>
               </w:rPr>
-              <w:t>13</w:t>
+              <w:t>18</w:t>
             </w:r>
             <w:r>
               <w:rPr>
@@ -2042,7 +2042,7 @@
               <w:szCs w:val="24"/>
             </w:rPr>
           </w:pPr>
-          <w:hyperlink w:anchor="_Toc60067302" w:history="1">
+          <w:hyperlink w:anchor="_Toc60224002" w:history="1">
             <w:r>
               <w:rPr>
                 <w:rStyle w:val="Hyperlink"/>
@@ -2069,7 +2069,7 @@
                 <w:noProof/>
                 <w:webHidden/>
               </w:rPr>
-              <w:instrText xml:space="preserve"> PAGEREF _Toc60067302 \h </w:instrText>
+              <w:instrText xml:space="preserve"> PAGEREF _Toc60224002 \h </w:instrText>
             </w:r>
             <w:r>
               <w:rPr>
@@ -2089,7 +2089,7 @@
                 <w:noProof/>
                 <w:webHidden/>
               </w:rPr>
-              <w:t>13</w:t>
+              <w:t>19</w:t>
             </w:r>
             <w:r>
               <w:rPr>
@@ -2113,7 +2113,7 @@
               <w:szCs w:val="24"/>
             </w:rPr>
           </w:pPr>
-          <w:hyperlink w:anchor="_Toc60067303" w:history="1">
+          <w:hyperlink w:anchor="_Toc60224003" w:history="1">
             <w:r>
               <w:rPr>
                 <w:rStyle w:val="Hyperlink"/>
@@ -2140,7 +2140,7 @@
                 <w:noProof/>
                 <w:webHidden/>
               </w:rPr>
-              <w:instrText xml:space="preserve"> PAGEREF _Toc60067303 \h </w:instrText>
+              <w:instrText xml:space="preserve"> PAGEREF _Toc60224003 \h </w:instrText>
             </w:r>
             <w:r>
               <w:rPr>
@@ -2160,7 +2160,7 @@
                 <w:noProof/>
                 <w:webHidden/>
               </w:rPr>
-              <w:t>13</w:t>
+              <w:t>19</w:t>
             </w:r>
             <w:r>
               <w:rPr>
@@ -2184,7 +2184,7 @@
               <w:szCs w:val="24"/>
             </w:rPr>
           </w:pPr>
-          <w:hyperlink w:anchor="_Toc60067304" w:history="1">
+          <w:hyperlink w:anchor="_Toc60224004" w:history="1">
             <w:r>
               <w:rPr>
                 <w:rStyle w:val="Hyperlink"/>
@@ -2211,7 +2211,7 @@
                 <w:noProof/>
                 <w:webHidden/>
               </w:rPr>
-              <w:instrText xml:space="preserve"> PAGEREF _Toc60067304 \h </w:instrText>
+              <w:instrText xml:space="preserve"> PAGEREF _Toc60224004 \h </w:instrText>
             </w:r>
             <w:r>
               <w:rPr>
@@ -2231,7 +2231,7 @@
                 <w:noProof/>
                 <w:webHidden/>
               </w:rPr>
-              <w:t>13</w:t>
+              <w:t>21</w:t>
             </w:r>
             <w:r>
               <w:rPr>
@@ -2255,7 +2255,7 @@
               <w:szCs w:val="24"/>
             </w:rPr>
           </w:pPr>
-          <w:hyperlink w:anchor="_Toc60067305" w:history="1">
+          <w:hyperlink w:anchor="_Toc60224005" w:history="1">
             <w:r>
               <w:rPr>
                 <w:rStyle w:val="Hyperlink"/>
@@ -2282,7 +2282,7 @@
                 <w:noProof/>
                 <w:webHidden/>
               </w:rPr>
-              <w:instrText xml:space="preserve"> PAGEREF _Toc60067305 \h </w:instrText>
+              <w:instrText xml:space="preserve"> PAGEREF _Toc60224005 \h </w:instrText>
             </w:r>
             <w:r>
               <w:rPr>
@@ -2302,7 +2302,7 @@
                 <w:noProof/>
                 <w:webHidden/>
               </w:rPr>
-              <w:t>13</w:t>
+              <w:t>21</w:t>
             </w:r>
             <w:r>
               <w:rPr>
@@ -2326,7 +2326,7 @@
               <w:szCs w:val="24"/>
             </w:rPr>
           </w:pPr>
-          <w:hyperlink w:anchor="_Toc60067306" w:history="1">
+          <w:hyperlink w:anchor="_Toc60224006" w:history="1">
             <w:r>
               <w:rPr>
                 <w:rStyle w:val="Hyperlink"/>
@@ -2353,7 +2353,7 @@
                 <w:noProof/>
                 <w:webHidden/>
               </w:rPr>
-              <w:instrText xml:space="preserve"> PAGEREF _Toc60067306 \h </w:instrText>
+              <w:instrText xml:space="preserve"> PAGEREF _Toc60224006 \h </w:instrText>
             </w:r>
             <w:r>
               <w:rPr>
@@ -2373,7 +2373,7 @@
                 <w:noProof/>
                 <w:webHidden/>
               </w:rPr>
-              <w:t>13</w:t>
+              <w:t>21</w:t>
             </w:r>
             <w:r>
               <w:rPr>
@@ -2397,7 +2397,7 @@
               <w:szCs w:val="24"/>
             </w:rPr>
           </w:pPr>
-          <w:hyperlink w:anchor="_Toc60067307" w:history="1">
+          <w:hyperlink w:anchor="_Toc60224007" w:history="1">
             <w:r>
               <w:rPr>
                 <w:rStyle w:val="Hyperlink"/>
@@ -2424,7 +2424,7 @@
                 <w:noProof/>
                 <w:webHidden/>
               </w:rPr>
-              <w:instrText xml:space="preserve"> PAGEREF _Toc60067307 \h </w:instrText>
+              <w:instrText xml:space="preserve"> PAGEREF _Toc60224007 \h </w:instrText>
             </w:r>
             <w:r>
               <w:rPr>
@@ -2444,7 +2444,7 @@
                 <w:noProof/>
                 <w:webHidden/>
               </w:rPr>
-              <w:t>13</w:t>
+              <w:t>21</w:t>
             </w:r>
             <w:r>
               <w:rPr>
@@ -2468,7 +2468,7 @@
               <w:szCs w:val="24"/>
             </w:rPr>
           </w:pPr>
-          <w:hyperlink w:anchor="_Toc60067308" w:history="1">
+          <w:hyperlink w:anchor="_Toc60224008" w:history="1">
             <w:r>
               <w:rPr>
                 <w:rStyle w:val="Hyperlink"/>
@@ -2495,7 +2495,7 @@
                 <w:noProof/>
                 <w:webHidden/>
               </w:rPr>
-              <w:instrText xml:space="preserve"> PAGEREF _Toc60067308 \h </w:instrText>
+              <w:instrText xml:space="preserve"> PAGEREF _Toc60224008 \h </w:instrText>
             </w:r>
             <w:r>
               <w:rPr>
@@ -2515,7 +2515,7 @@
                 <w:noProof/>
                 <w:webHidden/>
               </w:rPr>
-              <w:t>13</w:t>
+              <w:t>21</w:t>
             </w:r>
             <w:r>
               <w:rPr>
@@ -2539,7 +2539,7 @@
               <w:szCs w:val="24"/>
             </w:rPr>
           </w:pPr>
-          <w:hyperlink w:anchor="_Toc60067309" w:history="1">
+          <w:hyperlink w:anchor="_Toc60224009" w:history="1">
             <w:r>
               <w:rPr>
                 <w:rStyle w:val="Hyperlink"/>
@@ -2566,7 +2566,7 @@
                 <w:noProof/>
                 <w:webHidden/>
               </w:rPr>
-              <w:instrText xml:space="preserve"> PAGEREF _Toc60067309 \h </w:instrText>
+              <w:instrText xml:space="preserve"> PAGEREF _Toc60224009 \h </w:instrText>
             </w:r>
             <w:r>
               <w:rPr>
@@ -2586,7 +2586,7 @@
                 <w:noProof/>
                 <w:webHidden/>
               </w:rPr>
-              <w:t>13</w:t>
+              <w:t>22</w:t>
             </w:r>
             <w:r>
               <w:rPr>
@@ -2610,7 +2610,7 @@
               <w:szCs w:val="24"/>
             </w:rPr>
           </w:pPr>
-          <w:hyperlink w:anchor="_Toc60067310" w:history="1">
+          <w:hyperlink w:anchor="_Toc60224010" w:history="1">
             <w:r>
               <w:rPr>
                 <w:rStyle w:val="Hyperlink"/>
@@ -2637,7 +2637,7 @@
                 <w:noProof/>
                 <w:webHidden/>
               </w:rPr>
-              <w:instrText xml:space="preserve"> PAGEREF _Toc60067310 \h </w:instrText>
+              <w:instrText xml:space="preserve"> PAGEREF _Toc60224010 \h </w:instrText>
             </w:r>
             <w:r>
               <w:rPr>
@@ -2657,7 +2657,7 @@
                 <w:noProof/>
                 <w:webHidden/>
               </w:rPr>
-              <w:t>13</w:t>
+              <w:t>22</w:t>
             </w:r>
             <w:r>
               <w:rPr>
@@ -2681,7 +2681,7 @@
               <w:szCs w:val="24"/>
             </w:rPr>
           </w:pPr>
-          <w:hyperlink w:anchor="_Toc60067311" w:history="1">
+          <w:hyperlink w:anchor="_Toc60224011" w:history="1">
             <w:r>
               <w:rPr>
                 <w:rStyle w:val="Hyperlink"/>
@@ -2708,7 +2708,7 @@
                 <w:noProof/>
                 <w:webHidden/>
               </w:rPr>
-              <w:instrText xml:space="preserve"> PAGEREF _Toc60067311 \h </w:instrText>
+              <w:instrText xml:space="preserve"> PAGEREF _Toc60224011 \h </w:instrText>
             </w:r>
             <w:r>
               <w:rPr>
@@ -2728,7 +2728,7 @@
                 <w:noProof/>
                 <w:webHidden/>
               </w:rPr>
-              <w:t>13</w:t>
+              <w:t>24</w:t>
             </w:r>
             <w:r>
               <w:rPr>
@@ -2752,7 +2752,7 @@
               <w:szCs w:val="24"/>
             </w:rPr>
           </w:pPr>
-          <w:hyperlink w:anchor="_Toc60067312" w:history="1">
+          <w:hyperlink w:anchor="_Toc60224012" w:history="1">
             <w:r>
               <w:rPr>
                 <w:rStyle w:val="Hyperlink"/>
@@ -2779,7 +2779,7 @@
                 <w:noProof/>
                 <w:webHidden/>
               </w:rPr>
-              <w:instrText xml:space="preserve"> PAGEREF _Toc60067312 \h </w:instrText>
+              <w:instrText xml:space="preserve"> PAGEREF _Toc60224012 \h </w:instrText>
             </w:r>
             <w:r>
               <w:rPr>
@@ -2799,7 +2799,7 @@
                 <w:noProof/>
                 <w:webHidden/>
               </w:rPr>
-              <w:t>13</w:t>
+              <w:t>25</w:t>
             </w:r>
             <w:r>
               <w:rPr>
@@ -2823,7 +2823,7 @@
               <w:szCs w:val="24"/>
             </w:rPr>
           </w:pPr>
-          <w:hyperlink w:anchor="_Toc60067313" w:history="1">
+          <w:hyperlink w:anchor="_Toc60224013" w:history="1">
             <w:r>
               <w:rPr>
                 <w:rStyle w:val="Hyperlink"/>
@@ -2850,7 +2850,7 @@
                 <w:noProof/>
                 <w:webHidden/>
               </w:rPr>
-              <w:instrText xml:space="preserve"> PAGEREF _Toc60067313 \h </w:instrText>
+              <w:instrText xml:space="preserve"> PAGEREF _Toc60224013 \h </w:instrText>
             </w:r>
             <w:r>
               <w:rPr>
@@ -2870,7 +2870,7 @@
                 <w:noProof/>
                 <w:webHidden/>
               </w:rPr>
-              <w:t>13</w:t>
+              <w:t>25</w:t>
             </w:r>
             <w:r>
               <w:rPr>
@@ -2894,7 +2894,7 @@
               <w:szCs w:val="24"/>
             </w:rPr>
           </w:pPr>
-          <w:hyperlink w:anchor="_Toc60067314" w:history="1">
+          <w:hyperlink w:anchor="_Toc60224014" w:history="1">
             <w:r>
               <w:rPr>
                 <w:rStyle w:val="Hyperlink"/>
@@ -2921,7 +2921,7 @@
                 <w:noProof/>
                 <w:webHidden/>
               </w:rPr>
-              <w:instrText xml:space="preserve"> PAGEREF _Toc60067314 \h </w:instrText>
+              <w:instrText xml:space="preserve"> PAGEREF _Toc60224014 \h </w:instrText>
             </w:r>
             <w:r>
               <w:rPr>
@@ -2941,7 +2941,7 @@
                 <w:noProof/>
                 <w:webHidden/>
               </w:rPr>
-              <w:t>13</w:t>
+              <w:t>25</w:t>
             </w:r>
             <w:r>
               <w:rPr>
@@ -2965,7 +2965,7 @@
               <w:szCs w:val="24"/>
             </w:rPr>
           </w:pPr>
-          <w:hyperlink w:anchor="_Toc60067315" w:history="1">
+          <w:hyperlink w:anchor="_Toc60224015" w:history="1">
             <w:r>
               <w:rPr>
                 <w:rStyle w:val="Hyperlink"/>
@@ -2992,7 +2992,7 @@
                 <w:noProof/>
                 <w:webHidden/>
               </w:rPr>
-              <w:instrText xml:space="preserve"> PAGEREF _Toc60067315 \h </w:instrText>
+              <w:instrText xml:space="preserve"> PAGEREF _Toc60224015 \h </w:instrText>
             </w:r>
             <w:r>
               <w:rPr>
@@ -3012,7 +3012,7 @@
                 <w:noProof/>
                 <w:webHidden/>
               </w:rPr>
-              <w:t>13</w:t>
+              <w:t>25</w:t>
             </w:r>
             <w:r>
               <w:rPr>
@@ -3041,7 +3041,7 @@
       <w:pPr>
         <w:pStyle w:val="Heading2"/>
       </w:pPr>
-      <w:bookmarkStart w:id="0" w:name="_Toc60067275"/>
+      <w:bookmarkStart w:id="0" w:name="_Toc60223975"/>
       <w:r>
         <w:t>Introduction</w:t>
       </w:r>
@@ -3061,7 +3061,7 @@
       <w:pPr>
         <w:pStyle w:val="Heading2"/>
       </w:pPr>
-      <w:bookmarkStart w:id="1" w:name="_Toc60067276"/>
+      <w:bookmarkStart w:id="1" w:name="_Toc60223976"/>
       <w:r>
         <w:t>Project Goals</w:t>
       </w:r>
@@ -3368,7 +3368,7 @@
       <w:pPr>
         <w:pStyle w:val="Heading2"/>
       </w:pPr>
-      <w:bookmarkStart w:id="2" w:name="_Toc60067277"/>
+      <w:bookmarkStart w:id="2" w:name="_Toc60223977"/>
       <w:r>
         <w:t>Project Methodology</w:t>
       </w:r>
@@ -3587,7 +3587,7 @@
       <w:pPr>
         <w:pStyle w:val="Heading2"/>
       </w:pPr>
-      <w:bookmarkStart w:id="3" w:name="_Toc60067278"/>
+      <w:bookmarkStart w:id="3" w:name="_Toc60223978"/>
       <w:r>
         <w:t>Metrics Being Collected</w:t>
       </w:r>
@@ -3990,7 +3990,7 @@
       <w:pPr>
         <w:pStyle w:val="Heading2"/>
       </w:pPr>
-      <w:bookmarkStart w:id="4" w:name="_Toc60067279"/>
+      <w:bookmarkStart w:id="4" w:name="_Toc60223979"/>
       <w:r>
         <w:t>Data Visualization Concept</w:t>
       </w:r>
@@ -4221,7 +4221,7 @@
       <w:pPr>
         <w:pStyle w:val="Heading2"/>
       </w:pPr>
-      <w:bookmarkStart w:id="5" w:name="_Toc60067280"/>
+      <w:bookmarkStart w:id="5" w:name="_Toc60223980"/>
       <w:r>
         <w:t xml:space="preserve">Introductory </w:t>
       </w:r>
@@ -4238,7 +4238,7 @@
       <w:pPr>
         <w:pStyle w:val="Heading3"/>
       </w:pPr>
-      <w:bookmarkStart w:id="6" w:name="_Toc60067281"/>
+      <w:bookmarkStart w:id="6" w:name="_Toc60223981"/>
       <w:r>
         <w:t>Postgres</w:t>
       </w:r>
@@ -4287,7 +4287,7 @@
       <w:pPr>
         <w:pStyle w:val="Heading3"/>
       </w:pPr>
-      <w:bookmarkStart w:id="7" w:name="_Toc60067282"/>
+      <w:bookmarkStart w:id="7" w:name="_Toc60223982"/>
       <w:r>
         <w:t>MySQL</w:t>
       </w:r>
@@ -4390,7 +4390,7 @@
       <w:pPr>
         <w:pStyle w:val="Heading3"/>
       </w:pPr>
-      <w:bookmarkStart w:id="8" w:name="_Toc60067283"/>
+      <w:bookmarkStart w:id="8" w:name="_Toc60223983"/>
       <w:r>
         <w:t>Apache Cassandra</w:t>
       </w:r>
@@ -4482,7 +4482,7 @@
       <w:pPr>
         <w:pStyle w:val="Heading3"/>
       </w:pPr>
-      <w:bookmarkStart w:id="9" w:name="_Toc60067284"/>
+      <w:bookmarkStart w:id="9" w:name="_Toc60223984"/>
       <w:r>
         <w:lastRenderedPageBreak/>
         <w:t>Oracle</w:t>
@@ -4629,7 +4629,7 @@
       <w:pPr>
         <w:pStyle w:val="Heading3"/>
       </w:pPr>
-      <w:bookmarkStart w:id="10" w:name="_Toc60067285"/>
+      <w:bookmarkStart w:id="10" w:name="_Toc60223985"/>
       <w:r>
         <w:t>MongoDB</w:t>
       </w:r>
@@ -4690,7 +4690,7 @@
       <w:pPr>
         <w:pStyle w:val="Heading3"/>
       </w:pPr>
-      <w:bookmarkStart w:id="11" w:name="_Toc60067286"/>
+      <w:bookmarkStart w:id="11" w:name="_Toc60223986"/>
       <w:r>
         <w:t>Apache Ignite</w:t>
       </w:r>
@@ -4802,7 +4802,7 @@
       <w:pPr>
         <w:pStyle w:val="Heading2"/>
       </w:pPr>
-      <w:bookmarkStart w:id="12" w:name="_Toc60067287"/>
+      <w:bookmarkStart w:id="12" w:name="_Toc60223987"/>
       <w:r>
         <w:t>Results and Observations on the Experiments</w:t>
       </w:r>
@@ -4823,7 +4823,7 @@
         <w:pStyle w:val="Heading3"/>
         <w:pageBreakBefore/>
       </w:pPr>
-      <w:bookmarkStart w:id="13" w:name="_Toc60067288"/>
+      <w:bookmarkStart w:id="13" w:name="_Toc60223988"/>
       <w:r>
         <w:lastRenderedPageBreak/>
         <w:t xml:space="preserve">Local Experiments for </w:t>
@@ -4838,7 +4838,7 @@
       <w:pPr>
         <w:pStyle w:val="Heading4"/>
       </w:pPr>
-      <w:bookmarkStart w:id="14" w:name="_Toc60067289"/>
+      <w:bookmarkStart w:id="14" w:name="_Toc60223989"/>
       <w:r>
         <w:t>Postgres</w:t>
       </w:r>
@@ -5327,29 +5327,286 @@
       <w:pPr>
         <w:pStyle w:val="Heading4"/>
       </w:pPr>
-      <w:bookmarkStart w:id="15" w:name="_Toc60067290"/>
+      <w:bookmarkStart w:id="15" w:name="_Toc60223990"/>
       <w:r>
         <w:t>MySQL</w:t>
       </w:r>
       <w:bookmarkEnd w:id="15"/>
     </w:p>
+    <w:p>
+      <w:pPr>
+        <w:spacing w:before="120" w:after="120"/>
+      </w:pPr>
+      <w:r>
+        <w:t>Experiment 139</w:t>
+      </w:r>
+    </w:p>
+    <w:p>
+      <w:r>
+        <w:rPr>
+          <w:noProof/>
+        </w:rPr>
+        <w:drawing>
+          <wp:inline distT="0" distB="0" distL="0" distR="0" wp14:anchorId="6A91365D" wp14:editId="7FEBD19F">
+            <wp:extent cx="5943600" cy="1207770"/>
+            <wp:effectExtent l="0" t="0" r="0" b="0"/>
+            <wp:docPr id="25" name="Picture 25" descr="Text&#10;&#10;Description automatically generated with medium confidence"/>
+            <wp:cNvGraphicFramePr>
+              <a:graphicFrameLocks xmlns:a="http://schemas.openxmlformats.org/drawingml/2006/main" noChangeAspect="1"/>
+            </wp:cNvGraphicFramePr>
+            <a:graphic xmlns:a="http://schemas.openxmlformats.org/drawingml/2006/main">
+              <a:graphicData uri="http://schemas.openxmlformats.org/drawingml/2006/picture">
+                <pic:pic xmlns:pic="http://schemas.openxmlformats.org/drawingml/2006/picture">
+                  <pic:nvPicPr>
+                    <pic:cNvPr id="25" name="Picture 25" descr="Text&#10;&#10;Description automatically generated with medium confidence"/>
+                    <pic:cNvPicPr/>
+                  </pic:nvPicPr>
+                  <pic:blipFill>
+                    <a:blip r:embed="rId16">
+                      <a:extLst>
+                        <a:ext uri="{28A0092B-C50C-407E-A947-70E740481C1C}">
+                          <a14:useLocalDpi xmlns:a14="http://schemas.microsoft.com/office/drawing/2010/main" val="0"/>
+                        </a:ext>
+                      </a:extLst>
+                    </a:blip>
+                    <a:stretch>
+                      <a:fillRect/>
+                    </a:stretch>
+                  </pic:blipFill>
+                  <pic:spPr>
+                    <a:xfrm>
+                      <a:off x="0" y="0"/>
+                      <a:ext cx="5943600" cy="1207770"/>
+                    </a:xfrm>
+                    <a:prstGeom prst="rect">
+                      <a:avLst/>
+                    </a:prstGeom>
+                  </pic:spPr>
+                </pic:pic>
+              </a:graphicData>
+            </a:graphic>
+          </wp:inline>
+        </w:drawing>
+      </w:r>
+    </w:p>
+    <w:p>
+      <w:r>
+        <w:rPr>
+          <w:noProof/>
+        </w:rPr>
+        <w:lastRenderedPageBreak/>
+        <w:drawing>
+          <wp:inline distT="0" distB="0" distL="0" distR="0" wp14:anchorId="03C67A7A" wp14:editId="482A37C6">
+            <wp:extent cx="5943600" cy="2447290"/>
+            <wp:effectExtent l="0" t="0" r="0" b="3810"/>
+            <wp:docPr id="26" name="Picture 26" descr="Chart, treemap chart&#10;&#10;Description automatically generated"/>
+            <wp:cNvGraphicFramePr>
+              <a:graphicFrameLocks xmlns:a="http://schemas.openxmlformats.org/drawingml/2006/main" noChangeAspect="1"/>
+            </wp:cNvGraphicFramePr>
+            <a:graphic xmlns:a="http://schemas.openxmlformats.org/drawingml/2006/main">
+              <a:graphicData uri="http://schemas.openxmlformats.org/drawingml/2006/picture">
+                <pic:pic xmlns:pic="http://schemas.openxmlformats.org/drawingml/2006/picture">
+                  <pic:nvPicPr>
+                    <pic:cNvPr id="26" name="Picture 26" descr="Chart, treemap chart&#10;&#10;Description automatically generated"/>
+                    <pic:cNvPicPr/>
+                  </pic:nvPicPr>
+                  <pic:blipFill>
+                    <a:blip r:embed="rId17">
+                      <a:extLst>
+                        <a:ext uri="{28A0092B-C50C-407E-A947-70E740481C1C}">
+                          <a14:useLocalDpi xmlns:a14="http://schemas.microsoft.com/office/drawing/2010/main" val="0"/>
+                        </a:ext>
+                      </a:extLst>
+                    </a:blip>
+                    <a:stretch>
+                      <a:fillRect/>
+                    </a:stretch>
+                  </pic:blipFill>
+                  <pic:spPr>
+                    <a:xfrm>
+                      <a:off x="0" y="0"/>
+                      <a:ext cx="5943600" cy="2447290"/>
+                    </a:xfrm>
+                    <a:prstGeom prst="rect">
+                      <a:avLst/>
+                    </a:prstGeom>
+                  </pic:spPr>
+                </pic:pic>
+              </a:graphicData>
+            </a:graphic>
+          </wp:inline>
+        </w:drawing>
+      </w:r>
+    </w:p>
     <w:p/>
     <w:p>
+      <w:r>
+        <w:t>Several things come up right away as we compare against Experiment 171 (Local Postgres CE Data).</w:t>
+      </w:r>
+    </w:p>
+    <w:p/>
+    <w:p>
+      <w:pPr>
+        <w:pStyle w:val="ListParagraph"/>
+        <w:numPr>
+          <w:ilvl w:val="0"/>
+          <w:numId w:val="13"/>
+        </w:numPr>
+      </w:pPr>
+      <w:r>
+        <w:t>Startup time for the MySQL database takes 6 times longer than the Postgres database.</w:t>
+      </w:r>
+    </w:p>
+    <w:p>
+      <w:pPr>
+        <w:pStyle w:val="ListParagraph"/>
+        <w:numPr>
+          <w:ilvl w:val="0"/>
+          <w:numId w:val="13"/>
+        </w:numPr>
+      </w:pPr>
+      <w:r>
+        <w:t>Startup time for the CECache</w:t>
+      </w:r>
+      <w:r>
+        <w:t>Server takes 40% longer than compared to the Postgres database.</w:t>
+      </w:r>
+    </w:p>
+    <w:p>
+      <w:pPr>
+        <w:pStyle w:val="ListParagraph"/>
+        <w:numPr>
+          <w:ilvl w:val="0"/>
+          <w:numId w:val="13"/>
+        </w:numPr>
+      </w:pPr>
+      <w:r>
+        <w:t>Startup time for populating the schema in MySQL takes almost 50% longer than compared to the Postgres database.</w:t>
+      </w:r>
+    </w:p>
+    <w:p>
+      <w:pPr>
+        <w:pStyle w:val="ListParagraph"/>
+        <w:numPr>
+          <w:ilvl w:val="0"/>
+          <w:numId w:val="13"/>
+        </w:numPr>
+      </w:pPr>
+      <w:r>
+        <w:t>Time to check the data in MySQL is almost 20% faster than compared to Postgres.</w:t>
+      </w:r>
+    </w:p>
+    <w:p/>
+    <w:p>
+      <w:r>
+        <w:t>Comments.</w:t>
+      </w:r>
+    </w:p>
+    <w:p/>
+    <w:p>
+      <w:pPr>
+        <w:pStyle w:val="ListParagraph"/>
+        <w:numPr>
+          <w:ilvl w:val="0"/>
+          <w:numId w:val="14"/>
+        </w:numPr>
+      </w:pPr>
+      <w:r>
+        <w:t>It is still possible that MySQL would be a decent choice.  Performance during queries is a very important factor.  We do that far more often than starting up the container (except during development).  Further evaluation into the numbers for large data performance and AWS performance will tell us some answers here.</w:t>
+      </w:r>
+    </w:p>
+    <w:p/>
+    <w:p>
       <w:pPr>
         <w:pStyle w:val="Heading4"/>
       </w:pPr>
-      <w:bookmarkStart w:id="16" w:name="_Toc60067291"/>
+      <w:bookmarkStart w:id="16" w:name="_Toc60223991"/>
       <w:r>
         <w:t>Apache Cassandra</w:t>
       </w:r>
       <w:bookmarkEnd w:id="16"/>
     </w:p>
+    <w:p>
+      <w:pPr>
+        <w:spacing w:before="120" w:after="120"/>
+      </w:pPr>
+      <w:r>
+        <w:t>Experiment 100</w:t>
+      </w:r>
+    </w:p>
+    <w:p>
+      <w:r>
+        <w:rPr>
+          <w:noProof/>
+        </w:rPr>
+        <w:drawing>
+          <wp:inline distT="0" distB="0" distL="0" distR="0" wp14:anchorId="78F0330C" wp14:editId="58E899C4">
+            <wp:extent cx="5943600" cy="1304290"/>
+            <wp:effectExtent l="0" t="0" r="0" b="3810"/>
+            <wp:docPr id="34" name="Picture 34" descr="Text&#10;&#10;Description automatically generated"/>
+            <wp:cNvGraphicFramePr>
+              <a:graphicFrameLocks xmlns:a="http://schemas.openxmlformats.org/drawingml/2006/main" noChangeAspect="1"/>
+            </wp:cNvGraphicFramePr>
+            <a:graphic xmlns:a="http://schemas.openxmlformats.org/drawingml/2006/main">
+              <a:graphicData uri="http://schemas.openxmlformats.org/drawingml/2006/picture">
+                <pic:pic xmlns:pic="http://schemas.openxmlformats.org/drawingml/2006/picture">
+                  <pic:nvPicPr>
+                    <pic:cNvPr id="34" name="Picture 34" descr="Text&#10;&#10;Description automatically generated"/>
+                    <pic:cNvPicPr/>
+                  </pic:nvPicPr>
+                  <pic:blipFill>
+                    <a:blip r:embed="rId18">
+                      <a:extLst>
+                        <a:ext uri="{28A0092B-C50C-407E-A947-70E740481C1C}">
+                          <a14:useLocalDpi xmlns:a14="http://schemas.microsoft.com/office/drawing/2010/main" val="0"/>
+                        </a:ext>
+                      </a:extLst>
+                    </a:blip>
+                    <a:stretch>
+                      <a:fillRect/>
+                    </a:stretch>
+                  </pic:blipFill>
+                  <pic:spPr>
+                    <a:xfrm>
+                      <a:off x="0" y="0"/>
+                      <a:ext cx="5943600" cy="1304290"/>
+                    </a:xfrm>
+                    <a:prstGeom prst="rect">
+                      <a:avLst/>
+                    </a:prstGeom>
+                  </pic:spPr>
+                </pic:pic>
+              </a:graphicData>
+            </a:graphic>
+          </wp:inline>
+        </w:drawing>
+      </w:r>
+    </w:p>
     <w:p/>
     <w:p>
+      <w:r>
+        <w:t xml:space="preserve">Compared to Postgres, Apache Cassandra </w:t>
+      </w:r>
+      <w:r>
+        <w:t xml:space="preserve">performs poorly on Docker Container creation, schema creation, insertion of data, and basic SQL operations on data.  Oddly, it does well on </w:t>
+      </w:r>
+      <w:r>
+        <w:lastRenderedPageBreak/>
+        <w:t>CECacheServer startup, but I suspect that this is because all that is being asked of it is to return all of the initialization tables.</w:t>
+      </w:r>
+    </w:p>
+    <w:p/>
+    <w:p>
+      <w:r>
+        <w:t xml:space="preserve">It remains to be shown why Apache Cassandra would be a good choice for our purposes.  We’ll see more in further experiments. </w:t>
+      </w:r>
+    </w:p>
+    <w:p/>
+    <w:p>
       <w:pPr>
         <w:pStyle w:val="Heading4"/>
       </w:pPr>
-      <w:bookmarkStart w:id="17" w:name="_Toc60067292"/>
+      <w:bookmarkStart w:id="17" w:name="_Toc60223992"/>
       <w:r>
         <w:t>Oracle</w:t>
       </w:r>
@@ -5360,7 +5617,7 @@
       <w:pPr>
         <w:pStyle w:val="Heading4"/>
       </w:pPr>
-      <w:bookmarkStart w:id="18" w:name="_Toc60067293"/>
+      <w:bookmarkStart w:id="18" w:name="_Toc60223993"/>
       <w:r>
         <w:t>MongoDB</w:t>
       </w:r>
@@ -5371,7 +5628,7 @@
       <w:pPr>
         <w:pStyle w:val="Heading4"/>
       </w:pPr>
-      <w:bookmarkStart w:id="19" w:name="_Toc60067294"/>
+      <w:bookmarkStart w:id="19" w:name="_Toc60223994"/>
       <w:r>
         <w:t>Apache Ignite</w:t>
       </w:r>
@@ -5383,7 +5640,7 @@
         <w:pStyle w:val="Heading3"/>
         <w:pageBreakBefore/>
       </w:pPr>
-      <w:bookmarkStart w:id="20" w:name="_Toc60067295"/>
+      <w:bookmarkStart w:id="20" w:name="_Toc60223995"/>
       <w:r>
         <w:lastRenderedPageBreak/>
         <w:t xml:space="preserve">AWS Experiments for </w:t>
@@ -5403,7 +5660,7 @@
       <w:pPr>
         <w:pStyle w:val="Heading4"/>
       </w:pPr>
-      <w:bookmarkStart w:id="21" w:name="_Toc60067296"/>
+      <w:bookmarkStart w:id="21" w:name="_Toc60223996"/>
       <w:r>
         <w:t>Postgres</w:t>
       </w:r>
@@ -5416,10 +5673,7 @@
         <w:spacing w:before="120" w:after="120"/>
       </w:pPr>
       <w:r>
-        <w:t>Experiment 17</w:t>
-      </w:r>
-      <w:r>
-        <w:t>6</w:t>
+        <w:t>Experiment 176</w:t>
       </w:r>
     </w:p>
     <w:p>
@@ -5447,7 +5701,7 @@
                     <pic:cNvPicPr/>
                   </pic:nvPicPr>
                   <pic:blipFill>
-                    <a:blip r:embed="rId16">
+                    <a:blip r:embed="rId19">
                       <a:extLst>
                         <a:ext uri="{28A0092B-C50C-407E-A947-70E740481C1C}">
                           <a14:useLocalDpi xmlns:a14="http://schemas.microsoft.com/office/drawing/2010/main" val="0"/>
@@ -5495,7 +5749,7 @@
                     <pic:cNvPicPr/>
                   </pic:nvPicPr>
                   <pic:blipFill>
-                    <a:blip r:embed="rId17">
+                    <a:blip r:embed="rId20">
                       <a:extLst>
                         <a:ext uri="{28A0092B-C50C-407E-A947-70E740481C1C}">
                           <a14:useLocalDpi xmlns:a14="http://schemas.microsoft.com/office/drawing/2010/main" val="0"/>
@@ -5538,19 +5792,7 @@
         </w:numPr>
       </w:pPr>
       <w:r>
-        <w:t>Startup PostgreSQL AWS Cluster</w:t>
-      </w:r>
-      <w:r>
-        <w:t xml:space="preserve"> (time it takes for </w:t>
-      </w:r>
-      <w:r>
-        <w:t>AWS</w:t>
-      </w:r>
-      <w:r>
-        <w:t xml:space="preserve"> to </w:t>
-      </w:r>
-      <w:r>
-        <w:t>create the AWS resources for Aurora Clustered Postgres through Terraform and be ready for client</w:t>
+        <w:t>Startup PostgreSQL AWS Cluster (time it takes for AWS to create the AWS resources for Aurora Clustered Postgres through Terraform and be ready for client</w:t>
       </w:r>
       <w:r>
         <w:rPr>
@@ -5574,16 +5816,7 @@
         </w:numPr>
       </w:pPr>
       <w:r>
-        <w:t>Shutdown</w:t>
-      </w:r>
-      <w:r>
-        <w:t xml:space="preserve"> PostgreSQL AWS Cluster (time it takes for AWS to </w:t>
-      </w:r>
-      <w:r>
-        <w:t>destroy</w:t>
-      </w:r>
-      <w:r>
-        <w:t xml:space="preserve"> the AWS </w:t>
+        <w:t xml:space="preserve">Shutdown PostgreSQL AWS Cluster (time it takes for AWS to destroy the AWS </w:t>
       </w:r>
       <w:r>
         <w:t xml:space="preserve">resources for </w:t>
@@ -5646,7 +5879,7 @@
                     <pic:cNvPicPr/>
                   </pic:nvPicPr>
                   <pic:blipFill>
-                    <a:blip r:embed="rId18">
+                    <a:blip r:embed="rId21">
                       <a:extLst>
                         <a:ext uri="{28A0092B-C50C-407E-A947-70E740481C1C}">
                           <a14:useLocalDpi xmlns:a14="http://schemas.microsoft.com/office/drawing/2010/main" val="0"/>
@@ -5689,25 +5922,13 @@
         </w:numPr>
       </w:pPr>
       <w:r>
-        <w:t>Check Postgre</w:t>
-      </w:r>
-      <w:r>
-        <w:t>SQL</w:t>
-      </w:r>
-      <w:r>
-        <w:t xml:space="preserve"> Data</w:t>
-      </w:r>
-      <w:r>
-        <w:t xml:space="preserve"> postgresql-au</w:t>
+        <w:t>Check PostgreSQL Data postgresql-au</w:t>
       </w:r>
       <w:r>
         <w:t>r</w:t>
       </w:r>
       <w:r>
-        <w:t>ora-clustered</w:t>
-      </w:r>
-      <w:r>
-        <w:t xml:space="preserve"> (time it takes </w:t>
+        <w:t xml:space="preserve">ora-clustered (time it takes </w:t>
       </w:r>
       <w:r>
         <w:rPr>
@@ -5751,19 +5972,10 @@
         </w:numPr>
       </w:pPr>
       <w:r>
-        <w:t>Populate Postgre</w:t>
-      </w:r>
-      <w:r>
-        <w:t>SQL</w:t>
-      </w:r>
-      <w:r>
-        <w:t xml:space="preserve"> Data</w:t>
-      </w:r>
-      <w:r>
-        <w:t xml:space="preserve"> </w:t>
-      </w:r>
-      <w:r>
-        <w:t>postgresql-aurora-clustered</w:t>
+        <w:t>Populate PostgreSQL Data</w:t>
+      </w:r>
+      <w:r>
+        <w:t xml:space="preserve"> postgresql-aurora-clustered</w:t>
       </w:r>
       <w:r>
         <w:t xml:space="preserve"> (time it takes for </w:t>
@@ -5790,10 +6002,7 @@
         <w:t>Populate Postgres Schema</w:t>
       </w:r>
       <w:r>
-        <w:t xml:space="preserve"> </w:t>
-      </w:r>
-      <w:r>
-        <w:t>postgresql-aurora-clustered</w:t>
+        <w:t xml:space="preserve"> postgresql-aurora-clustered</w:t>
       </w:r>
       <w:r>
         <w:t xml:space="preserve"> (time it takes for Liquibase to populate the schema in the database for CE to use).</w:t>
@@ -5829,10 +6038,7 @@
         <w:t>Process S3 Data into CSV Files for Import</w:t>
       </w:r>
       <w:r>
-        <w:t xml:space="preserve"> </w:t>
-      </w:r>
-      <w:r>
-        <w:t>postgresql-aurora-clustered</w:t>
+        <w:t xml:space="preserve"> postgresql-aurora-clustered</w:t>
       </w:r>
       <w:r>
         <w:t xml:space="preserve"> (time when time for the </w:t>
@@ -6052,79 +6258,11 @@
       <w:pPr>
         <w:pStyle w:val="Heading4"/>
       </w:pPr>
-      <w:bookmarkStart w:id="22" w:name="_Toc60067297"/>
+      <w:bookmarkStart w:id="22" w:name="_Toc60223997"/>
       <w:r>
         <w:t>MySQL</w:t>
       </w:r>
       <w:bookmarkEnd w:id="22"/>
-    </w:p>
-    <w:p/>
-    <w:p>
-      <w:pPr>
-        <w:pStyle w:val="Heading4"/>
-      </w:pPr>
-      <w:bookmarkStart w:id="23" w:name="_Toc60067298"/>
-      <w:r>
-        <w:t>Apache Cassandra</w:t>
-      </w:r>
-      <w:bookmarkEnd w:id="23"/>
-    </w:p>
-    <w:p/>
-    <w:p>
-      <w:pPr>
-        <w:pStyle w:val="Heading4"/>
-      </w:pPr>
-      <w:bookmarkStart w:id="24" w:name="_Toc60067299"/>
-      <w:r>
-        <w:t>Oracle</w:t>
-      </w:r>
-      <w:bookmarkEnd w:id="24"/>
-    </w:p>
-    <w:p/>
-    <w:p>
-      <w:pPr>
-        <w:pStyle w:val="Heading4"/>
-      </w:pPr>
-      <w:bookmarkStart w:id="25" w:name="_Toc60067300"/>
-      <w:r>
-        <w:t>MongoDB</w:t>
-      </w:r>
-      <w:bookmarkEnd w:id="25"/>
-    </w:p>
-    <w:p/>
-    <w:p>
-      <w:pPr>
-        <w:pStyle w:val="Heading4"/>
-      </w:pPr>
-      <w:bookmarkStart w:id="26" w:name="_Toc60067301"/>
-      <w:r>
-        <w:t>Apache Ignite</w:t>
-      </w:r>
-      <w:bookmarkEnd w:id="26"/>
-    </w:p>
-    <w:p/>
-    <w:p>
-      <w:pPr>
-        <w:pStyle w:val="Heading3"/>
-        <w:pageBreakBefore/>
-      </w:pPr>
-      <w:bookmarkStart w:id="27" w:name="_Toc60067302"/>
-      <w:r>
-        <w:lastRenderedPageBreak/>
-        <w:t>Local Experiments for Large Data</w:t>
-      </w:r>
-      <w:bookmarkEnd w:id="27"/>
-    </w:p>
-    <w:p/>
-    <w:p>
-      <w:pPr>
-        <w:pStyle w:val="Heading4"/>
-      </w:pPr>
-      <w:bookmarkStart w:id="28" w:name="_Toc60067303"/>
-      <w:r>
-        <w:t>Postgres</w:t>
-      </w:r>
-      <w:bookmarkEnd w:id="28"/>
     </w:p>
     <w:p>
       <w:pPr>
@@ -6133,16 +6271,452 @@
         <w:spacing w:before="120" w:after="120"/>
       </w:pPr>
       <w:r>
-        <w:t>Experiment</w:t>
-      </w:r>
-      <w:r>
-        <w:t>s</w:t>
-      </w:r>
-      <w:r>
+        <w:t>Experiment 148</w:t>
+      </w:r>
+    </w:p>
+    <w:p>
+      <w:r>
+        <w:rPr>
+          <w:noProof/>
+        </w:rPr>
+        <w:drawing>
+          <wp:inline distT="0" distB="0" distL="0" distR="0" wp14:anchorId="58DCAAB4" wp14:editId="3F70244B">
+            <wp:extent cx="5943600" cy="1310005"/>
+            <wp:effectExtent l="0" t="0" r="0" b="0"/>
+            <wp:docPr id="27" name="Picture 27" descr="Graphical user interface, text, application, letter&#10;&#10;Description automatically generated"/>
+            <wp:cNvGraphicFramePr>
+              <a:graphicFrameLocks xmlns:a="http://schemas.openxmlformats.org/drawingml/2006/main" noChangeAspect="1"/>
+            </wp:cNvGraphicFramePr>
+            <a:graphic xmlns:a="http://schemas.openxmlformats.org/drawingml/2006/main">
+              <a:graphicData uri="http://schemas.openxmlformats.org/drawingml/2006/picture">
+                <pic:pic xmlns:pic="http://schemas.openxmlformats.org/drawingml/2006/picture">
+                  <pic:nvPicPr>
+                    <pic:cNvPr id="27" name="Picture 27" descr="Graphical user interface, text, application, letter&#10;&#10;Description automatically generated"/>
+                    <pic:cNvPicPr/>
+                  </pic:nvPicPr>
+                  <pic:blipFill>
+                    <a:blip r:embed="rId22">
+                      <a:extLst>
+                        <a:ext uri="{28A0092B-C50C-407E-A947-70E740481C1C}">
+                          <a14:useLocalDpi xmlns:a14="http://schemas.microsoft.com/office/drawing/2010/main" val="0"/>
+                        </a:ext>
+                      </a:extLst>
+                    </a:blip>
+                    <a:stretch>
+                      <a:fillRect/>
+                    </a:stretch>
+                  </pic:blipFill>
+                  <pic:spPr>
+                    <a:xfrm>
+                      <a:off x="0" y="0"/>
+                      <a:ext cx="5943600" cy="1310005"/>
+                    </a:xfrm>
+                    <a:prstGeom prst="rect">
+                      <a:avLst/>
+                    </a:prstGeom>
+                  </pic:spPr>
+                </pic:pic>
+              </a:graphicData>
+            </a:graphic>
+          </wp:inline>
+        </w:drawing>
+      </w:r>
+    </w:p>
+    <w:p>
+      <w:r>
+        <w:rPr>
+          <w:noProof/>
+        </w:rPr>
+        <w:drawing>
+          <wp:inline distT="0" distB="0" distL="0" distR="0" wp14:anchorId="7F6306F9" wp14:editId="41EEC546">
+            <wp:extent cx="5943600" cy="2272665"/>
+            <wp:effectExtent l="0" t="0" r="0" b="635"/>
+            <wp:docPr id="28" name="Picture 28" descr="Chart, treemap chart&#10;&#10;Description automatically generated"/>
+            <wp:cNvGraphicFramePr>
+              <a:graphicFrameLocks xmlns:a="http://schemas.openxmlformats.org/drawingml/2006/main" noChangeAspect="1"/>
+            </wp:cNvGraphicFramePr>
+            <a:graphic xmlns:a="http://schemas.openxmlformats.org/drawingml/2006/main">
+              <a:graphicData uri="http://schemas.openxmlformats.org/drawingml/2006/picture">
+                <pic:pic xmlns:pic="http://schemas.openxmlformats.org/drawingml/2006/picture">
+                  <pic:nvPicPr>
+                    <pic:cNvPr id="28" name="Picture 28" descr="Chart, treemap chart&#10;&#10;Description automatically generated"/>
+                    <pic:cNvPicPr/>
+                  </pic:nvPicPr>
+                  <pic:blipFill>
+                    <a:blip r:embed="rId23">
+                      <a:extLst>
+                        <a:ext uri="{28A0092B-C50C-407E-A947-70E740481C1C}">
+                          <a14:useLocalDpi xmlns:a14="http://schemas.microsoft.com/office/drawing/2010/main" val="0"/>
+                        </a:ext>
+                      </a:extLst>
+                    </a:blip>
+                    <a:stretch>
+                      <a:fillRect/>
+                    </a:stretch>
+                  </pic:blipFill>
+                  <pic:spPr>
+                    <a:xfrm>
+                      <a:off x="0" y="0"/>
+                      <a:ext cx="5943600" cy="2272665"/>
+                    </a:xfrm>
+                    <a:prstGeom prst="rect">
+                      <a:avLst/>
+                    </a:prstGeom>
+                  </pic:spPr>
+                </pic:pic>
+              </a:graphicData>
+            </a:graphic>
+          </wp:inline>
+        </w:drawing>
+      </w:r>
+    </w:p>
+    <w:p/>
+    <w:p>
+      <w:r>
+        <w:t>Again, you can see that two things dominate this chart and make things difficult to understand:</w:t>
+      </w:r>
+    </w:p>
+    <w:p/>
+    <w:p>
+      <w:pPr>
+        <w:pStyle w:val="ListParagraph"/>
+        <w:numPr>
+          <w:ilvl w:val="0"/>
+          <w:numId w:val="15"/>
+        </w:numPr>
+      </w:pPr>
+      <w:r>
+        <w:t>Startup PostgreSQL AWS Cluster (time it takes for AWS to create the AWS resources for Aurora Clustered Postgres through Terraform and be ready for client</w:t>
+      </w:r>
+      <w:r>
+        <w:rPr>
+          <w:u w:val="single"/>
+        </w:rPr>
         <w:t xml:space="preserve"> </w:t>
       </w:r>
       <w:r>
-        <w:t>217, 219, 220</w:t>
+        <w:t>connections and work</w:t>
+      </w:r>
+      <w:r>
+        <w:t>).</w:t>
+      </w:r>
+    </w:p>
+    <w:p>
+      <w:pPr>
+        <w:pStyle w:val="ListParagraph"/>
+        <w:numPr>
+          <w:ilvl w:val="0"/>
+          <w:numId w:val="15"/>
+        </w:numPr>
+      </w:pPr>
+      <w:r>
+        <w:lastRenderedPageBreak/>
+        <w:t>Shutdown PostgreSQL AWS Cluster (time it takes for AWS to destroy the AWS resources for Aurora Clustered Postgres through Terraform).</w:t>
+      </w:r>
+    </w:p>
+    <w:p/>
+    <w:p>
+      <w:pPr>
+        <w:keepNext/>
+        <w:keepLines/>
+      </w:pPr>
+      <w:r>
+        <w:t>So, when we take those two variables out of the equation, along with Get Data from S3 Bucket (time it takes to download data is from S3, decrypt it, and make ready for loading into the database</w:t>
+      </w:r>
+      <w:r>
+        <w:t>, which we know is the same as for Postgres</w:t>
+      </w:r>
+      <w:r>
+        <w:t>)</w:t>
+      </w:r>
+      <w:r>
+        <w:t xml:space="preserve">, as well as the Local MySQL time, </w:t>
+      </w:r>
+      <w:r>
+        <w:t>we are left with this.</w:t>
+      </w:r>
+    </w:p>
+    <w:p/>
+    <w:p>
+      <w:r>
+        <w:rPr>
+          <w:noProof/>
+        </w:rPr>
+        <w:drawing>
+          <wp:inline distT="0" distB="0" distL="0" distR="0" wp14:anchorId="7C2D0C42" wp14:editId="5D03A951">
+            <wp:extent cx="5943600" cy="2298700"/>
+            <wp:effectExtent l="0" t="0" r="0" b="0"/>
+            <wp:docPr id="29" name="Picture 29" descr="Chart, treemap chart&#10;&#10;Description automatically generated"/>
+            <wp:cNvGraphicFramePr>
+              <a:graphicFrameLocks xmlns:a="http://schemas.openxmlformats.org/drawingml/2006/main" noChangeAspect="1"/>
+            </wp:cNvGraphicFramePr>
+            <a:graphic xmlns:a="http://schemas.openxmlformats.org/drawingml/2006/main">
+              <a:graphicData uri="http://schemas.openxmlformats.org/drawingml/2006/picture">
+                <pic:pic xmlns:pic="http://schemas.openxmlformats.org/drawingml/2006/picture">
+                  <pic:nvPicPr>
+                    <pic:cNvPr id="29" name="Picture 29" descr="Chart, treemap chart&#10;&#10;Description automatically generated"/>
+                    <pic:cNvPicPr/>
+                  </pic:nvPicPr>
+                  <pic:blipFill>
+                    <a:blip r:embed="rId24">
+                      <a:extLst>
+                        <a:ext uri="{28A0092B-C50C-407E-A947-70E740481C1C}">
+                          <a14:useLocalDpi xmlns:a14="http://schemas.microsoft.com/office/drawing/2010/main" val="0"/>
+                        </a:ext>
+                      </a:extLst>
+                    </a:blip>
+                    <a:stretch>
+                      <a:fillRect/>
+                    </a:stretch>
+                  </pic:blipFill>
+                  <pic:spPr>
+                    <a:xfrm>
+                      <a:off x="0" y="0"/>
+                      <a:ext cx="5943600" cy="2298700"/>
+                    </a:xfrm>
+                    <a:prstGeom prst="rect">
+                      <a:avLst/>
+                    </a:prstGeom>
+                  </pic:spPr>
+                </pic:pic>
+              </a:graphicData>
+            </a:graphic>
+          </wp:inline>
+        </w:drawing>
+      </w:r>
+    </w:p>
+    <w:p/>
+    <w:p>
+      <w:r>
+        <w:t>Indeed, this is a weird result.  We are looking at a result where we see the visualization of the real differences between this experiment and the corresponding one for AWS Postgres.</w:t>
+      </w:r>
+    </w:p>
+    <w:p/>
+    <w:p>
+      <w:pPr>
+        <w:pStyle w:val="ListParagraph"/>
+        <w:numPr>
+          <w:ilvl w:val="0"/>
+          <w:numId w:val="16"/>
+        </w:numPr>
+      </w:pPr>
+      <w:r>
+        <w:t>The amount of time it takes to put the schema into MySQL is almost twice the time it takes to do the same schema in Postgres on AWS.</w:t>
+      </w:r>
+    </w:p>
+    <w:p>
+      <w:pPr>
+        <w:pStyle w:val="ListParagraph"/>
+        <w:numPr>
+          <w:ilvl w:val="0"/>
+          <w:numId w:val="16"/>
+        </w:numPr>
+      </w:pPr>
+      <w:r>
+        <w:t>The times is takes to insert the data into MySQL as well as query the data in MySQL, compared to the same tasks in Postgres on AWS take almost half the time as they do on Postgres on AWS.</w:t>
+      </w:r>
+    </w:p>
+    <w:p/>
+    <w:p>
+      <w:pPr>
+        <w:rPr>
+          <w:i/>
+          <w:iCs/>
+        </w:rPr>
+      </w:pPr>
+      <w:r>
+        <w:t>Normally, I would favor the MySQL results at this point, because we will process data far more often than changing schemas.  And the end users feel the time for database processing, not time spent on offline schema maintenance.  However, all of the same extreme reservations I had for PostgreSQL on AWS RDS carry forward to MySQL on AWS RDS.  I’d like to see large volume processing times to make a decision on MySQL and suitability for our purposes.</w:t>
+      </w:r>
+    </w:p>
+    <w:p/>
+    <w:p>
+      <w:pPr>
+        <w:pStyle w:val="Heading4"/>
+      </w:pPr>
+      <w:bookmarkStart w:id="23" w:name="_Toc60223998"/>
+      <w:r>
+        <w:lastRenderedPageBreak/>
+        <w:t>Apache Cassandra</w:t>
+      </w:r>
+      <w:bookmarkEnd w:id="23"/>
+    </w:p>
+    <w:p>
+      <w:pPr>
+        <w:keepNext/>
+        <w:keepLines/>
+        <w:spacing w:before="120" w:after="120"/>
+      </w:pPr>
+      <w:r>
+        <w:t>Experiment 128</w:t>
+      </w:r>
+    </w:p>
+    <w:p>
+      <w:r>
+        <w:rPr>
+          <w:noProof/>
+        </w:rPr>
+        <w:drawing>
+          <wp:inline distT="0" distB="0" distL="0" distR="0" wp14:anchorId="7B0C38AA" wp14:editId="7D8087D1">
+            <wp:extent cx="5943600" cy="1434465"/>
+            <wp:effectExtent l="0" t="0" r="0" b="635"/>
+            <wp:docPr id="35" name="Picture 35" descr="Text&#10;&#10;Description automatically generated"/>
+            <wp:cNvGraphicFramePr>
+              <a:graphicFrameLocks xmlns:a="http://schemas.openxmlformats.org/drawingml/2006/main" noChangeAspect="1"/>
+            </wp:cNvGraphicFramePr>
+            <a:graphic xmlns:a="http://schemas.openxmlformats.org/drawingml/2006/main">
+              <a:graphicData uri="http://schemas.openxmlformats.org/drawingml/2006/picture">
+                <pic:pic xmlns:pic="http://schemas.openxmlformats.org/drawingml/2006/picture">
+                  <pic:nvPicPr>
+                    <pic:cNvPr id="35" name="Picture 35" descr="Text&#10;&#10;Description automatically generated"/>
+                    <pic:cNvPicPr/>
+                  </pic:nvPicPr>
+                  <pic:blipFill>
+                    <a:blip r:embed="rId25">
+                      <a:extLst>
+                        <a:ext uri="{28A0092B-C50C-407E-A947-70E740481C1C}">
+                          <a14:useLocalDpi xmlns:a14="http://schemas.microsoft.com/office/drawing/2010/main" val="0"/>
+                        </a:ext>
+                      </a:extLst>
+                    </a:blip>
+                    <a:stretch>
+                      <a:fillRect/>
+                    </a:stretch>
+                  </pic:blipFill>
+                  <pic:spPr>
+                    <a:xfrm>
+                      <a:off x="0" y="0"/>
+                      <a:ext cx="5943600" cy="1434465"/>
+                    </a:xfrm>
+                    <a:prstGeom prst="rect">
+                      <a:avLst/>
+                    </a:prstGeom>
+                  </pic:spPr>
+                </pic:pic>
+              </a:graphicData>
+            </a:graphic>
+          </wp:inline>
+        </w:drawing>
+      </w:r>
+    </w:p>
+    <w:p/>
+    <w:p>
+      <w:r>
+        <w:t xml:space="preserve">First, a word about how these times </w:t>
+      </w:r>
+      <w:proofErr w:type="gramStart"/>
+      <w:r>
+        <w:t>are</w:t>
+      </w:r>
+      <w:proofErr w:type="gramEnd"/>
+      <w:r>
+        <w:t xml:space="preserve"> generated.  These times are generated when the task they are reporting on is complete.  For the AWS RDS Aurora databases (PostgreSQL and MySQL), the “Startup” task has always been completed first, so it reports first.  However, for the remainder of the other databases we are testing, they are being built from scratch on EC2 instances.  As Terraform is telling AWS which resources to build to our specifications, it is also placing provisioning code on the EC2 instances, and then running that code.  </w:t>
+      </w:r>
+      <w:proofErr w:type="gramStart"/>
+      <w:r>
+        <w:t>So</w:t>
+      </w:r>
+      <w:proofErr w:type="gramEnd"/>
+      <w:r>
+        <w:t xml:space="preserve"> what we see is timings for “Installing Prerequisites” (installing the database and configuring it for our use), “Populate Schema”, “Get Data from S3”, “Process S3 Data into CSV Files”, “Populate Data”, and “Check Data” before exiting the “Startup” task.</w:t>
+      </w:r>
+    </w:p>
+    <w:p/>
+    <w:p>
+      <w:r>
+        <w:t>Therefore, the “Startup” task includes all the time in those a</w:t>
+      </w:r>
+      <w:r>
+        <w:t>forementioned provisioning, setup, and testing steps</w:t>
+      </w:r>
+      <w:r>
+        <w:t xml:space="preserve">, in addition to the startup time itself.  Although, as I compare the time to run everything for Cassandra on an AWS EC2 instance that we build from scratch, </w:t>
+      </w:r>
+      <w:r>
+        <w:t>it is still about half of the time it took for the AWS RDS Aurora setup time to complete (and is lot cheaper to run, as well!)</w:t>
+      </w:r>
+    </w:p>
+    <w:p/>
+    <w:p>
+      <w:pPr>
+        <w:rPr>
+          <w:u w:val="single"/>
+        </w:rPr>
+      </w:pPr>
+      <w:r>
+        <w:t>In any case, Cassandra performs quite poorly in this experiment against the PostgreSQL instance running on AWS under the same tests when it comes to most important things: adding data to the database and querying data from the database.</w:t>
+      </w:r>
+      <w:r>
+        <w:t xml:space="preserve">  We’ll look to the large data experiments for Cassandra for more </w:t>
+      </w:r>
+      <w:r>
+        <w:t>evidence for consideration.  But at this point, the outlook is not good, at least for CECacheServer.</w:t>
+      </w:r>
+    </w:p>
+    <w:p/>
+    <w:p>
+      <w:pPr>
+        <w:pStyle w:val="Heading4"/>
+      </w:pPr>
+      <w:bookmarkStart w:id="24" w:name="_Toc60223999"/>
+      <w:r>
+        <w:t>Oracle</w:t>
+      </w:r>
+      <w:bookmarkEnd w:id="24"/>
+    </w:p>
+    <w:p/>
+    <w:p>
+      <w:pPr>
+        <w:pStyle w:val="Heading4"/>
+      </w:pPr>
+      <w:bookmarkStart w:id="25" w:name="_Toc60224000"/>
+      <w:r>
+        <w:t>MongoDB</w:t>
+      </w:r>
+      <w:bookmarkEnd w:id="25"/>
+    </w:p>
+    <w:p/>
+    <w:p>
+      <w:pPr>
+        <w:pStyle w:val="Heading4"/>
+      </w:pPr>
+      <w:bookmarkStart w:id="26" w:name="_Toc60224001"/>
+      <w:r>
+        <w:t>Apache Ignite</w:t>
+      </w:r>
+      <w:bookmarkEnd w:id="26"/>
+    </w:p>
+    <w:p/>
+    <w:p>
+      <w:pPr>
+        <w:pStyle w:val="Heading3"/>
+        <w:pageBreakBefore/>
+      </w:pPr>
+      <w:bookmarkStart w:id="27" w:name="_Toc60224002"/>
+      <w:r>
+        <w:lastRenderedPageBreak/>
+        <w:t>Local Experiments for Large Data</w:t>
+      </w:r>
+      <w:bookmarkEnd w:id="27"/>
+    </w:p>
+    <w:p/>
+    <w:p>
+      <w:pPr>
+        <w:pStyle w:val="Heading4"/>
+      </w:pPr>
+      <w:bookmarkStart w:id="28" w:name="_Toc60224003"/>
+      <w:r>
+        <w:t>Postgres</w:t>
+      </w:r>
+      <w:bookmarkEnd w:id="28"/>
+    </w:p>
+    <w:p>
+      <w:pPr>
+        <w:keepNext/>
+        <w:keepLines/>
+        <w:spacing w:before="120" w:after="120"/>
+      </w:pPr>
+      <w:r>
+        <w:t>Experiments 217, 219, 220</w:t>
       </w:r>
     </w:p>
     <w:p>
@@ -6166,7 +6740,7 @@
                     <pic:cNvPicPr/>
                   </pic:nvPicPr>
                   <pic:blipFill>
-                    <a:blip r:embed="rId19">
+                    <a:blip r:embed="rId26">
                       <a:extLst>
                         <a:ext uri="{28A0092B-C50C-407E-A947-70E740481C1C}">
                           <a14:useLocalDpi xmlns:a14="http://schemas.microsoft.com/office/drawing/2010/main" val="0"/>
@@ -6214,7 +6788,7 @@
                     <pic:cNvPicPr/>
                   </pic:nvPicPr>
                   <pic:blipFill>
-                    <a:blip r:embed="rId20">
+                    <a:blip r:embed="rId27">
                       <a:extLst>
                         <a:ext uri="{28A0092B-C50C-407E-A947-70E740481C1C}">
                           <a14:useLocalDpi xmlns:a14="http://schemas.microsoft.com/office/drawing/2010/main" val="0"/>
@@ -6244,10 +6818,7 @@
     <w:p/>
     <w:p>
       <w:r>
-        <w:t>As you can see, the Get Data from S3 Bucket (time it takes to download data is from S3, decrypt it, and make ready for loading into the database)</w:t>
-      </w:r>
-      <w:r>
-        <w:t xml:space="preserve"> dominates the times.  Even though we download the exact same data and do the same processing, this has an average of 208 seconds ± 4.45 seconds.  The elapsed time value is slightly non-deterministic due to network traffic, etc.  Let’s remove that from the chart to get a better sense of what’s going on.</w:t>
+        <w:t>As you can see, the Get Data from S3 Bucket (time it takes to download data is from S3, decrypt it, and make ready for loading into the database) dominates the times.  Even though we download the exact same data and do the same processing, this has an average of 208 seconds ± 4.45 seconds.  The elapsed time value is slightly non-deterministic due to network traffic, etc.  Let’s remove that from the chart to get a better sense of what’s going on.</w:t>
       </w:r>
     </w:p>
     <w:p>
@@ -6272,7 +6843,7 @@
                     <pic:cNvPicPr/>
                   </pic:nvPicPr>
                   <pic:blipFill>
-                    <a:blip r:embed="rId21">
+                    <a:blip r:embed="rId28">
                       <a:extLst>
                         <a:ext uri="{28A0092B-C50C-407E-A947-70E740481C1C}">
                           <a14:useLocalDpi xmlns:a14="http://schemas.microsoft.com/office/drawing/2010/main" val="0"/>
@@ -6333,7 +6904,7 @@
                     <pic:cNvPicPr/>
                   </pic:nvPicPr>
                   <pic:blipFill>
-                    <a:blip r:embed="rId22" cstate="print">
+                    <a:blip r:embed="rId29" cstate="print">
                       <a:extLst>
                         <a:ext uri="{28A0092B-C50C-407E-A947-70E740481C1C}">
                           <a14:useLocalDpi xmlns:a14="http://schemas.microsoft.com/office/drawing/2010/main" val="0"/>
@@ -6388,7 +6959,7 @@
                     <pic:cNvPicPr/>
                   </pic:nvPicPr>
                   <pic:blipFill>
-                    <a:blip r:embed="rId23" cstate="print">
+                    <a:blip r:embed="rId30" cstate="print">
                       <a:extLst>
                         <a:ext uri="{28A0092B-C50C-407E-A947-70E740481C1C}">
                           <a14:useLocalDpi xmlns:a14="http://schemas.microsoft.com/office/drawing/2010/main" val="0"/>
@@ -6432,80 +7003,12 @@
       <w:pPr>
         <w:pStyle w:val="Heading4"/>
       </w:pPr>
-      <w:bookmarkStart w:id="29" w:name="_Toc60067304"/>
-      <w:r>
+      <w:bookmarkStart w:id="29" w:name="_Toc60224004"/>
+      <w:r>
+        <w:lastRenderedPageBreak/>
         <w:t>MySQL</w:t>
       </w:r>
       <w:bookmarkEnd w:id="29"/>
-    </w:p>
-    <w:p/>
-    <w:p>
-      <w:pPr>
-        <w:pStyle w:val="Heading4"/>
-      </w:pPr>
-      <w:bookmarkStart w:id="30" w:name="_Toc60067305"/>
-      <w:r>
-        <w:lastRenderedPageBreak/>
-        <w:t>Apache Cassandra</w:t>
-      </w:r>
-      <w:bookmarkEnd w:id="30"/>
-    </w:p>
-    <w:p/>
-    <w:p>
-      <w:pPr>
-        <w:pStyle w:val="Heading4"/>
-      </w:pPr>
-      <w:bookmarkStart w:id="31" w:name="_Toc60067306"/>
-      <w:r>
-        <w:t>Oracle</w:t>
-      </w:r>
-      <w:bookmarkEnd w:id="31"/>
-    </w:p>
-    <w:p/>
-    <w:p>
-      <w:pPr>
-        <w:pStyle w:val="Heading4"/>
-      </w:pPr>
-      <w:bookmarkStart w:id="32" w:name="_Toc60067307"/>
-      <w:r>
-        <w:t>MongoDB</w:t>
-      </w:r>
-      <w:bookmarkEnd w:id="32"/>
-    </w:p>
-    <w:p/>
-    <w:p>
-      <w:pPr>
-        <w:pStyle w:val="Heading4"/>
-      </w:pPr>
-      <w:bookmarkStart w:id="33" w:name="_Toc60067308"/>
-      <w:r>
-        <w:t>Apache Ignite</w:t>
-      </w:r>
-      <w:bookmarkEnd w:id="33"/>
-    </w:p>
-    <w:p/>
-    <w:p>
-      <w:pPr>
-        <w:pStyle w:val="Heading3"/>
-        <w:pageBreakBefore/>
-      </w:pPr>
-      <w:bookmarkStart w:id="34" w:name="_Toc60067309"/>
-      <w:r>
-        <w:lastRenderedPageBreak/>
-        <w:t>AWS Experiments for Large Data</w:t>
-      </w:r>
-      <w:bookmarkEnd w:id="34"/>
-    </w:p>
-    <w:p/>
-    <w:p>
-      <w:pPr>
-        <w:pStyle w:val="Heading4"/>
-      </w:pPr>
-      <w:bookmarkStart w:id="35" w:name="_Toc60067310"/>
-      <w:r>
-        <w:t>Postgres</w:t>
-      </w:r>
-      <w:bookmarkEnd w:id="35"/>
     </w:p>
     <w:p>
       <w:pPr>
@@ -6517,19 +7020,884 @@
         <w:t xml:space="preserve">Experiments </w:t>
       </w:r>
       <w:r>
-        <w:t>233</w:t>
+        <w:t>414</w:t>
       </w:r>
       <w:r>
         <w:t xml:space="preserve">, </w:t>
       </w:r>
       <w:r>
-        <w:t>234</w:t>
-      </w:r>
-      <w:r>
+        <w:t>415</w:t>
+      </w:r>
+      <w:r>
+        <w:t>, 41</w:t>
+      </w:r>
+      <w:r>
+        <w:t>6</w:t>
+      </w:r>
+    </w:p>
+    <w:p>
+      <w:r>
+        <w:rPr>
+          <w:noProof/>
+        </w:rPr>
+        <w:drawing>
+          <wp:inline distT="0" distB="0" distL="0" distR="0" wp14:anchorId="7060B872" wp14:editId="7EAF3107">
+            <wp:extent cx="5943600" cy="2911475"/>
+            <wp:effectExtent l="0" t="0" r="0" b="0"/>
+            <wp:docPr id="32" name="Picture 32" descr="A picture containing table&#10;&#10;Description automatically generated"/>
+            <wp:cNvGraphicFramePr>
+              <a:graphicFrameLocks xmlns:a="http://schemas.openxmlformats.org/drawingml/2006/main" noChangeAspect="1"/>
+            </wp:cNvGraphicFramePr>
+            <a:graphic xmlns:a="http://schemas.openxmlformats.org/drawingml/2006/main">
+              <a:graphicData uri="http://schemas.openxmlformats.org/drawingml/2006/picture">
+                <pic:pic xmlns:pic="http://schemas.openxmlformats.org/drawingml/2006/picture">
+                  <pic:nvPicPr>
+                    <pic:cNvPr id="32" name="Picture 32" descr="A picture containing table&#10;&#10;Description automatically generated"/>
+                    <pic:cNvPicPr/>
+                  </pic:nvPicPr>
+                  <pic:blipFill>
+                    <a:blip r:embed="rId31">
+                      <a:extLst>
+                        <a:ext uri="{28A0092B-C50C-407E-A947-70E740481C1C}">
+                          <a14:useLocalDpi xmlns:a14="http://schemas.microsoft.com/office/drawing/2010/main" val="0"/>
+                        </a:ext>
+                      </a:extLst>
+                    </a:blip>
+                    <a:stretch>
+                      <a:fillRect/>
+                    </a:stretch>
+                  </pic:blipFill>
+                  <pic:spPr>
+                    <a:xfrm>
+                      <a:off x="0" y="0"/>
+                      <a:ext cx="5943600" cy="2911475"/>
+                    </a:xfrm>
+                    <a:prstGeom prst="rect">
+                      <a:avLst/>
+                    </a:prstGeom>
+                  </pic:spPr>
+                </pic:pic>
+              </a:graphicData>
+            </a:graphic>
+          </wp:inline>
+        </w:drawing>
+      </w:r>
+    </w:p>
+    <w:p/>
+    <w:p>
+      <w:r>
+        <w:t>As you can see in the above analysis, comparing MySQL against Postgres for large data yields consistent results.  It consistently</w:t>
+      </w:r>
+    </w:p>
+    <w:p/>
+    <w:p>
+      <w:pPr>
+        <w:pStyle w:val="ListParagraph"/>
+        <w:numPr>
+          <w:ilvl w:val="0"/>
+          <w:numId w:val="4"/>
+        </w:numPr>
+      </w:pPr>
+      <w:r>
+        <w:t>Takes longer to bring up a MySQL database than a Postgres database.  This is a concern for developers, as it adds over 10 seconds for the container to become available for database work.</w:t>
+      </w:r>
+    </w:p>
+    <w:p>
+      <w:pPr>
+        <w:pStyle w:val="ListParagraph"/>
+        <w:numPr>
+          <w:ilvl w:val="0"/>
+          <w:numId w:val="4"/>
+        </w:numPr>
+      </w:pPr>
+      <w:r>
+        <w:t>Takes less time to apply a schema to a MySQL database than a Postgres database.  But developers will feel only about 1.5 seconds of relief.</w:t>
+      </w:r>
+    </w:p>
+    <w:p>
+      <w:pPr>
+        <w:pStyle w:val="ListParagraph"/>
+        <w:numPr>
+          <w:ilvl w:val="0"/>
+          <w:numId w:val="4"/>
+        </w:numPr>
+      </w:pPr>
+      <w:r>
+        <w:t>Takes consistently about twice as long to populate a MySQL database than a Postgres database.  A 1.5 minute operation in Postgres becomes almost 6 minutes in MySQL.  Developers will definitely feel that.</w:t>
+      </w:r>
+    </w:p>
+    <w:p>
+      <w:pPr>
+        <w:pStyle w:val="ListParagraph"/>
+        <w:numPr>
+          <w:ilvl w:val="0"/>
+          <w:numId w:val="4"/>
+        </w:numPr>
+      </w:pPr>
+      <w:r>
+        <w:t>Takes consistently about 30% more time to query a MySQL database than a Postgres database.  This is perhaps the biggest concern to developers, as they are writing code that uses the database all the time in their applications.</w:t>
+      </w:r>
+    </w:p>
+    <w:p/>
+    <w:p/>
+    <w:p>
+      <w:pPr>
+        <w:pStyle w:val="Heading4"/>
+      </w:pPr>
+      <w:bookmarkStart w:id="30" w:name="_Toc60224005"/>
+      <w:r>
+        <w:lastRenderedPageBreak/>
+        <w:t>Apache Cassandra</w:t>
+      </w:r>
+      <w:bookmarkEnd w:id="30"/>
+    </w:p>
+    <w:p>
+      <w:pPr>
+        <w:keepNext/>
+        <w:keepLines/>
+        <w:spacing w:before="120" w:after="120"/>
+      </w:pPr>
+      <w:r>
+        <w:t xml:space="preserve">Experiment </w:t>
+      </w:r>
+      <w:r>
+        <w:t>271</w:t>
+      </w:r>
+    </w:p>
+    <w:p>
+      <w:r>
+        <w:rPr>
+          <w:noProof/>
+        </w:rPr>
+        <w:drawing>
+          <wp:inline distT="0" distB="0" distL="0" distR="0" wp14:anchorId="732CD700" wp14:editId="02F1EB64">
+            <wp:extent cx="5943600" cy="1245870"/>
+            <wp:effectExtent l="0" t="0" r="0" b="0"/>
+            <wp:docPr id="37" name="Picture 37" descr="Text, letter&#10;&#10;Description automatically generated"/>
+            <wp:cNvGraphicFramePr>
+              <a:graphicFrameLocks xmlns:a="http://schemas.openxmlformats.org/drawingml/2006/main" noChangeAspect="1"/>
+            </wp:cNvGraphicFramePr>
+            <a:graphic xmlns:a="http://schemas.openxmlformats.org/drawingml/2006/main">
+              <a:graphicData uri="http://schemas.openxmlformats.org/drawingml/2006/picture">
+                <pic:pic xmlns:pic="http://schemas.openxmlformats.org/drawingml/2006/picture">
+                  <pic:nvPicPr>
+                    <pic:cNvPr id="37" name="Picture 37" descr="Text, letter&#10;&#10;Description automatically generated"/>
+                    <pic:cNvPicPr/>
+                  </pic:nvPicPr>
+                  <pic:blipFill>
+                    <a:blip r:embed="rId32">
+                      <a:extLst>
+                        <a:ext uri="{28A0092B-C50C-407E-A947-70E740481C1C}">
+                          <a14:useLocalDpi xmlns:a14="http://schemas.microsoft.com/office/drawing/2010/main" val="0"/>
+                        </a:ext>
+                      </a:extLst>
+                    </a:blip>
+                    <a:stretch>
+                      <a:fillRect/>
+                    </a:stretch>
+                  </pic:blipFill>
+                  <pic:spPr>
+                    <a:xfrm>
+                      <a:off x="0" y="0"/>
+                      <a:ext cx="5943600" cy="1245870"/>
+                    </a:xfrm>
+                    <a:prstGeom prst="rect">
+                      <a:avLst/>
+                    </a:prstGeom>
+                  </pic:spPr>
+                </pic:pic>
+              </a:graphicData>
+            </a:graphic>
+          </wp:inline>
+        </w:drawing>
+      </w:r>
+    </w:p>
+    <w:p/>
+    <w:p>
+      <w:r>
+        <w:t>As poorly as Apache Cassandra performs against Postgres, the picture is much worse than this.  The Check Cassandra Data step failed outright.  Here’s the screenshot from the failure.</w:t>
+      </w:r>
+    </w:p>
+    <w:p/>
+    <w:p>
+      <w:r>
+        <w:rPr>
+          <w:noProof/>
+        </w:rPr>
+        <w:drawing>
+          <wp:inline distT="0" distB="0" distL="0" distR="0" wp14:anchorId="37A564C8" wp14:editId="504F6D93">
+            <wp:extent cx="5943600" cy="2704465"/>
+            <wp:effectExtent l="0" t="0" r="0" b="635"/>
+            <wp:docPr id="38" name="Picture 38" descr="Text&#10;&#10;Description automatically generated"/>
+            <wp:cNvGraphicFramePr>
+              <a:graphicFrameLocks xmlns:a="http://schemas.openxmlformats.org/drawingml/2006/main" noChangeAspect="1"/>
+            </wp:cNvGraphicFramePr>
+            <a:graphic xmlns:a="http://schemas.openxmlformats.org/drawingml/2006/main">
+              <a:graphicData uri="http://schemas.openxmlformats.org/drawingml/2006/picture">
+                <pic:pic xmlns:pic="http://schemas.openxmlformats.org/drawingml/2006/picture">
+                  <pic:nvPicPr>
+                    <pic:cNvPr id="38" name="Picture 38" descr="Text&#10;&#10;Description automatically generated"/>
+                    <pic:cNvPicPr/>
+                  </pic:nvPicPr>
+                  <pic:blipFill>
+                    <a:blip r:embed="rId33" cstate="print">
+                      <a:extLst>
+                        <a:ext uri="{28A0092B-C50C-407E-A947-70E740481C1C}">
+                          <a14:useLocalDpi xmlns:a14="http://schemas.microsoft.com/office/drawing/2010/main" val="0"/>
+                        </a:ext>
+                      </a:extLst>
+                    </a:blip>
+                    <a:stretch>
+                      <a:fillRect/>
+                    </a:stretch>
+                  </pic:blipFill>
+                  <pic:spPr>
+                    <a:xfrm>
+                      <a:off x="0" y="0"/>
+                      <a:ext cx="5943600" cy="2704465"/>
+                    </a:xfrm>
+                    <a:prstGeom prst="rect">
+                      <a:avLst/>
+                    </a:prstGeom>
+                  </pic:spPr>
+                </pic:pic>
+              </a:graphicData>
+            </a:graphic>
+          </wp:inline>
+        </w:drawing>
+      </w:r>
+    </w:p>
+    <w:p/>
+    <w:p>
+      <w:r>
+        <w:t>As you can see, the final three tests failed. Let's describe and discuss.</w:t>
+      </w:r>
+    </w:p>
+    <w:p/>
+    <w:p>
+      <w:r>
+        <w:t>The first failure is on a rather easy bit of SQL.</w:t>
+      </w:r>
+    </w:p>
+    <w:p/>
+    <w:p>
+      <w:pPr>
+        <w:ind w:left="720"/>
+        <w:rPr>
+          <w:rFonts w:ascii="Consolas" w:hAnsi="Consolas" w:cs="Consolas"/>
+        </w:rPr>
+      </w:pPr>
+      <w:r>
+        <w:rPr>
+          <w:rFonts w:ascii="Consolas" w:hAnsi="Consolas" w:cs="Consolas"/>
+        </w:rPr>
+        <w:t xml:space="preserve">select </w:t>
+      </w:r>
+      <w:proofErr w:type="gramStart"/>
+      <w:r>
+        <w:rPr>
+          <w:rFonts w:ascii="Consolas" w:hAnsi="Consolas" w:cs="Consolas"/>
+        </w:rPr>
+        <w:t>count(</w:t>
+      </w:r>
+      <w:proofErr w:type="gramEnd"/>
+      <w:r>
+        <w:rPr>
+          <w:rFonts w:ascii="Consolas" w:hAnsi="Consolas" w:cs="Consolas"/>
+        </w:rPr>
+        <w:t>*) from PGYR19_P063020.PI;</w:t>
+      </w:r>
+    </w:p>
+    <w:p/>
+    <w:p>
+      <w:r>
+        <w:t>What's going on here</w:t>
+      </w:r>
+      <w:r>
+        <w:t>?</w:t>
+      </w:r>
+      <w:r>
+        <w:t xml:space="preserve"> Several things.</w:t>
+      </w:r>
+    </w:p>
+    <w:p/>
+    <w:p>
+      <w:r>
+        <w:t>First, remember that the central goals of Cassandra revolve around Fault Tolerance, decentralization, scalability to PB scales, and durability. And that brings us to the issue of tombstones.</w:t>
+      </w:r>
+    </w:p>
+    <w:p/>
+    <w:p>
+      <w:r>
+        <w:t xml:space="preserve">In Cassandra, deleted data is not immediately purged from the disk. Instead, Cassandra writes a special value, known as a tombstone, to indicate that data has been deleted. Tombstones prevent deleted data from being returned during reads and will eventually allow the data to be </w:t>
+      </w:r>
+      <w:r>
+        <w:lastRenderedPageBreak/>
+        <w:t>dropped via compaction. Tombstones are writes – they go through the normal write path, take up space on disk, and make use of Cassandra’s consistency mechanisms. Tombstones can be propagated across the cluster via hints and repairs. If a cluster is managed properly, this ensures that data will remain deleted even if a node is down when the delete is issued.</w:t>
+      </w:r>
+    </w:p>
+    <w:p/>
+    <w:p>
+      <w:r>
+        <w:t xml:space="preserve">Tombstones are also created when null data is imported into the database. If you carefully look at 02_populate_large_data_load_data.sh, you will see that I avoid the tombstone issue by converting NULL to the string 'n/a'. I even tried more </w:t>
+      </w:r>
+      <w:r>
+        <w:t>aggressive</w:t>
+      </w:r>
+      <w:r>
+        <w:t xml:space="preserve"> options to rid </w:t>
+      </w:r>
+      <w:proofErr w:type="gramStart"/>
+      <w:r>
+        <w:t>ourselves</w:t>
+      </w:r>
+      <w:proofErr w:type="gramEnd"/>
+      <w:r>
+        <w:t xml:space="preserve"> of tombstones (which are actually poor ideas on production use) of using nodetool to compact the database and reduce the time to live for tombstone data to zero.</w:t>
+      </w:r>
+    </w:p>
+    <w:p/>
+    <w:p>
+      <w:pPr>
+        <w:rPr>
+          <w:sz w:val="22"/>
+          <w:szCs w:val="22"/>
+        </w:rPr>
+      </w:pPr>
+      <w:r>
+        <w:t xml:space="preserve">Those measures get rid of tombstones for our purposes, but then surface a more deeply disturbing issue. Cassandra does not like table scans. There is an option for cqlsh to "ALLOW FILTERING" if you absolutely need to tell Cassandra to return a </w:t>
+      </w:r>
+      <w:r>
+        <w:t>result</w:t>
+      </w:r>
+      <w:r>
+        <w:t xml:space="preserve"> set that requires a table scan, but that brings up an even graver problem: performance for such </w:t>
+      </w:r>
+      <w:r>
+        <w:t>queries</w:t>
+      </w:r>
+      <w:r>
+        <w:t xml:space="preserve"> </w:t>
+      </w:r>
+      <w:proofErr w:type="gramStart"/>
+      <w:r>
+        <w:t>are</w:t>
+      </w:r>
+      <w:proofErr w:type="gramEnd"/>
+      <w:r>
+        <w:t xml:space="preserve"> so slow that the server times out from the client. You can see these on the </w:t>
+      </w:r>
+      <w:r>
+        <w:t>console</w:t>
+      </w:r>
+      <w:r>
+        <w:t xml:space="preserve"> output during the test run. It's possible to change the timeout values to make these timeouts have longer </w:t>
+      </w:r>
+      <w:proofErr w:type="gramStart"/>
+      <w:r>
+        <w:t>values, but</w:t>
+      </w:r>
+      <w:proofErr w:type="gramEnd"/>
+      <w:r>
+        <w:t xml:space="preserve"> doing so on the Cassandra image would require a change to the </w:t>
+      </w:r>
+      <w:r>
+        <w:t>Dockerfile</w:t>
+      </w:r>
+      <w:r>
+        <w:t xml:space="preserve"> for Cassandra, which I didn't feel like doing.</w:t>
+      </w:r>
+    </w:p>
+    <w:p/>
+    <w:p>
+      <w:r>
+        <w:t>Then there's the matter of grouping, aggregation, and ordering.</w:t>
+      </w:r>
+    </w:p>
+    <w:p/>
+    <w:p>
+      <w:r>
+        <w:t>This fairly simple query fails.</w:t>
+      </w:r>
+    </w:p>
+    <w:p/>
+    <w:p>
+      <w:pPr>
+        <w:ind w:left="720"/>
+        <w:rPr>
+          <w:rFonts w:ascii="Consolas" w:hAnsi="Consolas" w:cs="Consolas"/>
+          <w:sz w:val="21"/>
+          <w:szCs w:val="21"/>
+        </w:rPr>
+      </w:pPr>
+      <w:r>
+        <w:rPr>
+          <w:rFonts w:ascii="Consolas" w:hAnsi="Consolas" w:cs="Consolas"/>
+          <w:sz w:val="21"/>
+          <w:szCs w:val="21"/>
+        </w:rPr>
+        <w:t xml:space="preserve">SELECT </w:t>
+      </w:r>
+      <w:proofErr w:type="spellStart"/>
+      <w:r>
+        <w:rPr>
+          <w:rFonts w:ascii="Consolas" w:hAnsi="Consolas" w:cs="Consolas"/>
+          <w:sz w:val="21"/>
+          <w:szCs w:val="21"/>
+        </w:rPr>
+        <w:t>physician_first_name</w:t>
+      </w:r>
+      <w:proofErr w:type="spellEnd"/>
+      <w:r>
+        <w:rPr>
+          <w:rFonts w:ascii="Consolas" w:hAnsi="Consolas" w:cs="Consolas"/>
+          <w:sz w:val="21"/>
+          <w:szCs w:val="21"/>
+        </w:rPr>
         <w:t xml:space="preserve">, </w:t>
       </w:r>
-      <w:r>
-        <w:t>236</w:t>
+      <w:proofErr w:type="spellStart"/>
+      <w:r>
+        <w:rPr>
+          <w:rFonts w:ascii="Consolas" w:hAnsi="Consolas" w:cs="Consolas"/>
+          <w:sz w:val="21"/>
+          <w:szCs w:val="21"/>
+        </w:rPr>
+        <w:t>physician_last_name</w:t>
+      </w:r>
+      <w:proofErr w:type="spellEnd"/>
+      <w:r>
+        <w:rPr>
+          <w:rFonts w:ascii="Consolas" w:hAnsi="Consolas" w:cs="Consolas"/>
+          <w:sz w:val="21"/>
+          <w:szCs w:val="21"/>
+        </w:rPr>
+        <w:t xml:space="preserve">, </w:t>
+      </w:r>
+      <w:proofErr w:type="gramStart"/>
+      <w:r>
+        <w:rPr>
+          <w:rFonts w:ascii="Consolas" w:hAnsi="Consolas" w:cs="Consolas"/>
+          <w:sz w:val="21"/>
+          <w:szCs w:val="21"/>
+        </w:rPr>
+        <w:t>SUM(</w:t>
+      </w:r>
+      <w:proofErr w:type="spellStart"/>
+      <w:proofErr w:type="gramEnd"/>
+      <w:r>
+        <w:rPr>
+          <w:rFonts w:ascii="Consolas" w:hAnsi="Consolas" w:cs="Consolas"/>
+          <w:sz w:val="21"/>
+          <w:szCs w:val="21"/>
+        </w:rPr>
+        <w:t>total_amount_of_payment_usdollars</w:t>
+      </w:r>
+      <w:proofErr w:type="spellEnd"/>
+      <w:r>
+        <w:rPr>
+          <w:rFonts w:ascii="Consolas" w:hAnsi="Consolas" w:cs="Consolas"/>
+          <w:sz w:val="21"/>
+          <w:szCs w:val="21"/>
+        </w:rPr>
+        <w:t>), COUNT(</w:t>
+      </w:r>
+      <w:proofErr w:type="spellStart"/>
+      <w:r>
+        <w:rPr>
+          <w:rFonts w:ascii="Consolas" w:hAnsi="Consolas" w:cs="Consolas"/>
+          <w:sz w:val="21"/>
+          <w:szCs w:val="21"/>
+        </w:rPr>
+        <w:t>total_amount_of_payment_usdollars</w:t>
+      </w:r>
+      <w:proofErr w:type="spellEnd"/>
+      <w:r>
+        <w:rPr>
+          <w:rFonts w:ascii="Consolas" w:hAnsi="Consolas" w:cs="Consolas"/>
+          <w:sz w:val="21"/>
+          <w:szCs w:val="21"/>
+        </w:rPr>
+        <w:t xml:space="preserve">) </w:t>
+      </w:r>
+    </w:p>
+    <w:p>
+      <w:pPr>
+        <w:ind w:left="720"/>
+        <w:rPr>
+          <w:rFonts w:ascii="Consolas" w:hAnsi="Consolas" w:cs="Consolas"/>
+          <w:sz w:val="21"/>
+          <w:szCs w:val="21"/>
+        </w:rPr>
+      </w:pPr>
+      <w:r>
+        <w:rPr>
+          <w:rFonts w:ascii="Consolas" w:hAnsi="Consolas" w:cs="Consolas"/>
+          <w:sz w:val="21"/>
+          <w:szCs w:val="21"/>
+        </w:rPr>
+        <w:t xml:space="preserve">FROM PGYR19_P063020.PI </w:t>
+      </w:r>
+    </w:p>
+    <w:p>
+      <w:pPr>
+        <w:ind w:left="720"/>
+        <w:rPr>
+          <w:rFonts w:ascii="Consolas" w:hAnsi="Consolas" w:cs="Consolas"/>
+          <w:sz w:val="21"/>
+          <w:szCs w:val="21"/>
+        </w:rPr>
+      </w:pPr>
+      <w:r>
+        <w:rPr>
+          <w:rFonts w:ascii="Consolas" w:hAnsi="Consolas" w:cs="Consolas"/>
+          <w:sz w:val="21"/>
+          <w:szCs w:val="21"/>
+        </w:rPr>
+        <w:t xml:space="preserve">WHERE </w:t>
+      </w:r>
+      <w:proofErr w:type="spellStart"/>
+      <w:r>
+        <w:rPr>
+          <w:rFonts w:ascii="Consolas" w:hAnsi="Consolas" w:cs="Consolas"/>
+          <w:sz w:val="21"/>
+          <w:szCs w:val="21"/>
+        </w:rPr>
+        <w:t>physician_first_name</w:t>
+      </w:r>
+      <w:proofErr w:type="spellEnd"/>
+      <w:r>
+        <w:rPr>
+          <w:rFonts w:ascii="Consolas" w:hAnsi="Consolas" w:cs="Consolas"/>
+          <w:sz w:val="21"/>
+          <w:szCs w:val="21"/>
+        </w:rPr>
+        <w:t xml:space="preserve"> IS NOT NULL AND </w:t>
+      </w:r>
+      <w:proofErr w:type="spellStart"/>
+      <w:r>
+        <w:rPr>
+          <w:rFonts w:ascii="Consolas" w:hAnsi="Consolas" w:cs="Consolas"/>
+          <w:sz w:val="21"/>
+          <w:szCs w:val="21"/>
+        </w:rPr>
+        <w:t>physician_last_name</w:t>
+      </w:r>
+      <w:proofErr w:type="spellEnd"/>
+      <w:r>
+        <w:rPr>
+          <w:rFonts w:ascii="Consolas" w:hAnsi="Consolas" w:cs="Consolas"/>
+          <w:sz w:val="21"/>
+          <w:szCs w:val="21"/>
+        </w:rPr>
+        <w:t xml:space="preserve"> IS NOT NULL </w:t>
+      </w:r>
+    </w:p>
+    <w:p>
+      <w:pPr>
+        <w:ind w:left="720"/>
+        <w:rPr>
+          <w:rFonts w:ascii="Consolas" w:hAnsi="Consolas" w:cs="Consolas"/>
+          <w:sz w:val="21"/>
+          <w:szCs w:val="21"/>
+        </w:rPr>
+      </w:pPr>
+      <w:r>
+        <w:rPr>
+          <w:rFonts w:ascii="Consolas" w:hAnsi="Consolas" w:cs="Consolas"/>
+          <w:sz w:val="21"/>
+          <w:szCs w:val="21"/>
+        </w:rPr>
+        <w:t xml:space="preserve">GROUP BY </w:t>
+      </w:r>
+      <w:proofErr w:type="spellStart"/>
+      <w:r>
+        <w:rPr>
+          <w:rFonts w:ascii="Consolas" w:hAnsi="Consolas" w:cs="Consolas"/>
+          <w:sz w:val="21"/>
+          <w:szCs w:val="21"/>
+        </w:rPr>
+        <w:t>physician_first_name</w:t>
+      </w:r>
+      <w:proofErr w:type="spellEnd"/>
+      <w:r>
+        <w:rPr>
+          <w:rFonts w:ascii="Consolas" w:hAnsi="Consolas" w:cs="Consolas"/>
+          <w:sz w:val="21"/>
+          <w:szCs w:val="21"/>
+        </w:rPr>
+        <w:t xml:space="preserve">, </w:t>
+      </w:r>
+      <w:proofErr w:type="spellStart"/>
+      <w:r>
+        <w:rPr>
+          <w:rFonts w:ascii="Consolas" w:hAnsi="Consolas" w:cs="Consolas"/>
+          <w:sz w:val="21"/>
+          <w:szCs w:val="21"/>
+        </w:rPr>
+        <w:t>physician_last_name</w:t>
+      </w:r>
+      <w:proofErr w:type="spellEnd"/>
+      <w:r>
+        <w:rPr>
+          <w:rFonts w:ascii="Consolas" w:hAnsi="Consolas" w:cs="Consolas"/>
+          <w:sz w:val="21"/>
+          <w:szCs w:val="21"/>
+        </w:rPr>
+        <w:t xml:space="preserve"> </w:t>
+      </w:r>
+    </w:p>
+    <w:p>
+      <w:pPr>
+        <w:ind w:left="720"/>
+        <w:rPr>
+          <w:rFonts w:ascii="Consolas" w:hAnsi="Consolas" w:cs="Consolas"/>
+          <w:sz w:val="21"/>
+          <w:szCs w:val="21"/>
+        </w:rPr>
+      </w:pPr>
+      <w:r>
+        <w:rPr>
+          <w:rFonts w:ascii="Consolas" w:hAnsi="Consolas" w:cs="Consolas"/>
+          <w:sz w:val="21"/>
+          <w:szCs w:val="21"/>
+        </w:rPr>
+        <w:t xml:space="preserve">ORDER BY </w:t>
+      </w:r>
+      <w:proofErr w:type="gramStart"/>
+      <w:r>
+        <w:rPr>
+          <w:rFonts w:ascii="Consolas" w:hAnsi="Consolas" w:cs="Consolas"/>
+          <w:sz w:val="21"/>
+          <w:szCs w:val="21"/>
+        </w:rPr>
+        <w:t>SUM(</w:t>
+      </w:r>
+      <w:proofErr w:type="spellStart"/>
+      <w:proofErr w:type="gramEnd"/>
+      <w:r>
+        <w:rPr>
+          <w:rFonts w:ascii="Consolas" w:hAnsi="Consolas" w:cs="Consolas"/>
+          <w:sz w:val="21"/>
+          <w:szCs w:val="21"/>
+        </w:rPr>
+        <w:t>total_amount_of_payment_usdollars</w:t>
+      </w:r>
+      <w:proofErr w:type="spellEnd"/>
+      <w:r>
+        <w:rPr>
+          <w:rFonts w:ascii="Consolas" w:hAnsi="Consolas" w:cs="Consolas"/>
+          <w:sz w:val="21"/>
+          <w:szCs w:val="21"/>
+        </w:rPr>
+        <w:t xml:space="preserve">) DESC </w:t>
+      </w:r>
+    </w:p>
+    <w:p>
+      <w:pPr>
+        <w:ind w:left="720"/>
+        <w:rPr>
+          <w:rFonts w:ascii="Consolas" w:hAnsi="Consolas" w:cs="Consolas"/>
+          <w:sz w:val="21"/>
+          <w:szCs w:val="21"/>
+        </w:rPr>
+      </w:pPr>
+      <w:r>
+        <w:rPr>
+          <w:rFonts w:ascii="Consolas" w:hAnsi="Consolas" w:cs="Consolas"/>
+          <w:sz w:val="21"/>
+          <w:szCs w:val="21"/>
+        </w:rPr>
+        <w:t>LIMIT 10</w:t>
+      </w:r>
+    </w:p>
+    <w:p/>
+    <w:p>
+      <w:r>
+        <w:t xml:space="preserve">These are further limitations of in cqlsh that further make Cassandra </w:t>
+      </w:r>
+      <w:proofErr w:type="spellStart"/>
+      <w:r>
+        <w:t>unsuiutable</w:t>
+      </w:r>
+      <w:proofErr w:type="spellEnd"/>
+      <w:r>
+        <w:t xml:space="preserve"> for </w:t>
+      </w:r>
+      <w:r>
+        <w:t xml:space="preserve">our </w:t>
+      </w:r>
+      <w:r>
+        <w:t>use. These revolve around grouping and or</w:t>
+      </w:r>
+      <w:r>
+        <w:t>d</w:t>
+      </w:r>
+      <w:r>
+        <w:t xml:space="preserve">ering of results. From </w:t>
+      </w:r>
+      <w:hyperlink r:id="rId34" w:history="1">
+        <w:r>
+          <w:rPr>
+            <w:rStyle w:val="Hyperlink"/>
+          </w:rPr>
+          <w:t>https://cassandra.apache.org/doc/latest/cql/dml.html</w:t>
+        </w:r>
+      </w:hyperlink>
+      <w:r>
+        <w:t>:</w:t>
+      </w:r>
+    </w:p>
+    <w:p/>
+    <w:p>
+      <w:pPr>
+        <w:ind w:left="720"/>
+      </w:pPr>
+      <w:r>
+        <w:t>Grouping results The GROUP BY option allows to condense into a single row all selected rows that share the same values for a set of columns.</w:t>
+      </w:r>
+    </w:p>
+    <w:p>
+      <w:pPr>
+        <w:ind w:left="720"/>
+      </w:pPr>
+    </w:p>
+    <w:p>
+      <w:pPr>
+        <w:ind w:left="720"/>
+      </w:pPr>
+      <w:r>
+        <w:t>Using the GROUP BY option, it is only possible to group rows at the partition key level or at a clustering column level. By consequence, the GROUP BY option only accept as arguments primary key column names in the primary key order. If a primary key column is restricted by an equality restriction it is not required to be present in the GROUP BY clause.</w:t>
+      </w:r>
+    </w:p>
+    <w:p>
+      <w:pPr>
+        <w:ind w:left="720"/>
+      </w:pPr>
+    </w:p>
+    <w:p>
+      <w:pPr>
+        <w:ind w:left="720"/>
+      </w:pPr>
+      <w:r>
+        <w:t>Aggregate functions will produce a separate value for each group. If no GROUP BY clause is specified, aggregates functions will produce a single value for all the rows.</w:t>
+      </w:r>
+    </w:p>
+    <w:p>
+      <w:pPr>
+        <w:ind w:left="720"/>
+      </w:pPr>
+    </w:p>
+    <w:p>
+      <w:pPr>
+        <w:ind w:left="720"/>
+      </w:pPr>
+      <w:r>
+        <w:t>If a column is selected without an aggregate function, in a statement with a GROUP BY, the first value encounter in each group will be returned.</w:t>
+      </w:r>
+    </w:p>
+    <w:p/>
+    <w:p>
+      <w:r>
+        <w:t>and</w:t>
+      </w:r>
+    </w:p>
+    <w:p/>
+    <w:p>
+      <w:pPr>
+        <w:ind w:left="720"/>
+      </w:pPr>
+      <w:r>
+        <w:t>Ordering results The ORDER BY clause allows to select the order of the returned results. It takes as argument a list of column names along with the order for the column (ASC for ascendant and DESC for descendant, omitting the order being equivalent to ASC). Currently the possible orderings are limited by the clustering order defined on the table:</w:t>
+      </w:r>
+    </w:p>
+    <w:p>
+      <w:pPr>
+        <w:ind w:left="720"/>
+      </w:pPr>
+    </w:p>
+    <w:p>
+      <w:pPr>
+        <w:ind w:left="720"/>
+      </w:pPr>
+      <w:r>
+        <w:t>if the table has been defined without any specific CLUSTERING ORDER, then then allowed orderings are the order induced by the clustering columns and the reverse of that one. otherwise, the orderings allowed are the order of the CLUSTERING ORDER option and the reversed one.</w:t>
+      </w:r>
+    </w:p>
+    <w:p/>
+    <w:p>
+      <w:r>
+        <w:t>For these reasons, Cassandra is not suitable due to its limitations for our intended uses and results are not recorded</w:t>
+      </w:r>
+      <w:r>
+        <w:t>.  For this reason, the AWS test on large data was not run.</w:t>
+      </w:r>
+    </w:p>
+    <w:p/>
+    <w:p>
+      <w:pPr>
+        <w:pStyle w:val="Heading4"/>
+      </w:pPr>
+      <w:bookmarkStart w:id="31" w:name="_Toc60224006"/>
+      <w:r>
+        <w:t>Oracle</w:t>
+      </w:r>
+      <w:bookmarkEnd w:id="31"/>
+    </w:p>
+    <w:p/>
+    <w:p>
+      <w:pPr>
+        <w:pStyle w:val="Heading4"/>
+      </w:pPr>
+      <w:bookmarkStart w:id="32" w:name="_Toc60224007"/>
+      <w:r>
+        <w:t>MongoDB</w:t>
+      </w:r>
+      <w:bookmarkEnd w:id="32"/>
+    </w:p>
+    <w:p/>
+    <w:p>
+      <w:pPr>
+        <w:pStyle w:val="Heading4"/>
+      </w:pPr>
+      <w:bookmarkStart w:id="33" w:name="_Toc60224008"/>
+      <w:r>
+        <w:t>Apache Ignite</w:t>
+      </w:r>
+      <w:bookmarkEnd w:id="33"/>
+    </w:p>
+    <w:p/>
+    <w:p>
+      <w:pPr>
+        <w:pStyle w:val="Heading3"/>
+        <w:pageBreakBefore/>
+      </w:pPr>
+      <w:bookmarkStart w:id="34" w:name="_Toc60224009"/>
+      <w:r>
+        <w:lastRenderedPageBreak/>
+        <w:t>AWS Experiments for Large Data</w:t>
+      </w:r>
+      <w:bookmarkEnd w:id="34"/>
+    </w:p>
+    <w:p/>
+    <w:p>
+      <w:pPr>
+        <w:pStyle w:val="Heading4"/>
+      </w:pPr>
+      <w:bookmarkStart w:id="35" w:name="_Toc60224010"/>
+      <w:r>
+        <w:t>Postgres</w:t>
+      </w:r>
+      <w:bookmarkEnd w:id="35"/>
+    </w:p>
+    <w:p>
+      <w:pPr>
+        <w:keepNext/>
+        <w:keepLines/>
+        <w:spacing w:before="120" w:after="120"/>
+      </w:pPr>
+      <w:r>
+        <w:t>Experiments 233, 234, 236</w:t>
       </w:r>
     </w:p>
     <w:p>
@@ -6553,7 +7921,7 @@
                     <pic:cNvPicPr/>
                   </pic:nvPicPr>
                   <pic:blipFill>
-                    <a:blip r:embed="rId24">
+                    <a:blip r:embed="rId35">
                       <a:extLst>
                         <a:ext uri="{28A0092B-C50C-407E-A947-70E740481C1C}">
                           <a14:useLocalDpi xmlns:a14="http://schemas.microsoft.com/office/drawing/2010/main" val="0"/>
@@ -6602,7 +7970,7 @@
                     <pic:cNvPicPr/>
                   </pic:nvPicPr>
                   <pic:blipFill>
-                    <a:blip r:embed="rId25">
+                    <a:blip r:embed="rId36">
                       <a:extLst>
                         <a:ext uri="{28A0092B-C50C-407E-A947-70E740481C1C}">
                           <a14:useLocalDpi xmlns:a14="http://schemas.microsoft.com/office/drawing/2010/main" val="0"/>
@@ -6695,7 +8063,7 @@
                     <pic:cNvPicPr/>
                   </pic:nvPicPr>
                   <pic:blipFill>
-                    <a:blip r:embed="rId26">
+                    <a:blip r:embed="rId37">
                       <a:extLst>
                         <a:ext uri="{28A0092B-C50C-407E-A947-70E740481C1C}">
                           <a14:useLocalDpi xmlns:a14="http://schemas.microsoft.com/office/drawing/2010/main" val="0"/>
@@ -6732,32 +8100,19 @@
       <w:pPr>
         <w:keepNext/>
       </w:pPr>
-      <w:bookmarkStart w:id="36" w:name="_Toc60067311"/>
     </w:p>
     <w:p>
       <w:pPr>
         <w:keepNext/>
       </w:pPr>
       <w:r>
-        <w:t xml:space="preserve">There something notable in this experiment.  If we compare the timings for this experiment against the local large data experiment for Postgres (experiments 217, 219, 220), something weird is going on.  We see a penalty for using AWS, or perhaps the AWS RDS Aurora Service.  I define this penalty as the ratio (expressed as a percentage) of the difference in time between the local versus AWS elapsed time for </w:t>
-      </w:r>
-      <w:r>
-        <w:t xml:space="preserve">the </w:t>
-      </w:r>
-      <w:r>
-        <w:t xml:space="preserve">operation and the </w:t>
+        <w:t xml:space="preserve">There something notable in this experiment.  If we compare the timings for this experiment against the local large data experiment for Postgres (experiments 217, 219, 220), something weird is going on.  We see a penalty for using AWS, or perhaps the AWS RDS Aurora Service.  I define this penalty as the ratio (expressed as a percentage) of the difference in time between the local versus AWS elapsed time for the operation and the </w:t>
       </w:r>
       <w:r>
         <w:t>local</w:t>
       </w:r>
       <w:r>
-        <w:t xml:space="preserve"> time</w:t>
-      </w:r>
-      <w:r>
-        <w:t xml:space="preserve"> for that operation</w:t>
-      </w:r>
-      <w:r>
-        <w:t>.</w:t>
+        <w:t xml:space="preserve"> time for that operation.</w:t>
       </w:r>
     </w:p>
     <w:p>
@@ -6789,7 +8144,7 @@
                     <pic:cNvPicPr/>
                   </pic:nvPicPr>
                   <pic:blipFill>
-                    <a:blip r:embed="rId27">
+                    <a:blip r:embed="rId38">
                       <a:extLst>
                         <a:ext uri="{28A0092B-C50C-407E-A947-70E740481C1C}">
                           <a14:useLocalDpi xmlns:a14="http://schemas.microsoft.com/office/drawing/2010/main" val="0"/>
@@ -6826,22 +8181,7 @@
         <w:keepNext/>
       </w:pPr>
       <w:r>
-        <w:t xml:space="preserve">The results are puzzling.  </w:t>
-      </w:r>
-      <w:r>
-        <w:t>For example, some operations that have nothing to do with AWS</w:t>
-      </w:r>
-      <w:r>
-        <w:t xml:space="preserve"> </w:t>
-      </w:r>
-      <w:r>
-        <w:t>(</w:t>
-      </w:r>
-      <w:r>
-        <w:t>startup and shutdown of local docker container for Postgres for use as a client</w:t>
-      </w:r>
-      <w:r>
-        <w:t xml:space="preserve">) show a statistically significant increase in time.  </w:t>
+        <w:t xml:space="preserve">The results are puzzling.  For example, some operations that have nothing to do with AWS (startup and shutdown of local docker container for Postgres for use as a client) show a statistically significant increase in time.  </w:t>
       </w:r>
       <w:r>
         <w:t>Perhaps</w:t>
@@ -6869,10 +8209,7 @@
         <w:t xml:space="preserve"> </w:t>
       </w:r>
       <w:r>
-        <w:t xml:space="preserve"> </w:t>
-      </w:r>
-      <w:r>
-        <w:t xml:space="preserve"> </w:t>
+        <w:t xml:space="preserve">  </w:t>
       </w:r>
     </w:p>
     <w:p>
@@ -6884,17 +8221,159 @@
       <w:pPr>
         <w:pStyle w:val="Heading4"/>
       </w:pPr>
+      <w:bookmarkStart w:id="36" w:name="_Toc60224011"/>
       <w:r>
         <w:t>MySQL</w:t>
       </w:r>
       <w:bookmarkEnd w:id="36"/>
     </w:p>
+    <w:p>
+      <w:pPr>
+        <w:keepNext/>
+        <w:keepLines/>
+        <w:spacing w:before="120" w:after="120"/>
+      </w:pPr>
+      <w:r>
+        <w:t>Experiments 256, 257, 258</w:t>
+      </w:r>
+    </w:p>
+    <w:p>
+      <w:r>
+        <w:rPr>
+          <w:noProof/>
+        </w:rPr>
+        <w:drawing>
+          <wp:inline distT="0" distB="0" distL="0" distR="0" wp14:anchorId="36E583FE" wp14:editId="6E8A9939">
+            <wp:extent cx="5943600" cy="3394075"/>
+            <wp:effectExtent l="0" t="0" r="0" b="0"/>
+            <wp:docPr id="33" name="Picture 33" descr="Table&#10;&#10;Description automatically generated with medium confidence"/>
+            <wp:cNvGraphicFramePr>
+              <a:graphicFrameLocks xmlns:a="http://schemas.openxmlformats.org/drawingml/2006/main" noChangeAspect="1"/>
+            </wp:cNvGraphicFramePr>
+            <a:graphic xmlns:a="http://schemas.openxmlformats.org/drawingml/2006/main">
+              <a:graphicData uri="http://schemas.openxmlformats.org/drawingml/2006/picture">
+                <pic:pic xmlns:pic="http://schemas.openxmlformats.org/drawingml/2006/picture">
+                  <pic:nvPicPr>
+                    <pic:cNvPr id="33" name="Picture 33" descr="Table&#10;&#10;Description automatically generated with medium confidence"/>
+                    <pic:cNvPicPr/>
+                  </pic:nvPicPr>
+                  <pic:blipFill>
+                    <a:blip r:embed="rId39">
+                      <a:extLst>
+                        <a:ext uri="{28A0092B-C50C-407E-A947-70E740481C1C}">
+                          <a14:useLocalDpi xmlns:a14="http://schemas.microsoft.com/office/drawing/2010/main" val="0"/>
+                        </a:ext>
+                      </a:extLst>
+                    </a:blip>
+                    <a:stretch>
+                      <a:fillRect/>
+                    </a:stretch>
+                  </pic:blipFill>
+                  <pic:spPr>
+                    <a:xfrm>
+                      <a:off x="0" y="0"/>
+                      <a:ext cx="5943600" cy="3394075"/>
+                    </a:xfrm>
+                    <a:prstGeom prst="rect">
+                      <a:avLst/>
+                    </a:prstGeom>
+                  </pic:spPr>
+                </pic:pic>
+              </a:graphicData>
+            </a:graphic>
+          </wp:inline>
+        </w:drawing>
+      </w:r>
+    </w:p>
     <w:p/>
     <w:p>
+      <w:r>
+        <w:t>As you can see in the above analysis, comparing MySQL against Postgres for large data on AWS RDS Aurora Cluster yields consistent results.  It consistently</w:t>
+      </w:r>
+    </w:p>
+    <w:p/>
+    <w:p>
+      <w:pPr>
+        <w:pStyle w:val="ListParagraph"/>
+        <w:numPr>
+          <w:ilvl w:val="0"/>
+          <w:numId w:val="4"/>
+        </w:numPr>
+      </w:pPr>
+      <w:r>
+        <w:t>Takes about the same time to bring up the AWS resources comparing MySQL to PostgreSQL.  That should be expected, as both use AWS RDS Aurora resources.</w:t>
+      </w:r>
+    </w:p>
+    <w:p>
+      <w:pPr>
+        <w:pStyle w:val="ListParagraph"/>
+        <w:numPr>
+          <w:ilvl w:val="0"/>
+          <w:numId w:val="4"/>
+        </w:numPr>
+      </w:pPr>
+      <w:r>
+        <w:t xml:space="preserve">Takes anywhere as over twice as long to over six times as long to start the local Docker container used for client access.  This is consistent with all other MySQL to Postgres Docker Container experiments already reported on. </w:t>
+      </w:r>
+    </w:p>
+    <w:p>
+      <w:pPr>
+        <w:pStyle w:val="ListParagraph"/>
+        <w:numPr>
+          <w:ilvl w:val="0"/>
+          <w:numId w:val="4"/>
+        </w:numPr>
+      </w:pPr>
+      <w:r>
+        <w:t>Takes statistically significant less time to apply the schema to the MySQL database than the PostgreSQL database, although in real life, this is done rarely and amount to at most around a second of wait time.</w:t>
+      </w:r>
+    </w:p>
+    <w:p>
+      <w:pPr>
+        <w:pStyle w:val="ListParagraph"/>
+        <w:numPr>
+          <w:ilvl w:val="0"/>
+          <w:numId w:val="4"/>
+        </w:numPr>
+      </w:pPr>
+      <w:r>
+        <w:t xml:space="preserve">Takes almost the same amount of time to load the data into the </w:t>
+      </w:r>
+      <w:r>
+        <w:t xml:space="preserve">MySQL </w:t>
+      </w:r>
+      <w:r>
+        <w:t>database</w:t>
+      </w:r>
+      <w:r>
+        <w:t xml:space="preserve"> as it does with the PostgreSQL database.</w:t>
+      </w:r>
+    </w:p>
+    <w:p>
+      <w:pPr>
+        <w:pStyle w:val="ListParagraph"/>
+        <w:numPr>
+          <w:ilvl w:val="0"/>
+          <w:numId w:val="4"/>
+        </w:numPr>
+      </w:pPr>
+      <w:r>
+        <w:t>Takes significantly more time to process queries against the data in the MySQL database as it does with the PostgreSQL database, especially with larger and larger data.</w:t>
+      </w:r>
+    </w:p>
+    <w:p/>
+    <w:p>
+      <w:r>
+        <w:lastRenderedPageBreak/>
+        <w:t>For the reasons stated above, I would pick the AWS RDS Aurora PostgreSQL service over the Aurora service, although for the reasons stated earlier, I am still violently against recommending AWS RDS Aurora for a database solution.</w:t>
+      </w:r>
+    </w:p>
+    <w:p/>
+    <w:p>
       <w:pPr>
         <w:pStyle w:val="Heading4"/>
       </w:pPr>
-      <w:bookmarkStart w:id="37" w:name="_Toc60067312"/>
+      <w:bookmarkStart w:id="37" w:name="_Toc60224012"/>
       <w:r>
         <w:t>Apache Cassandra</w:t>
       </w:r>
@@ -6902,10 +8381,16 @@
     </w:p>
     <w:p/>
     <w:p>
+      <w:r>
+        <w:t>Due to Apache Cassandra being deemed unsuitable, and in fact unable, to run our large data suitability tests during the Local Large Data Tests, the AWS test was not attempted.</w:t>
+      </w:r>
+    </w:p>
+    <w:p/>
+    <w:p>
       <w:pPr>
         <w:pStyle w:val="Heading4"/>
       </w:pPr>
-      <w:bookmarkStart w:id="38" w:name="_Toc60067313"/>
+      <w:bookmarkStart w:id="38" w:name="_Toc60224013"/>
       <w:r>
         <w:t>Oracle</w:t>
       </w:r>
@@ -6916,7 +8401,7 @@
       <w:pPr>
         <w:pStyle w:val="Heading4"/>
       </w:pPr>
-      <w:bookmarkStart w:id="39" w:name="_Toc60067314"/>
+      <w:bookmarkStart w:id="39" w:name="_Toc60224014"/>
       <w:r>
         <w:t>MongoDB</w:t>
       </w:r>
@@ -6927,7 +8412,7 @@
       <w:pPr>
         <w:pStyle w:val="Heading4"/>
       </w:pPr>
-      <w:bookmarkStart w:id="40" w:name="_Toc60067315"/>
+      <w:bookmarkStart w:id="40" w:name="_Toc60224015"/>
       <w:r>
         <w:t>Apache Ignite</w:t>
       </w:r>
@@ -7213,6 +8698,92 @@
     </w:lvl>
   </w:abstractNum>
   <w:abstractNum w:abstractNumId="3" w15:restartNumberingAfterBreak="0">
+    <w:nsid w:val="1D3E08FA"/>
+    <w:multiLevelType w:val="hybridMultilevel"/>
+    <w:tmpl w:val="0B006BBE"/>
+    <w:lvl w:ilvl="0" w:tplc="0409000F">
+      <w:start w:val="1"/>
+      <w:numFmt w:val="decimal"/>
+      <w:lvlText w:val="%1."/>
+      <w:lvlJc w:val="left"/>
+      <w:pPr>
+        <w:ind w:left="720" w:hanging="360"/>
+      </w:pPr>
+    </w:lvl>
+    <w:lvl w:ilvl="1" w:tplc="04090019" w:tentative="1">
+      <w:start w:val="1"/>
+      <w:numFmt w:val="lowerLetter"/>
+      <w:lvlText w:val="%2."/>
+      <w:lvlJc w:val="left"/>
+      <w:pPr>
+        <w:ind w:left="1440" w:hanging="360"/>
+      </w:pPr>
+    </w:lvl>
+    <w:lvl w:ilvl="2" w:tplc="0409001B" w:tentative="1">
+      <w:start w:val="1"/>
+      <w:numFmt w:val="lowerRoman"/>
+      <w:lvlText w:val="%3."/>
+      <w:lvlJc w:val="right"/>
+      <w:pPr>
+        <w:ind w:left="2160" w:hanging="180"/>
+      </w:pPr>
+    </w:lvl>
+    <w:lvl w:ilvl="3" w:tplc="0409000F" w:tentative="1">
+      <w:start w:val="1"/>
+      <w:numFmt w:val="decimal"/>
+      <w:lvlText w:val="%4."/>
+      <w:lvlJc w:val="left"/>
+      <w:pPr>
+        <w:ind w:left="2880" w:hanging="360"/>
+      </w:pPr>
+    </w:lvl>
+    <w:lvl w:ilvl="4" w:tplc="04090019" w:tentative="1">
+      <w:start w:val="1"/>
+      <w:numFmt w:val="lowerLetter"/>
+      <w:lvlText w:val="%5."/>
+      <w:lvlJc w:val="left"/>
+      <w:pPr>
+        <w:ind w:left="3600" w:hanging="360"/>
+      </w:pPr>
+    </w:lvl>
+    <w:lvl w:ilvl="5" w:tplc="0409001B" w:tentative="1">
+      <w:start w:val="1"/>
+      <w:numFmt w:val="lowerRoman"/>
+      <w:lvlText w:val="%6."/>
+      <w:lvlJc w:val="right"/>
+      <w:pPr>
+        <w:ind w:left="4320" w:hanging="180"/>
+      </w:pPr>
+    </w:lvl>
+    <w:lvl w:ilvl="6" w:tplc="0409000F" w:tentative="1">
+      <w:start w:val="1"/>
+      <w:numFmt w:val="decimal"/>
+      <w:lvlText w:val="%7."/>
+      <w:lvlJc w:val="left"/>
+      <w:pPr>
+        <w:ind w:left="5040" w:hanging="360"/>
+      </w:pPr>
+    </w:lvl>
+    <w:lvl w:ilvl="7" w:tplc="04090019" w:tentative="1">
+      <w:start w:val="1"/>
+      <w:numFmt w:val="lowerLetter"/>
+      <w:lvlText w:val="%8."/>
+      <w:lvlJc w:val="left"/>
+      <w:pPr>
+        <w:ind w:left="5760" w:hanging="360"/>
+      </w:pPr>
+    </w:lvl>
+    <w:lvl w:ilvl="8" w:tplc="0409001B" w:tentative="1">
+      <w:start w:val="1"/>
+      <w:numFmt w:val="lowerRoman"/>
+      <w:lvlText w:val="%9."/>
+      <w:lvlJc w:val="right"/>
+      <w:pPr>
+        <w:ind w:left="6480" w:hanging="180"/>
+      </w:pPr>
+    </w:lvl>
+  </w:abstractNum>
+  <w:abstractNum w:abstractNumId="4" w15:restartNumberingAfterBreak="0">
     <w:nsid w:val="1EFD7A5D"/>
     <w:multiLevelType w:val="hybridMultilevel"/>
     <w:tmpl w:val="4306B088"/>
@@ -7325,7 +8896,7 @@
       </w:rPr>
     </w:lvl>
   </w:abstractNum>
-  <w:abstractNum w:abstractNumId="4" w15:restartNumberingAfterBreak="0">
+  <w:abstractNum w:abstractNumId="5" w15:restartNumberingAfterBreak="0">
     <w:nsid w:val="330621A9"/>
     <w:multiLevelType w:val="hybridMultilevel"/>
     <w:tmpl w:val="2F2C1C56"/>
@@ -7438,7 +9009,93 @@
       </w:rPr>
     </w:lvl>
   </w:abstractNum>
-  <w:abstractNum w:abstractNumId="5" w15:restartNumberingAfterBreak="0">
+  <w:abstractNum w:abstractNumId="6" w15:restartNumberingAfterBreak="0">
+    <w:nsid w:val="34D33ACB"/>
+    <w:multiLevelType w:val="hybridMultilevel"/>
+    <w:tmpl w:val="6E48608C"/>
+    <w:lvl w:ilvl="0" w:tplc="0409000F">
+      <w:start w:val="1"/>
+      <w:numFmt w:val="decimal"/>
+      <w:lvlText w:val="%1."/>
+      <w:lvlJc w:val="left"/>
+      <w:pPr>
+        <w:ind w:left="770" w:hanging="360"/>
+      </w:pPr>
+    </w:lvl>
+    <w:lvl w:ilvl="1" w:tplc="04090019" w:tentative="1">
+      <w:start w:val="1"/>
+      <w:numFmt w:val="lowerLetter"/>
+      <w:lvlText w:val="%2."/>
+      <w:lvlJc w:val="left"/>
+      <w:pPr>
+        <w:ind w:left="1490" w:hanging="360"/>
+      </w:pPr>
+    </w:lvl>
+    <w:lvl w:ilvl="2" w:tplc="0409001B" w:tentative="1">
+      <w:start w:val="1"/>
+      <w:numFmt w:val="lowerRoman"/>
+      <w:lvlText w:val="%3."/>
+      <w:lvlJc w:val="right"/>
+      <w:pPr>
+        <w:ind w:left="2210" w:hanging="180"/>
+      </w:pPr>
+    </w:lvl>
+    <w:lvl w:ilvl="3" w:tplc="0409000F" w:tentative="1">
+      <w:start w:val="1"/>
+      <w:numFmt w:val="decimal"/>
+      <w:lvlText w:val="%4."/>
+      <w:lvlJc w:val="left"/>
+      <w:pPr>
+        <w:ind w:left="2930" w:hanging="360"/>
+      </w:pPr>
+    </w:lvl>
+    <w:lvl w:ilvl="4" w:tplc="04090019" w:tentative="1">
+      <w:start w:val="1"/>
+      <w:numFmt w:val="lowerLetter"/>
+      <w:lvlText w:val="%5."/>
+      <w:lvlJc w:val="left"/>
+      <w:pPr>
+        <w:ind w:left="3650" w:hanging="360"/>
+      </w:pPr>
+    </w:lvl>
+    <w:lvl w:ilvl="5" w:tplc="0409001B" w:tentative="1">
+      <w:start w:val="1"/>
+      <w:numFmt w:val="lowerRoman"/>
+      <w:lvlText w:val="%6."/>
+      <w:lvlJc w:val="right"/>
+      <w:pPr>
+        <w:ind w:left="4370" w:hanging="180"/>
+      </w:pPr>
+    </w:lvl>
+    <w:lvl w:ilvl="6" w:tplc="0409000F" w:tentative="1">
+      <w:start w:val="1"/>
+      <w:numFmt w:val="decimal"/>
+      <w:lvlText w:val="%7."/>
+      <w:lvlJc w:val="left"/>
+      <w:pPr>
+        <w:ind w:left="5090" w:hanging="360"/>
+      </w:pPr>
+    </w:lvl>
+    <w:lvl w:ilvl="7" w:tplc="04090019" w:tentative="1">
+      <w:start w:val="1"/>
+      <w:numFmt w:val="lowerLetter"/>
+      <w:lvlText w:val="%8."/>
+      <w:lvlJc w:val="left"/>
+      <w:pPr>
+        <w:ind w:left="5810" w:hanging="360"/>
+      </w:pPr>
+    </w:lvl>
+    <w:lvl w:ilvl="8" w:tplc="0409001B" w:tentative="1">
+      <w:start w:val="1"/>
+      <w:numFmt w:val="lowerRoman"/>
+      <w:lvlText w:val="%9."/>
+      <w:lvlJc w:val="right"/>
+      <w:pPr>
+        <w:ind w:left="6530" w:hanging="180"/>
+      </w:pPr>
+    </w:lvl>
+  </w:abstractNum>
+  <w:abstractNum w:abstractNumId="7" w15:restartNumberingAfterBreak="0">
     <w:nsid w:val="38293561"/>
     <w:multiLevelType w:val="multilevel"/>
     <w:tmpl w:val="0409001D"/>
@@ -7524,7 +9181,93 @@
       </w:pPr>
     </w:lvl>
   </w:abstractNum>
-  <w:abstractNum w:abstractNumId="6" w15:restartNumberingAfterBreak="0">
+  <w:abstractNum w:abstractNumId="8" w15:restartNumberingAfterBreak="0">
+    <w:nsid w:val="455062C2"/>
+    <w:multiLevelType w:val="hybridMultilevel"/>
+    <w:tmpl w:val="BE1CADB6"/>
+    <w:lvl w:ilvl="0" w:tplc="0409000F">
+      <w:start w:val="1"/>
+      <w:numFmt w:val="decimal"/>
+      <w:lvlText w:val="%1."/>
+      <w:lvlJc w:val="left"/>
+      <w:pPr>
+        <w:ind w:left="720" w:hanging="360"/>
+      </w:pPr>
+    </w:lvl>
+    <w:lvl w:ilvl="1" w:tplc="04090019" w:tentative="1">
+      <w:start w:val="1"/>
+      <w:numFmt w:val="lowerLetter"/>
+      <w:lvlText w:val="%2."/>
+      <w:lvlJc w:val="left"/>
+      <w:pPr>
+        <w:ind w:left="1440" w:hanging="360"/>
+      </w:pPr>
+    </w:lvl>
+    <w:lvl w:ilvl="2" w:tplc="0409001B" w:tentative="1">
+      <w:start w:val="1"/>
+      <w:numFmt w:val="lowerRoman"/>
+      <w:lvlText w:val="%3."/>
+      <w:lvlJc w:val="right"/>
+      <w:pPr>
+        <w:ind w:left="2160" w:hanging="180"/>
+      </w:pPr>
+    </w:lvl>
+    <w:lvl w:ilvl="3" w:tplc="0409000F" w:tentative="1">
+      <w:start w:val="1"/>
+      <w:numFmt w:val="decimal"/>
+      <w:lvlText w:val="%4."/>
+      <w:lvlJc w:val="left"/>
+      <w:pPr>
+        <w:ind w:left="2880" w:hanging="360"/>
+      </w:pPr>
+    </w:lvl>
+    <w:lvl w:ilvl="4" w:tplc="04090019" w:tentative="1">
+      <w:start w:val="1"/>
+      <w:numFmt w:val="lowerLetter"/>
+      <w:lvlText w:val="%5."/>
+      <w:lvlJc w:val="left"/>
+      <w:pPr>
+        <w:ind w:left="3600" w:hanging="360"/>
+      </w:pPr>
+    </w:lvl>
+    <w:lvl w:ilvl="5" w:tplc="0409001B" w:tentative="1">
+      <w:start w:val="1"/>
+      <w:numFmt w:val="lowerRoman"/>
+      <w:lvlText w:val="%6."/>
+      <w:lvlJc w:val="right"/>
+      <w:pPr>
+        <w:ind w:left="4320" w:hanging="180"/>
+      </w:pPr>
+    </w:lvl>
+    <w:lvl w:ilvl="6" w:tplc="0409000F" w:tentative="1">
+      <w:start w:val="1"/>
+      <w:numFmt w:val="decimal"/>
+      <w:lvlText w:val="%7."/>
+      <w:lvlJc w:val="left"/>
+      <w:pPr>
+        <w:ind w:left="5040" w:hanging="360"/>
+      </w:pPr>
+    </w:lvl>
+    <w:lvl w:ilvl="7" w:tplc="04090019" w:tentative="1">
+      <w:start w:val="1"/>
+      <w:numFmt w:val="lowerLetter"/>
+      <w:lvlText w:val="%8."/>
+      <w:lvlJc w:val="left"/>
+      <w:pPr>
+        <w:ind w:left="5760" w:hanging="360"/>
+      </w:pPr>
+    </w:lvl>
+    <w:lvl w:ilvl="8" w:tplc="0409001B" w:tentative="1">
+      <w:start w:val="1"/>
+      <w:numFmt w:val="lowerRoman"/>
+      <w:lvlText w:val="%9."/>
+      <w:lvlJc w:val="right"/>
+      <w:pPr>
+        <w:ind w:left="6480" w:hanging="180"/>
+      </w:pPr>
+    </w:lvl>
+  </w:abstractNum>
+  <w:abstractNum w:abstractNumId="9" w15:restartNumberingAfterBreak="0">
     <w:nsid w:val="472A4BA7"/>
     <w:multiLevelType w:val="hybridMultilevel"/>
     <w:tmpl w:val="F50EAD56"/>
@@ -7610,7 +9353,7 @@
       </w:pPr>
     </w:lvl>
   </w:abstractNum>
-  <w:abstractNum w:abstractNumId="7" w15:restartNumberingAfterBreak="0">
+  <w:abstractNum w:abstractNumId="10" w15:restartNumberingAfterBreak="0">
     <w:nsid w:val="49F87709"/>
     <w:multiLevelType w:val="hybridMultilevel"/>
     <w:tmpl w:val="BE1CADB6"/>
@@ -7696,7 +9439,7 @@
       </w:pPr>
     </w:lvl>
   </w:abstractNum>
-  <w:abstractNum w:abstractNumId="8" w15:restartNumberingAfterBreak="0">
+  <w:abstractNum w:abstractNumId="11" w15:restartNumberingAfterBreak="0">
     <w:nsid w:val="4A155BC4"/>
     <w:multiLevelType w:val="multilevel"/>
     <w:tmpl w:val="0409001D"/>
@@ -7782,7 +9525,7 @@
       </w:pPr>
     </w:lvl>
   </w:abstractNum>
-  <w:abstractNum w:abstractNumId="9" w15:restartNumberingAfterBreak="0">
+  <w:abstractNum w:abstractNumId="12" w15:restartNumberingAfterBreak="0">
     <w:nsid w:val="4C1D3E37"/>
     <w:multiLevelType w:val="hybridMultilevel"/>
     <w:tmpl w:val="2E0E52DA"/>
@@ -7895,10 +9638,10 @@
       </w:rPr>
     </w:lvl>
   </w:abstractNum>
-  <w:abstractNum w:abstractNumId="10" w15:restartNumberingAfterBreak="0">
+  <w:abstractNum w:abstractNumId="13" w15:restartNumberingAfterBreak="0">
     <w:nsid w:val="530E08C8"/>
     <w:multiLevelType w:val="hybridMultilevel"/>
-    <w:tmpl w:val="430818BA"/>
+    <w:tmpl w:val="D27ED2B8"/>
     <w:lvl w:ilvl="0" w:tplc="04090001">
       <w:start w:val="1"/>
       <w:numFmt w:val="bullet"/>
@@ -8008,7 +9751,7 @@
       </w:rPr>
     </w:lvl>
   </w:abstractNum>
-  <w:abstractNum w:abstractNumId="11" w15:restartNumberingAfterBreak="0">
+  <w:abstractNum w:abstractNumId="14" w15:restartNumberingAfterBreak="0">
     <w:nsid w:val="557E7BB9"/>
     <w:multiLevelType w:val="hybridMultilevel"/>
     <w:tmpl w:val="BE1CADB6"/>
@@ -8094,41 +9837,139 @@
       </w:pPr>
     </w:lvl>
   </w:abstractNum>
+  <w:abstractNum w:abstractNumId="15" w15:restartNumberingAfterBreak="0">
+    <w:nsid w:val="7F583289"/>
+    <w:multiLevelType w:val="hybridMultilevel"/>
+    <w:tmpl w:val="BE1CADB6"/>
+    <w:lvl w:ilvl="0" w:tplc="0409000F">
+      <w:start w:val="1"/>
+      <w:numFmt w:val="decimal"/>
+      <w:lvlText w:val="%1."/>
+      <w:lvlJc w:val="left"/>
+      <w:pPr>
+        <w:ind w:left="720" w:hanging="360"/>
+      </w:pPr>
+    </w:lvl>
+    <w:lvl w:ilvl="1" w:tplc="04090019" w:tentative="1">
+      <w:start w:val="1"/>
+      <w:numFmt w:val="lowerLetter"/>
+      <w:lvlText w:val="%2."/>
+      <w:lvlJc w:val="left"/>
+      <w:pPr>
+        <w:ind w:left="1440" w:hanging="360"/>
+      </w:pPr>
+    </w:lvl>
+    <w:lvl w:ilvl="2" w:tplc="0409001B" w:tentative="1">
+      <w:start w:val="1"/>
+      <w:numFmt w:val="lowerRoman"/>
+      <w:lvlText w:val="%3."/>
+      <w:lvlJc w:val="right"/>
+      <w:pPr>
+        <w:ind w:left="2160" w:hanging="180"/>
+      </w:pPr>
+    </w:lvl>
+    <w:lvl w:ilvl="3" w:tplc="0409000F" w:tentative="1">
+      <w:start w:val="1"/>
+      <w:numFmt w:val="decimal"/>
+      <w:lvlText w:val="%4."/>
+      <w:lvlJc w:val="left"/>
+      <w:pPr>
+        <w:ind w:left="2880" w:hanging="360"/>
+      </w:pPr>
+    </w:lvl>
+    <w:lvl w:ilvl="4" w:tplc="04090019" w:tentative="1">
+      <w:start w:val="1"/>
+      <w:numFmt w:val="lowerLetter"/>
+      <w:lvlText w:val="%5."/>
+      <w:lvlJc w:val="left"/>
+      <w:pPr>
+        <w:ind w:left="3600" w:hanging="360"/>
+      </w:pPr>
+    </w:lvl>
+    <w:lvl w:ilvl="5" w:tplc="0409001B" w:tentative="1">
+      <w:start w:val="1"/>
+      <w:numFmt w:val="lowerRoman"/>
+      <w:lvlText w:val="%6."/>
+      <w:lvlJc w:val="right"/>
+      <w:pPr>
+        <w:ind w:left="4320" w:hanging="180"/>
+      </w:pPr>
+    </w:lvl>
+    <w:lvl w:ilvl="6" w:tplc="0409000F" w:tentative="1">
+      <w:start w:val="1"/>
+      <w:numFmt w:val="decimal"/>
+      <w:lvlText w:val="%7."/>
+      <w:lvlJc w:val="left"/>
+      <w:pPr>
+        <w:ind w:left="5040" w:hanging="360"/>
+      </w:pPr>
+    </w:lvl>
+    <w:lvl w:ilvl="7" w:tplc="04090019" w:tentative="1">
+      <w:start w:val="1"/>
+      <w:numFmt w:val="lowerLetter"/>
+      <w:lvlText w:val="%8."/>
+      <w:lvlJc w:val="left"/>
+      <w:pPr>
+        <w:ind w:left="5760" w:hanging="360"/>
+      </w:pPr>
+    </w:lvl>
+    <w:lvl w:ilvl="8" w:tplc="0409001B" w:tentative="1">
+      <w:start w:val="1"/>
+      <w:numFmt w:val="lowerRoman"/>
+      <w:lvlText w:val="%9."/>
+      <w:lvlJc w:val="right"/>
+      <w:pPr>
+        <w:ind w:left="6480" w:hanging="180"/>
+      </w:pPr>
+    </w:lvl>
+  </w:abstractNum>
   <w:num w:numId="1">
-    <w:abstractNumId w:val="3"/>
+    <w:abstractNumId w:val="4"/>
   </w:num>
   <w:num w:numId="2">
-    <w:abstractNumId w:val="6"/>
+    <w:abstractNumId w:val="9"/>
   </w:num>
   <w:num w:numId="3">
-    <w:abstractNumId w:val="9"/>
+    <w:abstractNumId w:val="12"/>
   </w:num>
   <w:num w:numId="4">
-    <w:abstractNumId w:val="10"/>
+    <w:abstractNumId w:val="13"/>
   </w:num>
   <w:num w:numId="5">
-    <w:abstractNumId w:val="7"/>
+    <w:abstractNumId w:val="10"/>
   </w:num>
   <w:num w:numId="6">
     <w:abstractNumId w:val="2"/>
   </w:num>
   <w:num w:numId="7">
-    <w:abstractNumId w:val="11"/>
+    <w:abstractNumId w:val="14"/>
   </w:num>
   <w:num w:numId="8">
     <w:abstractNumId w:val="0"/>
   </w:num>
   <w:num w:numId="9">
-    <w:abstractNumId w:val="5"/>
+    <w:abstractNumId w:val="7"/>
   </w:num>
   <w:num w:numId="10">
     <w:abstractNumId w:val="1"/>
   </w:num>
   <w:num w:numId="11">
+    <w:abstractNumId w:val="11"/>
+  </w:num>
+  <w:num w:numId="12">
+    <w:abstractNumId w:val="5"/>
+  </w:num>
+  <w:num w:numId="13">
     <w:abstractNumId w:val="8"/>
   </w:num>
-  <w:num w:numId="12">
-    <w:abstractNumId w:val="4"/>
+  <w:num w:numId="14">
+    <w:abstractNumId w:val="3"/>
+  </w:num>
+  <w:num w:numId="15">
+    <w:abstractNumId w:val="15"/>
+  </w:num>
+  <w:num w:numId="16">
+    <w:abstractNumId w:val="6"/>
   </w:num>
 </w:numbering>
 </file>
@@ -8600,7 +10441,7 @@
     <w:uiPriority w:val="9"/>
     <w:unhideWhenUsed/>
     <w:qFormat/>
-    <w:rsid w:val="008F70A4"/>
+    <w:rsid w:val="00CA00CC"/>
     <w:pPr>
       <w:keepNext/>
       <w:keepLines/>
@@ -8980,7 +10821,7 @@
     <w:basedOn w:val="DefaultParagraphFont"/>
     <w:link w:val="Heading4"/>
     <w:uiPriority w:val="9"/>
-    <w:rsid w:val="008F70A4"/>
+    <w:rsid w:val="00CA00CC"/>
     <w:rPr>
       <w:rFonts w:asciiTheme="majorHAnsi" w:eastAsiaTheme="majorEastAsia" w:hAnsiTheme="majorHAnsi" w:cs="Times New Roman (Headings CS)"/>
       <w:i/>
@@ -9292,7 +11133,7 @@
 </file>
 
 <file path=customXml/itemProps1.xml><?xml version="1.0" encoding="utf-8"?>
-<ds:datastoreItem xmlns:ds="http://schemas.openxmlformats.org/officeDocument/2006/customXml" ds:itemID="{1B2357BA-4786-4A46-9D96-45D3C6740320}">
+<ds:datastoreItem xmlns:ds="http://schemas.openxmlformats.org/officeDocument/2006/customXml" ds:itemID="{20331C36-4595-F34C-9B0F-17DD1C6E4E78}">
   <ds:schemaRefs>
     <ds:schemaRef ds:uri="http://schemas.openxmlformats.org/officeDocument/2006/bibliography"/>
   </ds:schemaRefs>

</xml_diff>

<commit_message>
Updated the final report (adding Oracle coverage) and the spreadsheet with the facts and figures that support the final report.
</commit_message>
<xml_diff>
--- a/2020.12.31 HealthEngine AWS Proof of Concept - Final Report.docx
+++ b/2020.12.31 HealthEngine AWS Proof of Concept - Final Report.docx
@@ -113,7 +113,7 @@
             </w:rPr>
             <w:fldChar w:fldCharType="separate"/>
           </w:r>
-          <w:hyperlink w:anchor="_Toc60223975" w:history="1">
+          <w:hyperlink w:anchor="_Toc60329842" w:history="1">
             <w:r>
               <w:rPr>
                 <w:rStyle w:val="Hyperlink"/>
@@ -140,7 +140,7 @@
                 <w:noProof/>
                 <w:webHidden/>
               </w:rPr>
-              <w:instrText xml:space="preserve"> PAGEREF _Toc60223975 \h </w:instrText>
+              <w:instrText xml:space="preserve"> PAGEREF _Toc60329842 \h </w:instrText>
             </w:r>
             <w:r>
               <w:rPr>
@@ -186,7 +186,7 @@
               <w:szCs w:val="24"/>
             </w:rPr>
           </w:pPr>
-          <w:hyperlink w:anchor="_Toc60223976" w:history="1">
+          <w:hyperlink w:anchor="_Toc60329843" w:history="1">
             <w:r>
               <w:rPr>
                 <w:rStyle w:val="Hyperlink"/>
@@ -213,7 +213,7 @@
                 <w:noProof/>
                 <w:webHidden/>
               </w:rPr>
-              <w:instrText xml:space="preserve"> PAGEREF _Toc60223976 \h </w:instrText>
+              <w:instrText xml:space="preserve"> PAGEREF _Toc60329843 \h </w:instrText>
             </w:r>
             <w:r>
               <w:rPr>
@@ -259,7 +259,7 @@
               <w:szCs w:val="24"/>
             </w:rPr>
           </w:pPr>
-          <w:hyperlink w:anchor="_Toc60223977" w:history="1">
+          <w:hyperlink w:anchor="_Toc60329844" w:history="1">
             <w:r>
               <w:rPr>
                 <w:rStyle w:val="Hyperlink"/>
@@ -286,7 +286,7 @@
                 <w:noProof/>
                 <w:webHidden/>
               </w:rPr>
-              <w:instrText xml:space="preserve"> PAGEREF _Toc60223977 \h </w:instrText>
+              <w:instrText xml:space="preserve"> PAGEREF _Toc60329844 \h </w:instrText>
             </w:r>
             <w:r>
               <w:rPr>
@@ -332,7 +332,7 @@
               <w:szCs w:val="24"/>
             </w:rPr>
           </w:pPr>
-          <w:hyperlink w:anchor="_Toc60223978" w:history="1">
+          <w:hyperlink w:anchor="_Toc60329845" w:history="1">
             <w:r>
               <w:rPr>
                 <w:rStyle w:val="Hyperlink"/>
@@ -359,7 +359,7 @@
                 <w:noProof/>
                 <w:webHidden/>
               </w:rPr>
-              <w:instrText xml:space="preserve"> PAGEREF _Toc60223978 \h </w:instrText>
+              <w:instrText xml:space="preserve"> PAGEREF _Toc60329845 \h </w:instrText>
             </w:r>
             <w:r>
               <w:rPr>
@@ -405,7 +405,7 @@
               <w:szCs w:val="24"/>
             </w:rPr>
           </w:pPr>
-          <w:hyperlink w:anchor="_Toc60223979" w:history="1">
+          <w:hyperlink w:anchor="_Toc60329846" w:history="1">
             <w:r>
               <w:rPr>
                 <w:rStyle w:val="Hyperlink"/>
@@ -432,7 +432,7 @@
                 <w:noProof/>
                 <w:webHidden/>
               </w:rPr>
-              <w:instrText xml:space="preserve"> PAGEREF _Toc60223979 \h </w:instrText>
+              <w:instrText xml:space="preserve"> PAGEREF _Toc60329846 \h </w:instrText>
             </w:r>
             <w:r>
               <w:rPr>
@@ -478,7 +478,7 @@
               <w:szCs w:val="24"/>
             </w:rPr>
           </w:pPr>
-          <w:hyperlink w:anchor="_Toc60223980" w:history="1">
+          <w:hyperlink w:anchor="_Toc60329847" w:history="1">
             <w:r>
               <w:rPr>
                 <w:rStyle w:val="Hyperlink"/>
@@ -505,7 +505,7 @@
                 <w:noProof/>
                 <w:webHidden/>
               </w:rPr>
-              <w:instrText xml:space="preserve"> PAGEREF _Toc60223980 \h </w:instrText>
+              <w:instrText xml:space="preserve"> PAGEREF _Toc60329847 \h </w:instrText>
             </w:r>
             <w:r>
               <w:rPr>
@@ -549,7 +549,7 @@
               <w:szCs w:val="24"/>
             </w:rPr>
           </w:pPr>
-          <w:hyperlink w:anchor="_Toc60223981" w:history="1">
+          <w:hyperlink w:anchor="_Toc60329848" w:history="1">
             <w:r>
               <w:rPr>
                 <w:rStyle w:val="Hyperlink"/>
@@ -576,7 +576,7 @@
                 <w:noProof/>
                 <w:webHidden/>
               </w:rPr>
-              <w:instrText xml:space="preserve"> PAGEREF _Toc60223981 \h </w:instrText>
+              <w:instrText xml:space="preserve"> PAGEREF _Toc60329848 \h </w:instrText>
             </w:r>
             <w:r>
               <w:rPr>
@@ -620,7 +620,7 @@
               <w:szCs w:val="24"/>
             </w:rPr>
           </w:pPr>
-          <w:hyperlink w:anchor="_Toc60223982" w:history="1">
+          <w:hyperlink w:anchor="_Toc60329849" w:history="1">
             <w:r>
               <w:rPr>
                 <w:rStyle w:val="Hyperlink"/>
@@ -647,7 +647,7 @@
                 <w:noProof/>
                 <w:webHidden/>
               </w:rPr>
-              <w:instrText xml:space="preserve"> PAGEREF _Toc60223982 \h </w:instrText>
+              <w:instrText xml:space="preserve"> PAGEREF _Toc60329849 \h </w:instrText>
             </w:r>
             <w:r>
               <w:rPr>
@@ -691,7 +691,7 @@
               <w:szCs w:val="24"/>
             </w:rPr>
           </w:pPr>
-          <w:hyperlink w:anchor="_Toc60223983" w:history="1">
+          <w:hyperlink w:anchor="_Toc60329850" w:history="1">
             <w:r>
               <w:rPr>
                 <w:rStyle w:val="Hyperlink"/>
@@ -718,7 +718,7 @@
                 <w:noProof/>
                 <w:webHidden/>
               </w:rPr>
-              <w:instrText xml:space="preserve"> PAGEREF _Toc60223983 \h </w:instrText>
+              <w:instrText xml:space="preserve"> PAGEREF _Toc60329850 \h </w:instrText>
             </w:r>
             <w:r>
               <w:rPr>
@@ -762,7 +762,7 @@
               <w:szCs w:val="24"/>
             </w:rPr>
           </w:pPr>
-          <w:hyperlink w:anchor="_Toc60223984" w:history="1">
+          <w:hyperlink w:anchor="_Toc60329851" w:history="1">
             <w:r>
               <w:rPr>
                 <w:rStyle w:val="Hyperlink"/>
@@ -789,7 +789,7 @@
                 <w:noProof/>
                 <w:webHidden/>
               </w:rPr>
-              <w:instrText xml:space="preserve"> PAGEREF _Toc60223984 \h </w:instrText>
+              <w:instrText xml:space="preserve"> PAGEREF _Toc60329851 \h </w:instrText>
             </w:r>
             <w:r>
               <w:rPr>
@@ -833,7 +833,7 @@
               <w:szCs w:val="24"/>
             </w:rPr>
           </w:pPr>
-          <w:hyperlink w:anchor="_Toc60223985" w:history="1">
+          <w:hyperlink w:anchor="_Toc60329852" w:history="1">
             <w:r>
               <w:rPr>
                 <w:rStyle w:val="Hyperlink"/>
@@ -860,7 +860,7 @@
                 <w:noProof/>
                 <w:webHidden/>
               </w:rPr>
-              <w:instrText xml:space="preserve"> PAGEREF _Toc60223985 \h </w:instrText>
+              <w:instrText xml:space="preserve"> PAGEREF _Toc60329852 \h </w:instrText>
             </w:r>
             <w:r>
               <w:rPr>
@@ -904,7 +904,7 @@
               <w:szCs w:val="24"/>
             </w:rPr>
           </w:pPr>
-          <w:hyperlink w:anchor="_Toc60223986" w:history="1">
+          <w:hyperlink w:anchor="_Toc60329853" w:history="1">
             <w:r>
               <w:rPr>
                 <w:rStyle w:val="Hyperlink"/>
@@ -931,7 +931,7 @@
                 <w:noProof/>
                 <w:webHidden/>
               </w:rPr>
-              <w:instrText xml:space="preserve"> PAGEREF _Toc60223986 \h </w:instrText>
+              <w:instrText xml:space="preserve"> PAGEREF _Toc60329853 \h </w:instrText>
             </w:r>
             <w:r>
               <w:rPr>
@@ -977,7 +977,7 @@
               <w:szCs w:val="24"/>
             </w:rPr>
           </w:pPr>
-          <w:hyperlink w:anchor="_Toc60223987" w:history="1">
+          <w:hyperlink w:anchor="_Toc60329854" w:history="1">
             <w:r>
               <w:rPr>
                 <w:rStyle w:val="Hyperlink"/>
@@ -1004,7 +1004,7 @@
                 <w:noProof/>
                 <w:webHidden/>
               </w:rPr>
-              <w:instrText xml:space="preserve"> PAGEREF _Toc60223987 \h </w:instrText>
+              <w:instrText xml:space="preserve"> PAGEREF _Toc60329854 \h </w:instrText>
             </w:r>
             <w:r>
               <w:rPr>
@@ -1048,7 +1048,7 @@
               <w:szCs w:val="24"/>
             </w:rPr>
           </w:pPr>
-          <w:hyperlink w:anchor="_Toc60223988" w:history="1">
+          <w:hyperlink w:anchor="_Toc60329855" w:history="1">
             <w:r>
               <w:rPr>
                 <w:rStyle w:val="Hyperlink"/>
@@ -1075,7 +1075,7 @@
                 <w:noProof/>
                 <w:webHidden/>
               </w:rPr>
-              <w:instrText xml:space="preserve"> PAGEREF _Toc60223988 \h </w:instrText>
+              <w:instrText xml:space="preserve"> PAGEREF _Toc60329855 \h </w:instrText>
             </w:r>
             <w:r>
               <w:rPr>
@@ -1119,7 +1119,7 @@
               <w:szCs w:val="24"/>
             </w:rPr>
           </w:pPr>
-          <w:hyperlink w:anchor="_Toc60223989" w:history="1">
+          <w:hyperlink w:anchor="_Toc60329856" w:history="1">
             <w:r>
               <w:rPr>
                 <w:rStyle w:val="Hyperlink"/>
@@ -1146,7 +1146,7 @@
                 <w:noProof/>
                 <w:webHidden/>
               </w:rPr>
-              <w:instrText xml:space="preserve"> PAGEREF _Toc60223989 \h </w:instrText>
+              <w:instrText xml:space="preserve"> PAGEREF _Toc60329856 \h </w:instrText>
             </w:r>
             <w:r>
               <w:rPr>
@@ -1190,7 +1190,7 @@
               <w:szCs w:val="24"/>
             </w:rPr>
           </w:pPr>
-          <w:hyperlink w:anchor="_Toc60223990" w:history="1">
+          <w:hyperlink w:anchor="_Toc60329857" w:history="1">
             <w:r>
               <w:rPr>
                 <w:rStyle w:val="Hyperlink"/>
@@ -1217,7 +1217,7 @@
                 <w:noProof/>
                 <w:webHidden/>
               </w:rPr>
-              <w:instrText xml:space="preserve"> PAGEREF _Toc60223990 \h </w:instrText>
+              <w:instrText xml:space="preserve"> PAGEREF _Toc60329857 \h </w:instrText>
             </w:r>
             <w:r>
               <w:rPr>
@@ -1261,7 +1261,7 @@
               <w:szCs w:val="24"/>
             </w:rPr>
           </w:pPr>
-          <w:hyperlink w:anchor="_Toc60223991" w:history="1">
+          <w:hyperlink w:anchor="_Toc60329858" w:history="1">
             <w:r>
               <w:rPr>
                 <w:rStyle w:val="Hyperlink"/>
@@ -1288,7 +1288,7 @@
                 <w:noProof/>
                 <w:webHidden/>
               </w:rPr>
-              <w:instrText xml:space="preserve"> PAGEREF _Toc60223991 \h </w:instrText>
+              <w:instrText xml:space="preserve"> PAGEREF _Toc60329858 \h </w:instrText>
             </w:r>
             <w:r>
               <w:rPr>
@@ -1332,7 +1332,7 @@
               <w:szCs w:val="24"/>
             </w:rPr>
           </w:pPr>
-          <w:hyperlink w:anchor="_Toc60223992" w:history="1">
+          <w:hyperlink w:anchor="_Toc60329859" w:history="1">
             <w:r>
               <w:rPr>
                 <w:rStyle w:val="Hyperlink"/>
@@ -1359,7 +1359,7 @@
                 <w:noProof/>
                 <w:webHidden/>
               </w:rPr>
-              <w:instrText xml:space="preserve"> PAGEREF _Toc60223992 \h </w:instrText>
+              <w:instrText xml:space="preserve"> PAGEREF _Toc60329859 \h </w:instrText>
             </w:r>
             <w:r>
               <w:rPr>
@@ -1379,7 +1379,7 @@
                 <w:noProof/>
                 <w:webHidden/>
               </w:rPr>
-              <w:t>13</w:t>
+              <w:t>14</w:t>
             </w:r>
             <w:r>
               <w:rPr>
@@ -1403,7 +1403,7 @@
               <w:szCs w:val="24"/>
             </w:rPr>
           </w:pPr>
-          <w:hyperlink w:anchor="_Toc60223993" w:history="1">
+          <w:hyperlink w:anchor="_Toc60329860" w:history="1">
             <w:r>
               <w:rPr>
                 <w:rStyle w:val="Hyperlink"/>
@@ -1430,7 +1430,7 @@
                 <w:noProof/>
                 <w:webHidden/>
               </w:rPr>
-              <w:instrText xml:space="preserve"> PAGEREF _Toc60223993 \h </w:instrText>
+              <w:instrText xml:space="preserve"> PAGEREF _Toc60329860 \h </w:instrText>
             </w:r>
             <w:r>
               <w:rPr>
@@ -1450,7 +1450,7 @@
                 <w:noProof/>
                 <w:webHidden/>
               </w:rPr>
-              <w:t>13</w:t>
+              <w:t>14</w:t>
             </w:r>
             <w:r>
               <w:rPr>
@@ -1474,7 +1474,7 @@
               <w:szCs w:val="24"/>
             </w:rPr>
           </w:pPr>
-          <w:hyperlink w:anchor="_Toc60223994" w:history="1">
+          <w:hyperlink w:anchor="_Toc60329861" w:history="1">
             <w:r>
               <w:rPr>
                 <w:rStyle w:val="Hyperlink"/>
@@ -1501,7 +1501,7 @@
                 <w:noProof/>
                 <w:webHidden/>
               </w:rPr>
-              <w:instrText xml:space="preserve"> PAGEREF _Toc60223994 \h </w:instrText>
+              <w:instrText xml:space="preserve"> PAGEREF _Toc60329861 \h </w:instrText>
             </w:r>
             <w:r>
               <w:rPr>
@@ -1521,7 +1521,7 @@
                 <w:noProof/>
                 <w:webHidden/>
               </w:rPr>
-              <w:t>13</w:t>
+              <w:t>14</w:t>
             </w:r>
             <w:r>
               <w:rPr>
@@ -1545,7 +1545,7 @@
               <w:szCs w:val="24"/>
             </w:rPr>
           </w:pPr>
-          <w:hyperlink w:anchor="_Toc60223995" w:history="1">
+          <w:hyperlink w:anchor="_Toc60329862" w:history="1">
             <w:r>
               <w:rPr>
                 <w:rStyle w:val="Hyperlink"/>
@@ -1572,7 +1572,7 @@
                 <w:noProof/>
                 <w:webHidden/>
               </w:rPr>
-              <w:instrText xml:space="preserve"> PAGEREF _Toc60223995 \h </w:instrText>
+              <w:instrText xml:space="preserve"> PAGEREF _Toc60329862 \h </w:instrText>
             </w:r>
             <w:r>
               <w:rPr>
@@ -1592,7 +1592,7 @@
                 <w:noProof/>
                 <w:webHidden/>
               </w:rPr>
-              <w:t>14</w:t>
+              <w:t>15</w:t>
             </w:r>
             <w:r>
               <w:rPr>
@@ -1616,7 +1616,7 @@
               <w:szCs w:val="24"/>
             </w:rPr>
           </w:pPr>
-          <w:hyperlink w:anchor="_Toc60223996" w:history="1">
+          <w:hyperlink w:anchor="_Toc60329863" w:history="1">
             <w:r>
               <w:rPr>
                 <w:rStyle w:val="Hyperlink"/>
@@ -1643,7 +1643,7 @@
                 <w:noProof/>
                 <w:webHidden/>
               </w:rPr>
-              <w:instrText xml:space="preserve"> PAGEREF _Toc60223996 \h </w:instrText>
+              <w:instrText xml:space="preserve"> PAGEREF _Toc60329863 \h </w:instrText>
             </w:r>
             <w:r>
               <w:rPr>
@@ -1663,7 +1663,7 @@
                 <w:noProof/>
                 <w:webHidden/>
               </w:rPr>
-              <w:t>14</w:t>
+              <w:t>15</w:t>
             </w:r>
             <w:r>
               <w:rPr>
@@ -1687,7 +1687,7 @@
               <w:szCs w:val="24"/>
             </w:rPr>
           </w:pPr>
-          <w:hyperlink w:anchor="_Toc60223997" w:history="1">
+          <w:hyperlink w:anchor="_Toc60329864" w:history="1">
             <w:r>
               <w:rPr>
                 <w:rStyle w:val="Hyperlink"/>
@@ -1714,7 +1714,7 @@
                 <w:noProof/>
                 <w:webHidden/>
               </w:rPr>
-              <w:instrText xml:space="preserve"> PAGEREF _Toc60223997 \h </w:instrText>
+              <w:instrText xml:space="preserve"> PAGEREF _Toc60329864 \h </w:instrText>
             </w:r>
             <w:r>
               <w:rPr>
@@ -1734,7 +1734,7 @@
                 <w:noProof/>
                 <w:webHidden/>
               </w:rPr>
-              <w:t>16</w:t>
+              <w:t>17</w:t>
             </w:r>
             <w:r>
               <w:rPr>
@@ -1758,7 +1758,7 @@
               <w:szCs w:val="24"/>
             </w:rPr>
           </w:pPr>
-          <w:hyperlink w:anchor="_Toc60223998" w:history="1">
+          <w:hyperlink w:anchor="_Toc60329865" w:history="1">
             <w:r>
               <w:rPr>
                 <w:rStyle w:val="Hyperlink"/>
@@ -1785,7 +1785,7 @@
                 <w:noProof/>
                 <w:webHidden/>
               </w:rPr>
-              <w:instrText xml:space="preserve"> PAGEREF _Toc60223998 \h </w:instrText>
+              <w:instrText xml:space="preserve"> PAGEREF _Toc60329865 \h </w:instrText>
             </w:r>
             <w:r>
               <w:rPr>
@@ -1805,7 +1805,7 @@
                 <w:noProof/>
                 <w:webHidden/>
               </w:rPr>
-              <w:t>17</w:t>
+              <w:t>19</w:t>
             </w:r>
             <w:r>
               <w:rPr>
@@ -1829,7 +1829,7 @@
               <w:szCs w:val="24"/>
             </w:rPr>
           </w:pPr>
-          <w:hyperlink w:anchor="_Toc60223999" w:history="1">
+          <w:hyperlink w:anchor="_Toc60329866" w:history="1">
             <w:r>
               <w:rPr>
                 <w:rStyle w:val="Hyperlink"/>
@@ -1856,7 +1856,7 @@
                 <w:noProof/>
                 <w:webHidden/>
               </w:rPr>
-              <w:instrText xml:space="preserve"> PAGEREF _Toc60223999 \h </w:instrText>
+              <w:instrText xml:space="preserve"> PAGEREF _Toc60329866 \h </w:instrText>
             </w:r>
             <w:r>
               <w:rPr>
@@ -1876,7 +1876,7 @@
                 <w:noProof/>
                 <w:webHidden/>
               </w:rPr>
-              <w:t>17</w:t>
+              <w:t>19</w:t>
             </w:r>
             <w:r>
               <w:rPr>
@@ -1900,7 +1900,7 @@
               <w:szCs w:val="24"/>
             </w:rPr>
           </w:pPr>
-          <w:hyperlink w:anchor="_Toc60224000" w:history="1">
+          <w:hyperlink w:anchor="_Toc60329867" w:history="1">
             <w:r>
               <w:rPr>
                 <w:rStyle w:val="Hyperlink"/>
@@ -1927,7 +1927,7 @@
                 <w:noProof/>
                 <w:webHidden/>
               </w:rPr>
-              <w:instrText xml:space="preserve"> PAGEREF _Toc60224000 \h </w:instrText>
+              <w:instrText xml:space="preserve"> PAGEREF _Toc60329867 \h </w:instrText>
             </w:r>
             <w:r>
               <w:rPr>
@@ -1947,7 +1947,7 @@
                 <w:noProof/>
                 <w:webHidden/>
               </w:rPr>
-              <w:t>17</w:t>
+              <w:t>20</w:t>
             </w:r>
             <w:r>
               <w:rPr>
@@ -1971,7 +1971,7 @@
               <w:szCs w:val="24"/>
             </w:rPr>
           </w:pPr>
-          <w:hyperlink w:anchor="_Toc60224001" w:history="1">
+          <w:hyperlink w:anchor="_Toc60329868" w:history="1">
             <w:r>
               <w:rPr>
                 <w:rStyle w:val="Hyperlink"/>
@@ -1998,7 +1998,7 @@
                 <w:noProof/>
                 <w:webHidden/>
               </w:rPr>
-              <w:instrText xml:space="preserve"> PAGEREF _Toc60224001 \h </w:instrText>
+              <w:instrText xml:space="preserve"> PAGEREF _Toc60329868 \h </w:instrText>
             </w:r>
             <w:r>
               <w:rPr>
@@ -2018,7 +2018,7 @@
                 <w:noProof/>
                 <w:webHidden/>
               </w:rPr>
-              <w:t>18</w:t>
+              <w:t>20</w:t>
             </w:r>
             <w:r>
               <w:rPr>
@@ -2042,7 +2042,7 @@
               <w:szCs w:val="24"/>
             </w:rPr>
           </w:pPr>
-          <w:hyperlink w:anchor="_Toc60224002" w:history="1">
+          <w:hyperlink w:anchor="_Toc60329869" w:history="1">
             <w:r>
               <w:rPr>
                 <w:rStyle w:val="Hyperlink"/>
@@ -2069,7 +2069,7 @@
                 <w:noProof/>
                 <w:webHidden/>
               </w:rPr>
-              <w:instrText xml:space="preserve"> PAGEREF _Toc60224002 \h </w:instrText>
+              <w:instrText xml:space="preserve"> PAGEREF _Toc60329869 \h </w:instrText>
             </w:r>
             <w:r>
               <w:rPr>
@@ -2089,7 +2089,7 @@
                 <w:noProof/>
                 <w:webHidden/>
               </w:rPr>
-              <w:t>19</w:t>
+              <w:t>21</w:t>
             </w:r>
             <w:r>
               <w:rPr>
@@ -2113,7 +2113,7 @@
               <w:szCs w:val="24"/>
             </w:rPr>
           </w:pPr>
-          <w:hyperlink w:anchor="_Toc60224003" w:history="1">
+          <w:hyperlink w:anchor="_Toc60329870" w:history="1">
             <w:r>
               <w:rPr>
                 <w:rStyle w:val="Hyperlink"/>
@@ -2140,7 +2140,7 @@
                 <w:noProof/>
                 <w:webHidden/>
               </w:rPr>
-              <w:instrText xml:space="preserve"> PAGEREF _Toc60224003 \h </w:instrText>
+              <w:instrText xml:space="preserve"> PAGEREF _Toc60329870 \h </w:instrText>
             </w:r>
             <w:r>
               <w:rPr>
@@ -2160,7 +2160,7 @@
                 <w:noProof/>
                 <w:webHidden/>
               </w:rPr>
-              <w:t>19</w:t>
+              <w:t>21</w:t>
             </w:r>
             <w:r>
               <w:rPr>
@@ -2184,7 +2184,7 @@
               <w:szCs w:val="24"/>
             </w:rPr>
           </w:pPr>
-          <w:hyperlink w:anchor="_Toc60224004" w:history="1">
+          <w:hyperlink w:anchor="_Toc60329871" w:history="1">
             <w:r>
               <w:rPr>
                 <w:rStyle w:val="Hyperlink"/>
@@ -2211,7 +2211,7 @@
                 <w:noProof/>
                 <w:webHidden/>
               </w:rPr>
-              <w:instrText xml:space="preserve"> PAGEREF _Toc60224004 \h </w:instrText>
+              <w:instrText xml:space="preserve"> PAGEREF _Toc60329871 \h </w:instrText>
             </w:r>
             <w:r>
               <w:rPr>
@@ -2231,7 +2231,7 @@
                 <w:noProof/>
                 <w:webHidden/>
               </w:rPr>
-              <w:t>21</w:t>
+              <w:t>23</w:t>
             </w:r>
             <w:r>
               <w:rPr>
@@ -2255,7 +2255,7 @@
               <w:szCs w:val="24"/>
             </w:rPr>
           </w:pPr>
-          <w:hyperlink w:anchor="_Toc60224005" w:history="1">
+          <w:hyperlink w:anchor="_Toc60329872" w:history="1">
             <w:r>
               <w:rPr>
                 <w:rStyle w:val="Hyperlink"/>
@@ -2282,7 +2282,7 @@
                 <w:noProof/>
                 <w:webHidden/>
               </w:rPr>
-              <w:instrText xml:space="preserve"> PAGEREF _Toc60224005 \h </w:instrText>
+              <w:instrText xml:space="preserve"> PAGEREF _Toc60329872 \h </w:instrText>
             </w:r>
             <w:r>
               <w:rPr>
@@ -2302,7 +2302,7 @@
                 <w:noProof/>
                 <w:webHidden/>
               </w:rPr>
-              <w:t>21</w:t>
+              <w:t>24</w:t>
             </w:r>
             <w:r>
               <w:rPr>
@@ -2326,7 +2326,7 @@
               <w:szCs w:val="24"/>
             </w:rPr>
           </w:pPr>
-          <w:hyperlink w:anchor="_Toc60224006" w:history="1">
+          <w:hyperlink w:anchor="_Toc60329873" w:history="1">
             <w:r>
               <w:rPr>
                 <w:rStyle w:val="Hyperlink"/>
@@ -2353,7 +2353,7 @@
                 <w:noProof/>
                 <w:webHidden/>
               </w:rPr>
-              <w:instrText xml:space="preserve"> PAGEREF _Toc60224006 \h </w:instrText>
+              <w:instrText xml:space="preserve"> PAGEREF _Toc60329873 \h </w:instrText>
             </w:r>
             <w:r>
               <w:rPr>
@@ -2373,7 +2373,7 @@
                 <w:noProof/>
                 <w:webHidden/>
               </w:rPr>
-              <w:t>21</w:t>
+              <w:t>26</w:t>
             </w:r>
             <w:r>
               <w:rPr>
@@ -2397,7 +2397,7 @@
               <w:szCs w:val="24"/>
             </w:rPr>
           </w:pPr>
-          <w:hyperlink w:anchor="_Toc60224007" w:history="1">
+          <w:hyperlink w:anchor="_Toc60329874" w:history="1">
             <w:r>
               <w:rPr>
                 <w:rStyle w:val="Hyperlink"/>
@@ -2424,7 +2424,7 @@
                 <w:noProof/>
                 <w:webHidden/>
               </w:rPr>
-              <w:instrText xml:space="preserve"> PAGEREF _Toc60224007 \h </w:instrText>
+              <w:instrText xml:space="preserve"> PAGEREF _Toc60329874 \h </w:instrText>
             </w:r>
             <w:r>
               <w:rPr>
@@ -2444,7 +2444,7 @@
                 <w:noProof/>
                 <w:webHidden/>
               </w:rPr>
-              <w:t>21</w:t>
+              <w:t>27</w:t>
             </w:r>
             <w:r>
               <w:rPr>
@@ -2468,7 +2468,7 @@
               <w:szCs w:val="24"/>
             </w:rPr>
           </w:pPr>
-          <w:hyperlink w:anchor="_Toc60224008" w:history="1">
+          <w:hyperlink w:anchor="_Toc60329875" w:history="1">
             <w:r>
               <w:rPr>
                 <w:rStyle w:val="Hyperlink"/>
@@ -2495,7 +2495,7 @@
                 <w:noProof/>
                 <w:webHidden/>
               </w:rPr>
-              <w:instrText xml:space="preserve"> PAGEREF _Toc60224008 \h </w:instrText>
+              <w:instrText xml:space="preserve"> PAGEREF _Toc60329875 \h </w:instrText>
             </w:r>
             <w:r>
               <w:rPr>
@@ -2515,7 +2515,7 @@
                 <w:noProof/>
                 <w:webHidden/>
               </w:rPr>
-              <w:t>21</w:t>
+              <w:t>27</w:t>
             </w:r>
             <w:r>
               <w:rPr>
@@ -2539,7 +2539,7 @@
               <w:szCs w:val="24"/>
             </w:rPr>
           </w:pPr>
-          <w:hyperlink w:anchor="_Toc60224009" w:history="1">
+          <w:hyperlink w:anchor="_Toc60329876" w:history="1">
             <w:r>
               <w:rPr>
                 <w:rStyle w:val="Hyperlink"/>
@@ -2566,7 +2566,7 @@
                 <w:noProof/>
                 <w:webHidden/>
               </w:rPr>
-              <w:instrText xml:space="preserve"> PAGEREF _Toc60224009 \h </w:instrText>
+              <w:instrText xml:space="preserve"> PAGEREF _Toc60329876 \h </w:instrText>
             </w:r>
             <w:r>
               <w:rPr>
@@ -2586,7 +2586,7 @@
                 <w:noProof/>
                 <w:webHidden/>
               </w:rPr>
-              <w:t>22</w:t>
+              <w:t>28</w:t>
             </w:r>
             <w:r>
               <w:rPr>
@@ -2610,7 +2610,7 @@
               <w:szCs w:val="24"/>
             </w:rPr>
           </w:pPr>
-          <w:hyperlink w:anchor="_Toc60224010" w:history="1">
+          <w:hyperlink w:anchor="_Toc60329877" w:history="1">
             <w:r>
               <w:rPr>
                 <w:rStyle w:val="Hyperlink"/>
@@ -2637,7 +2637,7 @@
                 <w:noProof/>
                 <w:webHidden/>
               </w:rPr>
-              <w:instrText xml:space="preserve"> PAGEREF _Toc60224010 \h </w:instrText>
+              <w:instrText xml:space="preserve"> PAGEREF _Toc60329877 \h </w:instrText>
             </w:r>
             <w:r>
               <w:rPr>
@@ -2657,7 +2657,7 @@
                 <w:noProof/>
                 <w:webHidden/>
               </w:rPr>
-              <w:t>22</w:t>
+              <w:t>28</w:t>
             </w:r>
             <w:r>
               <w:rPr>
@@ -2681,7 +2681,7 @@
               <w:szCs w:val="24"/>
             </w:rPr>
           </w:pPr>
-          <w:hyperlink w:anchor="_Toc60224011" w:history="1">
+          <w:hyperlink w:anchor="_Toc60329878" w:history="1">
             <w:r>
               <w:rPr>
                 <w:rStyle w:val="Hyperlink"/>
@@ -2708,7 +2708,7 @@
                 <w:noProof/>
                 <w:webHidden/>
               </w:rPr>
-              <w:instrText xml:space="preserve"> PAGEREF _Toc60224011 \h </w:instrText>
+              <w:instrText xml:space="preserve"> PAGEREF _Toc60329878 \h </w:instrText>
             </w:r>
             <w:r>
               <w:rPr>
@@ -2728,7 +2728,7 @@
                 <w:noProof/>
                 <w:webHidden/>
               </w:rPr>
-              <w:t>24</w:t>
+              <w:t>30</w:t>
             </w:r>
             <w:r>
               <w:rPr>
@@ -2752,7 +2752,7 @@
               <w:szCs w:val="24"/>
             </w:rPr>
           </w:pPr>
-          <w:hyperlink w:anchor="_Toc60224012" w:history="1">
+          <w:hyperlink w:anchor="_Toc60329879" w:history="1">
             <w:r>
               <w:rPr>
                 <w:rStyle w:val="Hyperlink"/>
@@ -2779,7 +2779,7 @@
                 <w:noProof/>
                 <w:webHidden/>
               </w:rPr>
-              <w:instrText xml:space="preserve"> PAGEREF _Toc60224012 \h </w:instrText>
+              <w:instrText xml:space="preserve"> PAGEREF _Toc60329879 \h </w:instrText>
             </w:r>
             <w:r>
               <w:rPr>
@@ -2799,7 +2799,7 @@
                 <w:noProof/>
                 <w:webHidden/>
               </w:rPr>
-              <w:t>25</w:t>
+              <w:t>31</w:t>
             </w:r>
             <w:r>
               <w:rPr>
@@ -2823,7 +2823,7 @@
               <w:szCs w:val="24"/>
             </w:rPr>
           </w:pPr>
-          <w:hyperlink w:anchor="_Toc60224013" w:history="1">
+          <w:hyperlink w:anchor="_Toc60329880" w:history="1">
             <w:r>
               <w:rPr>
                 <w:rStyle w:val="Hyperlink"/>
@@ -2850,7 +2850,7 @@
                 <w:noProof/>
                 <w:webHidden/>
               </w:rPr>
-              <w:instrText xml:space="preserve"> PAGEREF _Toc60224013 \h </w:instrText>
+              <w:instrText xml:space="preserve"> PAGEREF _Toc60329880 \h </w:instrText>
             </w:r>
             <w:r>
               <w:rPr>
@@ -2870,7 +2870,7 @@
                 <w:noProof/>
                 <w:webHidden/>
               </w:rPr>
-              <w:t>25</w:t>
+              <w:t>31</w:t>
             </w:r>
             <w:r>
               <w:rPr>
@@ -2894,7 +2894,7 @@
               <w:szCs w:val="24"/>
             </w:rPr>
           </w:pPr>
-          <w:hyperlink w:anchor="_Toc60224014" w:history="1">
+          <w:hyperlink w:anchor="_Toc60329881" w:history="1">
             <w:r>
               <w:rPr>
                 <w:rStyle w:val="Hyperlink"/>
@@ -2921,7 +2921,7 @@
                 <w:noProof/>
                 <w:webHidden/>
               </w:rPr>
-              <w:instrText xml:space="preserve"> PAGEREF _Toc60224014 \h </w:instrText>
+              <w:instrText xml:space="preserve"> PAGEREF _Toc60329881 \h </w:instrText>
             </w:r>
             <w:r>
               <w:rPr>
@@ -2941,7 +2941,7 @@
                 <w:noProof/>
                 <w:webHidden/>
               </w:rPr>
-              <w:t>25</w:t>
+              <w:t>32</w:t>
             </w:r>
             <w:r>
               <w:rPr>
@@ -2965,7 +2965,7 @@
               <w:szCs w:val="24"/>
             </w:rPr>
           </w:pPr>
-          <w:hyperlink w:anchor="_Toc60224015" w:history="1">
+          <w:hyperlink w:anchor="_Toc60329882" w:history="1">
             <w:r>
               <w:rPr>
                 <w:rStyle w:val="Hyperlink"/>
@@ -2992,7 +2992,7 @@
                 <w:noProof/>
                 <w:webHidden/>
               </w:rPr>
-              <w:instrText xml:space="preserve"> PAGEREF _Toc60224015 \h </w:instrText>
+              <w:instrText xml:space="preserve"> PAGEREF _Toc60329882 \h </w:instrText>
             </w:r>
             <w:r>
               <w:rPr>
@@ -3012,7 +3012,7 @@
                 <w:noProof/>
                 <w:webHidden/>
               </w:rPr>
-              <w:t>25</w:t>
+              <w:t>32</w:t>
             </w:r>
             <w:r>
               <w:rPr>
@@ -3041,7 +3041,7 @@
       <w:pPr>
         <w:pStyle w:val="Heading2"/>
       </w:pPr>
-      <w:bookmarkStart w:id="0" w:name="_Toc60223975"/>
+      <w:bookmarkStart w:id="0" w:name="_Toc60329842"/>
       <w:r>
         <w:t>Introduction</w:t>
       </w:r>
@@ -3061,7 +3061,7 @@
       <w:pPr>
         <w:pStyle w:val="Heading2"/>
       </w:pPr>
-      <w:bookmarkStart w:id="1" w:name="_Toc60223976"/>
+      <w:bookmarkStart w:id="1" w:name="_Toc60329843"/>
       <w:r>
         <w:t>Project Goals</w:t>
       </w:r>
@@ -3368,7 +3368,7 @@
       <w:pPr>
         <w:pStyle w:val="Heading2"/>
       </w:pPr>
-      <w:bookmarkStart w:id="2" w:name="_Toc60223977"/>
+      <w:bookmarkStart w:id="2" w:name="_Toc60329844"/>
       <w:r>
         <w:t>Project Methodology</w:t>
       </w:r>
@@ -3587,7 +3587,7 @@
       <w:pPr>
         <w:pStyle w:val="Heading2"/>
       </w:pPr>
-      <w:bookmarkStart w:id="3" w:name="_Toc60223978"/>
+      <w:bookmarkStart w:id="3" w:name="_Toc60329845"/>
       <w:r>
         <w:t>Metrics Being Collected</w:t>
       </w:r>
@@ -3990,7 +3990,7 @@
       <w:pPr>
         <w:pStyle w:val="Heading2"/>
       </w:pPr>
-      <w:bookmarkStart w:id="4" w:name="_Toc60223979"/>
+      <w:bookmarkStart w:id="4" w:name="_Toc60329846"/>
       <w:r>
         <w:t>Data Visualization Concept</w:t>
       </w:r>
@@ -4221,7 +4221,7 @@
       <w:pPr>
         <w:pStyle w:val="Heading2"/>
       </w:pPr>
-      <w:bookmarkStart w:id="5" w:name="_Toc60223980"/>
+      <w:bookmarkStart w:id="5" w:name="_Toc60329847"/>
       <w:r>
         <w:t xml:space="preserve">Introductory </w:t>
       </w:r>
@@ -4238,7 +4238,7 @@
       <w:pPr>
         <w:pStyle w:val="Heading3"/>
       </w:pPr>
-      <w:bookmarkStart w:id="6" w:name="_Toc60223981"/>
+      <w:bookmarkStart w:id="6" w:name="_Toc60329848"/>
       <w:r>
         <w:t>Postgres</w:t>
       </w:r>
@@ -4287,7 +4287,7 @@
       <w:pPr>
         <w:pStyle w:val="Heading3"/>
       </w:pPr>
-      <w:bookmarkStart w:id="7" w:name="_Toc60223982"/>
+      <w:bookmarkStart w:id="7" w:name="_Toc60329849"/>
       <w:r>
         <w:t>MySQL</w:t>
       </w:r>
@@ -4390,7 +4390,7 @@
       <w:pPr>
         <w:pStyle w:val="Heading3"/>
       </w:pPr>
-      <w:bookmarkStart w:id="8" w:name="_Toc60223983"/>
+      <w:bookmarkStart w:id="8" w:name="_Toc60329850"/>
       <w:r>
         <w:t>Apache Cassandra</w:t>
       </w:r>
@@ -4482,7 +4482,7 @@
       <w:pPr>
         <w:pStyle w:val="Heading3"/>
       </w:pPr>
-      <w:bookmarkStart w:id="9" w:name="_Toc60223984"/>
+      <w:bookmarkStart w:id="9" w:name="_Toc60329851"/>
       <w:r>
         <w:lastRenderedPageBreak/>
         <w:t>Oracle</w:t>
@@ -4629,7 +4629,7 @@
       <w:pPr>
         <w:pStyle w:val="Heading3"/>
       </w:pPr>
-      <w:bookmarkStart w:id="10" w:name="_Toc60223985"/>
+      <w:bookmarkStart w:id="10" w:name="_Toc60329852"/>
       <w:r>
         <w:t>MongoDB</w:t>
       </w:r>
@@ -4690,7 +4690,7 @@
       <w:pPr>
         <w:pStyle w:val="Heading3"/>
       </w:pPr>
-      <w:bookmarkStart w:id="11" w:name="_Toc60223986"/>
+      <w:bookmarkStart w:id="11" w:name="_Toc60329853"/>
       <w:r>
         <w:t>Apache Ignite</w:t>
       </w:r>
@@ -4802,7 +4802,7 @@
       <w:pPr>
         <w:pStyle w:val="Heading2"/>
       </w:pPr>
-      <w:bookmarkStart w:id="12" w:name="_Toc60223987"/>
+      <w:bookmarkStart w:id="12" w:name="_Toc60329854"/>
       <w:r>
         <w:t>Results and Observations on the Experiments</w:t>
       </w:r>
@@ -4823,7 +4823,7 @@
         <w:pStyle w:val="Heading3"/>
         <w:pageBreakBefore/>
       </w:pPr>
-      <w:bookmarkStart w:id="13" w:name="_Toc60223988"/>
+      <w:bookmarkStart w:id="13" w:name="_Toc60329855"/>
       <w:r>
         <w:lastRenderedPageBreak/>
         <w:t xml:space="preserve">Local Experiments for </w:t>
@@ -4838,7 +4838,7 @@
       <w:pPr>
         <w:pStyle w:val="Heading4"/>
       </w:pPr>
-      <w:bookmarkStart w:id="14" w:name="_Toc60223989"/>
+      <w:bookmarkStart w:id="14" w:name="_Toc60329856"/>
       <w:r>
         <w:t>Postgres</w:t>
       </w:r>
@@ -5327,7 +5327,7 @@
       <w:pPr>
         <w:pStyle w:val="Heading4"/>
       </w:pPr>
-      <w:bookmarkStart w:id="15" w:name="_Toc60223990"/>
+      <w:bookmarkStart w:id="15" w:name="_Toc60329857"/>
       <w:r>
         <w:t>MySQL</w:t>
       </w:r>
@@ -5520,7 +5520,7 @@
       <w:pPr>
         <w:pStyle w:val="Heading4"/>
       </w:pPr>
-      <w:bookmarkStart w:id="16" w:name="_Toc60223991"/>
+      <w:bookmarkStart w:id="16" w:name="_Toc60329858"/>
       <w:r>
         <w:t>Apache Cassandra</w:t>
       </w:r>
@@ -5606,18 +5606,144 @@
       <w:pPr>
         <w:pStyle w:val="Heading4"/>
       </w:pPr>
-      <w:bookmarkStart w:id="17" w:name="_Toc60223992"/>
+      <w:bookmarkStart w:id="17" w:name="_Toc60329859"/>
       <w:r>
         <w:t>Oracle</w:t>
       </w:r>
       <w:bookmarkEnd w:id="17"/>
     </w:p>
+    <w:p>
+      <w:pPr>
+        <w:spacing w:before="120" w:after="120"/>
+      </w:pPr>
+      <w:r>
+        <w:t>Experiment 51</w:t>
+      </w:r>
+    </w:p>
+    <w:p>
+      <w:r>
+        <w:rPr>
+          <w:noProof/>
+        </w:rPr>
+        <w:drawing>
+          <wp:inline distT="0" distB="0" distL="0" distR="0" wp14:anchorId="6A444E15" wp14:editId="4288BC21">
+            <wp:extent cx="5943600" cy="1379220"/>
+            <wp:effectExtent l="0" t="0" r="0" b="5080"/>
+            <wp:docPr id="40" name="Picture 40" descr="Text&#10;&#10;Description automatically generated"/>
+            <wp:cNvGraphicFramePr>
+              <a:graphicFrameLocks xmlns:a="http://schemas.openxmlformats.org/drawingml/2006/main" noChangeAspect="1"/>
+            </wp:cNvGraphicFramePr>
+            <a:graphic xmlns:a="http://schemas.openxmlformats.org/drawingml/2006/main">
+              <a:graphicData uri="http://schemas.openxmlformats.org/drawingml/2006/picture">
+                <pic:pic xmlns:pic="http://schemas.openxmlformats.org/drawingml/2006/picture">
+                  <pic:nvPicPr>
+                    <pic:cNvPr id="40" name="Picture 40" descr="Text&#10;&#10;Description automatically generated"/>
+                    <pic:cNvPicPr/>
+                  </pic:nvPicPr>
+                  <pic:blipFill>
+                    <a:blip r:embed="rId19">
+                      <a:extLst>
+                        <a:ext uri="{28A0092B-C50C-407E-A947-70E740481C1C}">
+                          <a14:useLocalDpi xmlns:a14="http://schemas.microsoft.com/office/drawing/2010/main" val="0"/>
+                        </a:ext>
+                      </a:extLst>
+                    </a:blip>
+                    <a:stretch>
+                      <a:fillRect/>
+                    </a:stretch>
+                  </pic:blipFill>
+                  <pic:spPr>
+                    <a:xfrm>
+                      <a:off x="0" y="0"/>
+                      <a:ext cx="5943600" cy="1379220"/>
+                    </a:xfrm>
+                    <a:prstGeom prst="rect">
+                      <a:avLst/>
+                    </a:prstGeom>
+                  </pic:spPr>
+                </pic:pic>
+              </a:graphicData>
+            </a:graphic>
+          </wp:inline>
+        </w:drawing>
+      </w:r>
+    </w:p>
+    <w:p/>
+    <w:p>
+      <w:r>
+        <w:t>As far as comparing Oracle in a Docker Container against Postgres in a Docker Container for CECacheEngine performance, there is little to recommend Oracle for the application developer.</w:t>
+      </w:r>
+    </w:p>
+    <w:p/>
+    <w:p>
+      <w:pPr>
+        <w:pStyle w:val="ListParagraph"/>
+        <w:numPr>
+          <w:ilvl w:val="0"/>
+          <w:numId w:val="17"/>
+        </w:numPr>
+      </w:pPr>
+      <w:r>
+        <w:t>Startup time was almost 2 minutes for Oracle, versus just over 2 seconds for Postgres.</w:t>
+      </w:r>
+    </w:p>
+    <w:p>
+      <w:pPr>
+        <w:pStyle w:val="ListParagraph"/>
+        <w:numPr>
+          <w:ilvl w:val="0"/>
+          <w:numId w:val="17"/>
+        </w:numPr>
+      </w:pPr>
+      <w:r>
+        <w:t>Schema creation time for Oracle was twice as slow versus Postgres.</w:t>
+      </w:r>
+    </w:p>
+    <w:p>
+      <w:pPr>
+        <w:pStyle w:val="ListParagraph"/>
+        <w:numPr>
+          <w:ilvl w:val="0"/>
+          <w:numId w:val="17"/>
+        </w:numPr>
+      </w:pPr>
+      <w:r>
+        <w:t>Data population time for Oracle was four times slower versus Postgres.</w:t>
+      </w:r>
+    </w:p>
+    <w:p>
+      <w:pPr>
+        <w:pStyle w:val="ListParagraph"/>
+        <w:numPr>
+          <w:ilvl w:val="0"/>
+          <w:numId w:val="17"/>
+        </w:numPr>
+      </w:pPr>
+      <w:r>
+        <w:t>The shutdown time was almost twice as slow for Oracle versus Postgres.</w:t>
+      </w:r>
+    </w:p>
+    <w:p/>
+    <w:p>
+      <w:r>
+        <w:t>The one thing that Oracle was better at than Postgres was</w:t>
+      </w:r>
+      <w:r>
+        <w:t xml:space="preserve"> the CECacheServer startup time, a one-time event.  I also suspect that the time was higher than in Postgres, as it was also measuring and outputting times within the application, which wasn’t carried out for Oracle.</w:t>
+      </w:r>
+    </w:p>
+    <w:p/>
+    <w:p>
+      <w:r>
+        <w:t>We can do better than staying with Oracle for our application developers when running a database on their desktop.</w:t>
+      </w:r>
+    </w:p>
     <w:p/>
     <w:p>
       <w:pPr>
         <w:pStyle w:val="Heading4"/>
       </w:pPr>
-      <w:bookmarkStart w:id="18" w:name="_Toc60223993"/>
+      <w:bookmarkStart w:id="18" w:name="_Toc60329860"/>
       <w:r>
         <w:t>MongoDB</w:t>
       </w:r>
@@ -5628,7 +5754,7 @@
       <w:pPr>
         <w:pStyle w:val="Heading4"/>
       </w:pPr>
-      <w:bookmarkStart w:id="19" w:name="_Toc60223994"/>
+      <w:bookmarkStart w:id="19" w:name="_Toc60329861"/>
       <w:r>
         <w:t>Apache Ignite</w:t>
       </w:r>
@@ -5640,7 +5766,7 @@
         <w:pStyle w:val="Heading3"/>
         <w:pageBreakBefore/>
       </w:pPr>
-      <w:bookmarkStart w:id="20" w:name="_Toc60223995"/>
+      <w:bookmarkStart w:id="20" w:name="_Toc60329862"/>
       <w:r>
         <w:lastRenderedPageBreak/>
         <w:t xml:space="preserve">AWS Experiments for </w:t>
@@ -5660,7 +5786,7 @@
       <w:pPr>
         <w:pStyle w:val="Heading4"/>
       </w:pPr>
-      <w:bookmarkStart w:id="21" w:name="_Toc60223996"/>
+      <w:bookmarkStart w:id="21" w:name="_Toc60329863"/>
       <w:r>
         <w:t>Postgres</w:t>
       </w:r>
@@ -5701,7 +5827,7 @@
                     <pic:cNvPicPr/>
                   </pic:nvPicPr>
                   <pic:blipFill>
-                    <a:blip r:embed="rId19">
+                    <a:blip r:embed="rId20">
                       <a:extLst>
                         <a:ext uri="{28A0092B-C50C-407E-A947-70E740481C1C}">
                           <a14:useLocalDpi xmlns:a14="http://schemas.microsoft.com/office/drawing/2010/main" val="0"/>
@@ -5749,7 +5875,7 @@
                     <pic:cNvPicPr/>
                   </pic:nvPicPr>
                   <pic:blipFill>
-                    <a:blip r:embed="rId20">
+                    <a:blip r:embed="rId21">
                       <a:extLst>
                         <a:ext uri="{28A0092B-C50C-407E-A947-70E740481C1C}">
                           <a14:useLocalDpi xmlns:a14="http://schemas.microsoft.com/office/drawing/2010/main" val="0"/>
@@ -5879,7 +6005,7 @@
                     <pic:cNvPicPr/>
                   </pic:nvPicPr>
                   <pic:blipFill>
-                    <a:blip r:embed="rId21">
+                    <a:blip r:embed="rId22">
                       <a:extLst>
                         <a:ext uri="{28A0092B-C50C-407E-A947-70E740481C1C}">
                           <a14:useLocalDpi xmlns:a14="http://schemas.microsoft.com/office/drawing/2010/main" val="0"/>
@@ -6258,7 +6384,7 @@
       <w:pPr>
         <w:pStyle w:val="Heading4"/>
       </w:pPr>
-      <w:bookmarkStart w:id="22" w:name="_Toc60223997"/>
+      <w:bookmarkStart w:id="22" w:name="_Toc60329864"/>
       <w:r>
         <w:t>MySQL</w:t>
       </w:r>
@@ -6295,7 +6421,7 @@
                     <pic:cNvPicPr/>
                   </pic:nvPicPr>
                   <pic:blipFill>
-                    <a:blip r:embed="rId22">
+                    <a:blip r:embed="rId23">
                       <a:extLst>
                         <a:ext uri="{28A0092B-C50C-407E-A947-70E740481C1C}">
                           <a14:useLocalDpi xmlns:a14="http://schemas.microsoft.com/office/drawing/2010/main" val="0"/>
@@ -6343,7 +6469,7 @@
                     <pic:cNvPicPr/>
                   </pic:nvPicPr>
                   <pic:blipFill>
-                    <a:blip r:embed="rId23">
+                    <a:blip r:embed="rId24">
                       <a:extLst>
                         <a:ext uri="{28A0092B-C50C-407E-A947-70E740481C1C}">
                           <a14:useLocalDpi xmlns:a14="http://schemas.microsoft.com/office/drawing/2010/main" val="0"/>
@@ -6458,7 +6584,7 @@
                     <pic:cNvPicPr/>
                   </pic:nvPicPr>
                   <pic:blipFill>
-                    <a:blip r:embed="rId24">
+                    <a:blip r:embed="rId25">
                       <a:extLst>
                         <a:ext uri="{28A0092B-C50C-407E-A947-70E740481C1C}">
                           <a14:useLocalDpi xmlns:a14="http://schemas.microsoft.com/office/drawing/2010/main" val="0"/>
@@ -6533,7 +6659,7 @@
       <w:pPr>
         <w:pStyle w:val="Heading4"/>
       </w:pPr>
-      <w:bookmarkStart w:id="23" w:name="_Toc60223998"/>
+      <w:bookmarkStart w:id="23" w:name="_Toc60329865"/>
       <w:r>
         <w:lastRenderedPageBreak/>
         <w:t>Apache Cassandra</w:t>
@@ -6571,7 +6697,7 @@
                     <pic:cNvPicPr/>
                   </pic:nvPicPr>
                   <pic:blipFill>
-                    <a:blip r:embed="rId25">
+                    <a:blip r:embed="rId26">
                       <a:extLst>
                         <a:ext uri="{28A0092B-C50C-407E-A947-70E740481C1C}">
                           <a14:useLocalDpi xmlns:a14="http://schemas.microsoft.com/office/drawing/2010/main" val="0"/>
@@ -6657,18 +6783,134 @@
       <w:pPr>
         <w:pStyle w:val="Heading4"/>
       </w:pPr>
-      <w:bookmarkStart w:id="24" w:name="_Toc60223999"/>
+      <w:bookmarkStart w:id="24" w:name="_Toc60329866"/>
       <w:r>
         <w:t>Oracle</w:t>
       </w:r>
       <w:bookmarkEnd w:id="24"/>
     </w:p>
+    <w:p>
+      <w:pPr>
+        <w:keepNext/>
+        <w:keepLines/>
+        <w:spacing w:before="120" w:after="120"/>
+      </w:pPr>
+      <w:r>
+        <w:t>Experiment 418</w:t>
+      </w:r>
+    </w:p>
+    <w:p>
+      <w:r>
+        <w:rPr>
+          <w:noProof/>
+        </w:rPr>
+        <w:drawing>
+          <wp:inline distT="0" distB="0" distL="0" distR="0" wp14:anchorId="6021C75E" wp14:editId="429A0E64">
+            <wp:extent cx="5943600" cy="1264285"/>
+            <wp:effectExtent l="0" t="0" r="0" b="5715"/>
+            <wp:docPr id="44" name="Picture 44" descr="Text, letter&#10;&#10;Description automatically generated"/>
+            <wp:cNvGraphicFramePr>
+              <a:graphicFrameLocks xmlns:a="http://schemas.openxmlformats.org/drawingml/2006/main" noChangeAspect="1"/>
+            </wp:cNvGraphicFramePr>
+            <a:graphic xmlns:a="http://schemas.openxmlformats.org/drawingml/2006/main">
+              <a:graphicData uri="http://schemas.openxmlformats.org/drawingml/2006/picture">
+                <pic:pic xmlns:pic="http://schemas.openxmlformats.org/drawingml/2006/picture">
+                  <pic:nvPicPr>
+                    <pic:cNvPr id="44" name="Picture 44" descr="Text, letter&#10;&#10;Description automatically generated"/>
+                    <pic:cNvPicPr/>
+                  </pic:nvPicPr>
+                  <pic:blipFill>
+                    <a:blip r:embed="rId27">
+                      <a:extLst>
+                        <a:ext uri="{28A0092B-C50C-407E-A947-70E740481C1C}">
+                          <a14:useLocalDpi xmlns:a14="http://schemas.microsoft.com/office/drawing/2010/main" val="0"/>
+                        </a:ext>
+                      </a:extLst>
+                    </a:blip>
+                    <a:stretch>
+                      <a:fillRect/>
+                    </a:stretch>
+                  </pic:blipFill>
+                  <pic:spPr>
+                    <a:xfrm>
+                      <a:off x="0" y="0"/>
+                      <a:ext cx="5943600" cy="1264285"/>
+                    </a:xfrm>
+                    <a:prstGeom prst="rect">
+                      <a:avLst/>
+                    </a:prstGeom>
+                  </pic:spPr>
+                </pic:pic>
+              </a:graphicData>
+            </a:graphic>
+          </wp:inline>
+        </w:drawing>
+      </w:r>
+    </w:p>
+    <w:p/>
+    <w:p>
+      <w:r>
+        <w:t>So, we have some explaining to do here, because I believe that these results at first look quite good compared to the AWS Aurora PostgreSQL Clustered results.</w:t>
+      </w:r>
+    </w:p>
+    <w:p/>
+    <w:p>
+      <w:pPr>
+        <w:pStyle w:val="ListParagraph"/>
+        <w:numPr>
+          <w:ilvl w:val="0"/>
+          <w:numId w:val="18"/>
+        </w:numPr>
+      </w:pPr>
+      <w:r>
+        <w:t>The almost 14 minutes of Install Prerequisites are not measurable in the PostgreSQL results.  That is a consequence of the fact that AWS RDS comes as a service to us, and we perform all of the schema, S3 data, populate data, and check data on the client side for PostgreSQL and on the Oracle server for this experiment.</w:t>
+      </w:r>
+    </w:p>
+    <w:p>
+      <w:pPr>
+        <w:pStyle w:val="ListParagraph"/>
+        <w:numPr>
+          <w:ilvl w:val="0"/>
+          <w:numId w:val="18"/>
+        </w:numPr>
+      </w:pPr>
+      <w:r>
+        <w:t xml:space="preserve">Even with the above true (all </w:t>
+      </w:r>
+      <w:r>
+        <w:t>client-side</w:t>
+      </w:r>
+      <w:r>
+        <w:t xml:space="preserve"> things that we are now measuring on the server), we are still </w:t>
+      </w:r>
+      <w:r>
+        <w:t>close to half of the time that an AWS RDS Aurora setup takes.  I don’t believe that’s because Oracle is so much better and faster to install.  Rather, I believe that this is a consequence of the fact that we have no knowledge of what’s going on for the AWS RDS setup.  You see this same effect on the Shutdown measurement.</w:t>
+      </w:r>
+    </w:p>
+    <w:p>
+      <w:pPr>
+        <w:pStyle w:val="ListParagraph"/>
+        <w:numPr>
+          <w:ilvl w:val="0"/>
+          <w:numId w:val="18"/>
+        </w:numPr>
+      </w:pPr>
+      <w:r>
+        <w:t>You definitely see the effect of the client-side operations for the schema installation, data populate, and data check measurements.  They are between 50-99% faster.</w:t>
+      </w:r>
+    </w:p>
+    <w:p/>
+    <w:p>
+      <w:r>
+        <w:t>I feel that this experiment has little to do with the inherent speed measurements between the two databases.  We already know, from Experiment 51 (where we measured Postgres versus Oracle operating locally in containers) that Oracle could be up to four times slower than Postgres.  What we are seeing here is the difference between client-side bulk operations on a database versus server-side database operations.</w:t>
+      </w:r>
+    </w:p>
     <w:p/>
     <w:p>
       <w:pPr>
         <w:pStyle w:val="Heading4"/>
       </w:pPr>
-      <w:bookmarkStart w:id="25" w:name="_Toc60224000"/>
+      <w:bookmarkStart w:id="25" w:name="_Toc60329867"/>
       <w:r>
         <w:t>MongoDB</w:t>
       </w:r>
@@ -6679,7 +6921,7 @@
       <w:pPr>
         <w:pStyle w:val="Heading4"/>
       </w:pPr>
-      <w:bookmarkStart w:id="26" w:name="_Toc60224001"/>
+      <w:bookmarkStart w:id="26" w:name="_Toc60329868"/>
       <w:r>
         <w:t>Apache Ignite</w:t>
       </w:r>
@@ -6691,7 +6933,7 @@
         <w:pStyle w:val="Heading3"/>
         <w:pageBreakBefore/>
       </w:pPr>
-      <w:bookmarkStart w:id="27" w:name="_Toc60224002"/>
+      <w:bookmarkStart w:id="27" w:name="_Toc60329869"/>
       <w:r>
         <w:lastRenderedPageBreak/>
         <w:t>Local Experiments for Large Data</w:t>
@@ -6703,7 +6945,7 @@
       <w:pPr>
         <w:pStyle w:val="Heading4"/>
       </w:pPr>
-      <w:bookmarkStart w:id="28" w:name="_Toc60224003"/>
+      <w:bookmarkStart w:id="28" w:name="_Toc60329870"/>
       <w:r>
         <w:t>Postgres</w:t>
       </w:r>
@@ -6740,7 +6982,7 @@
                     <pic:cNvPicPr/>
                   </pic:nvPicPr>
                   <pic:blipFill>
-                    <a:blip r:embed="rId26">
+                    <a:blip r:embed="rId28">
                       <a:extLst>
                         <a:ext uri="{28A0092B-C50C-407E-A947-70E740481C1C}">
                           <a14:useLocalDpi xmlns:a14="http://schemas.microsoft.com/office/drawing/2010/main" val="0"/>
@@ -6788,7 +7030,7 @@
                     <pic:cNvPicPr/>
                   </pic:nvPicPr>
                   <pic:blipFill>
-                    <a:blip r:embed="rId27">
+                    <a:blip r:embed="rId29">
                       <a:extLst>
                         <a:ext uri="{28A0092B-C50C-407E-A947-70E740481C1C}">
                           <a14:useLocalDpi xmlns:a14="http://schemas.microsoft.com/office/drawing/2010/main" val="0"/>
@@ -6843,7 +7085,7 @@
                     <pic:cNvPicPr/>
                   </pic:nvPicPr>
                   <pic:blipFill>
-                    <a:blip r:embed="rId28">
+                    <a:blip r:embed="rId30">
                       <a:extLst>
                         <a:ext uri="{28A0092B-C50C-407E-A947-70E740481C1C}">
                           <a14:useLocalDpi xmlns:a14="http://schemas.microsoft.com/office/drawing/2010/main" val="0"/>
@@ -6904,7 +7146,7 @@
                     <pic:cNvPicPr/>
                   </pic:nvPicPr>
                   <pic:blipFill>
-                    <a:blip r:embed="rId29" cstate="print">
+                    <a:blip r:embed="rId31" cstate="print">
                       <a:extLst>
                         <a:ext uri="{28A0092B-C50C-407E-A947-70E740481C1C}">
                           <a14:useLocalDpi xmlns:a14="http://schemas.microsoft.com/office/drawing/2010/main" val="0"/>
@@ -6959,7 +7201,7 @@
                     <pic:cNvPicPr/>
                   </pic:nvPicPr>
                   <pic:blipFill>
-                    <a:blip r:embed="rId30" cstate="print">
+                    <a:blip r:embed="rId32" cstate="print">
                       <a:extLst>
                         <a:ext uri="{28A0092B-C50C-407E-A947-70E740481C1C}">
                           <a14:useLocalDpi xmlns:a14="http://schemas.microsoft.com/office/drawing/2010/main" val="0"/>
@@ -7003,7 +7245,7 @@
       <w:pPr>
         <w:pStyle w:val="Heading4"/>
       </w:pPr>
-      <w:bookmarkStart w:id="29" w:name="_Toc60224004"/>
+      <w:bookmarkStart w:id="29" w:name="_Toc60329871"/>
       <w:r>
         <w:lastRenderedPageBreak/>
         <w:t>MySQL</w:t>
@@ -7056,7 +7298,7 @@
                     <pic:cNvPicPr/>
                   </pic:nvPicPr>
                   <pic:blipFill>
-                    <a:blip r:embed="rId31">
+                    <a:blip r:embed="rId33">
                       <a:extLst>
                         <a:ext uri="{28A0092B-C50C-407E-A947-70E740481C1C}">
                           <a14:useLocalDpi xmlns:a14="http://schemas.microsoft.com/office/drawing/2010/main" val="0"/>
@@ -7144,7 +7386,7 @@
       <w:pPr>
         <w:pStyle w:val="Heading4"/>
       </w:pPr>
-      <w:bookmarkStart w:id="30" w:name="_Toc60224005"/>
+      <w:bookmarkStart w:id="30" w:name="_Toc60329872"/>
       <w:r>
         <w:lastRenderedPageBreak/>
         <w:t>Apache Cassandra</w:t>
@@ -7158,10 +7400,7 @@
         <w:spacing w:before="120" w:after="120"/>
       </w:pPr>
       <w:r>
-        <w:t xml:space="preserve">Experiment </w:t>
-      </w:r>
-      <w:r>
-        <w:t>271</w:t>
+        <w:t>Experiment 271</w:t>
       </w:r>
     </w:p>
     <w:p>
@@ -7185,7 +7424,7 @@
                     <pic:cNvPicPr/>
                   </pic:nvPicPr>
                   <pic:blipFill>
-                    <a:blip r:embed="rId32">
+                    <a:blip r:embed="rId34">
                       <a:extLst>
                         <a:ext uri="{28A0092B-C50C-407E-A947-70E740481C1C}">
                           <a14:useLocalDpi xmlns:a14="http://schemas.microsoft.com/office/drawing/2010/main" val="0"/>
@@ -7240,7 +7479,7 @@
                     <pic:cNvPicPr/>
                   </pic:nvPicPr>
                   <pic:blipFill>
-                    <a:blip r:embed="rId33" cstate="print">
+                    <a:blip r:embed="rId35" cstate="print">
                       <a:extLst>
                         <a:ext uri="{28A0092B-C50C-407E-A947-70E740481C1C}">
                           <a14:useLocalDpi xmlns:a14="http://schemas.microsoft.com/office/drawing/2010/main" val="0"/>
@@ -7311,13 +7550,7 @@
     <w:p/>
     <w:p>
       <w:r>
-        <w:t>What's going on here</w:t>
-      </w:r>
-      <w:r>
-        <w:t>?</w:t>
-      </w:r>
-      <w:r>
-        <w:t xml:space="preserve"> Several things.</w:t>
+        <w:t>What's going on here? Several things.</w:t>
       </w:r>
     </w:p>
     <w:p/>
@@ -7339,13 +7572,7 @@
     <w:p/>
     <w:p>
       <w:r>
-        <w:t xml:space="preserve">Tombstones are also created when null data is imported into the database. If you carefully look at 02_populate_large_data_load_data.sh, you will see that I avoid the tombstone issue by converting NULL to the string 'n/a'. I even tried more </w:t>
-      </w:r>
-      <w:r>
-        <w:t>aggressive</w:t>
-      </w:r>
-      <w:r>
-        <w:t xml:space="preserve"> options to rid </w:t>
+        <w:t xml:space="preserve">Tombstones are also created when null data is imported into the database. If you carefully look at 02_populate_large_data_load_data.sh, you will see that I avoid the tombstone issue by converting NULL to the string 'n/a'. I even tried more aggressive options to rid </w:t>
       </w:r>
       <w:proofErr w:type="gramStart"/>
       <w:r>
@@ -7365,19 +7592,7 @@
         </w:rPr>
       </w:pPr>
       <w:r>
-        <w:t xml:space="preserve">Those measures get rid of tombstones for our purposes, but then surface a more deeply disturbing issue. Cassandra does not like table scans. There is an option for cqlsh to "ALLOW FILTERING" if you absolutely need to tell Cassandra to return a </w:t>
-      </w:r>
-      <w:r>
-        <w:t>result</w:t>
-      </w:r>
-      <w:r>
-        <w:t xml:space="preserve"> set that requires a table scan, but that brings up an even graver problem: performance for such </w:t>
-      </w:r>
-      <w:r>
-        <w:t>queries</w:t>
-      </w:r>
-      <w:r>
-        <w:t xml:space="preserve"> </w:t>
+        <w:t xml:space="preserve">Those measures get rid of tombstones for our purposes, but then surface a more deeply disturbing issue. Cassandra does not like table scans. There is an option for cqlsh to "ALLOW FILTERING" if you absolutely need to tell Cassandra to return a result set that requires a table scan, but that brings up an even graver problem: performance for such queries </w:t>
       </w:r>
       <w:proofErr w:type="gramStart"/>
       <w:r>
@@ -7385,13 +7600,7 @@
       </w:r>
       <w:proofErr w:type="gramEnd"/>
       <w:r>
-        <w:t xml:space="preserve"> so slow that the server times out from the client. You can see these on the </w:t>
-      </w:r>
-      <w:r>
-        <w:t>console</w:t>
-      </w:r>
-      <w:r>
-        <w:t xml:space="preserve"> output during the test run. It's possible to change the timeout values to make these timeouts have longer </w:t>
+        <w:t xml:space="preserve"> so slow that the server times out from the client. You can see these on the console output during the test run. It's possible to change the timeout values to make these timeouts have longer </w:t>
       </w:r>
       <w:proofErr w:type="gramStart"/>
       <w:r>
@@ -7399,13 +7608,7 @@
       </w:r>
       <w:proofErr w:type="gramEnd"/>
       <w:r>
-        <w:t xml:space="preserve"> doing so on the Cassandra image would require a change to the </w:t>
-      </w:r>
-      <w:r>
-        <w:t>Dockerfile</w:t>
-      </w:r>
-      <w:r>
-        <w:t xml:space="preserve"> for Cassandra, which I didn't feel like doing.</w:t>
+        <w:t xml:space="preserve"> doing so on the Cassandra image would require a change to the Dockerfile for Cassandra, which I didn't feel like doing.</w:t>
       </w:r>
     </w:p>
     <w:p/>
@@ -7736,7 +7939,7 @@
       <w:r>
         <w:t xml:space="preserve">ering of results. From </w:t>
       </w:r>
-      <w:hyperlink r:id="rId34" w:history="1">
+      <w:hyperlink r:id="rId36" w:history="1">
         <w:r>
           <w:rPr>
             <w:rStyle w:val="Hyperlink"/>
@@ -7838,18 +8041,145 @@
       <w:pPr>
         <w:pStyle w:val="Heading4"/>
       </w:pPr>
-      <w:bookmarkStart w:id="31" w:name="_Toc60224006"/>
+      <w:bookmarkStart w:id="31" w:name="_Toc60329873"/>
       <w:r>
         <w:t>Oracle</w:t>
       </w:r>
       <w:bookmarkEnd w:id="31"/>
     </w:p>
+    <w:p>
+      <w:pPr>
+        <w:keepNext/>
+        <w:keepLines/>
+        <w:spacing w:before="120" w:after="120"/>
+      </w:pPr>
+      <w:r>
+        <w:t>Experiments 282, 283, 284</w:t>
+      </w:r>
+    </w:p>
+    <w:p>
+      <w:r>
+        <w:rPr>
+          <w:noProof/>
+        </w:rPr>
+        <w:drawing>
+          <wp:inline distT="0" distB="0" distL="0" distR="0" wp14:anchorId="682B8EE9" wp14:editId="7CB552BC">
+            <wp:extent cx="5943600" cy="2621915"/>
+            <wp:effectExtent l="0" t="0" r="0" b="0"/>
+            <wp:docPr id="45" name="Picture 45" descr="Table&#10;&#10;Description automatically generated"/>
+            <wp:cNvGraphicFramePr>
+              <a:graphicFrameLocks xmlns:a="http://schemas.openxmlformats.org/drawingml/2006/main" noChangeAspect="1"/>
+            </wp:cNvGraphicFramePr>
+            <a:graphic xmlns:a="http://schemas.openxmlformats.org/drawingml/2006/main">
+              <a:graphicData uri="http://schemas.openxmlformats.org/drawingml/2006/picture">
+                <pic:pic xmlns:pic="http://schemas.openxmlformats.org/drawingml/2006/picture">
+                  <pic:nvPicPr>
+                    <pic:cNvPr id="45" name="Picture 45" descr="Table&#10;&#10;Description automatically generated"/>
+                    <pic:cNvPicPr/>
+                  </pic:nvPicPr>
+                  <pic:blipFill>
+                    <a:blip r:embed="rId37">
+                      <a:extLst>
+                        <a:ext uri="{28A0092B-C50C-407E-A947-70E740481C1C}">
+                          <a14:useLocalDpi xmlns:a14="http://schemas.microsoft.com/office/drawing/2010/main" val="0"/>
+                        </a:ext>
+                      </a:extLst>
+                    </a:blip>
+                    <a:stretch>
+                      <a:fillRect/>
+                    </a:stretch>
+                  </pic:blipFill>
+                  <pic:spPr>
+                    <a:xfrm>
+                      <a:off x="0" y="0"/>
+                      <a:ext cx="5943600" cy="2621915"/>
+                    </a:xfrm>
+                    <a:prstGeom prst="rect">
+                      <a:avLst/>
+                    </a:prstGeom>
+                  </pic:spPr>
+                </pic:pic>
+              </a:graphicData>
+            </a:graphic>
+          </wp:inline>
+        </w:drawing>
+      </w:r>
+    </w:p>
+    <w:p/>
+    <w:p>
+      <w:r>
+        <w:t>The result comparisons of Oracle in a Docker Container against Postgres in a Docker Container for large data performance mirror the results from Experiment 51, as there is little to recommend Oracle for the application developer.</w:t>
+      </w:r>
+    </w:p>
+    <w:p/>
+    <w:p>
+      <w:pPr>
+        <w:pStyle w:val="ListParagraph"/>
+        <w:numPr>
+          <w:ilvl w:val="0"/>
+          <w:numId w:val="19"/>
+        </w:numPr>
+      </w:pPr>
+      <w:r>
+        <w:lastRenderedPageBreak/>
+        <w:t>The startup times are unacceptable.</w:t>
+      </w:r>
+    </w:p>
+    <w:p>
+      <w:pPr>
+        <w:pStyle w:val="ListParagraph"/>
+        <w:numPr>
+          <w:ilvl w:val="0"/>
+          <w:numId w:val="19"/>
+        </w:numPr>
+      </w:pPr>
+      <w:r>
+        <w:t>The data population times are unacceptable and grow worse at a faster pace with increasing amounts of data.</w:t>
+      </w:r>
+    </w:p>
+    <w:p>
+      <w:pPr>
+        <w:pStyle w:val="ListParagraph"/>
+        <w:numPr>
+          <w:ilvl w:val="0"/>
+          <w:numId w:val="19"/>
+        </w:numPr>
+      </w:pPr>
+      <w:r>
+        <w:t xml:space="preserve">The shutdown times are unacceptable. </w:t>
+      </w:r>
+    </w:p>
+    <w:p/>
+    <w:p>
+      <w:pPr>
+        <w:rPr>
+          <w:b/>
+          <w:bCs/>
+        </w:rPr>
+      </w:pPr>
+      <w:r>
+        <w:t>The Get Data from S3 Bucket times are probably better because on this experiment, it is an AWS EC2 instance requesting data from an AWS S3 Bucket (rather than my machine requesting S3 data), and they undoubtably have faster network speeds as well as a closer physical proximity to the data.</w:t>
+      </w:r>
+      <w:r>
+        <w:rPr>
+          <w:b/>
+          <w:bCs/>
+        </w:rPr>
+        <w:t xml:space="preserve"> </w:t>
+      </w:r>
+    </w:p>
+    <w:p/>
+    <w:p>
+      <w:r>
+        <w:t xml:space="preserve">Oracle for the desktop is unquestionably a poor choice for application developers. </w:t>
+      </w:r>
+    </w:p>
     <w:p/>
     <w:p>
       <w:pPr>
         <w:pStyle w:val="Heading4"/>
       </w:pPr>
-      <w:bookmarkStart w:id="32" w:name="_Toc60224007"/>
+      <w:bookmarkStart w:id="32" w:name="_Toc60329874"/>
       <w:r>
         <w:t>MongoDB</w:t>
       </w:r>
@@ -7860,7 +8190,7 @@
       <w:pPr>
         <w:pStyle w:val="Heading4"/>
       </w:pPr>
-      <w:bookmarkStart w:id="33" w:name="_Toc60224008"/>
+      <w:bookmarkStart w:id="33" w:name="_Toc60329875"/>
       <w:r>
         <w:t>Apache Ignite</w:t>
       </w:r>
@@ -7872,7 +8202,7 @@
         <w:pStyle w:val="Heading3"/>
         <w:pageBreakBefore/>
       </w:pPr>
-      <w:bookmarkStart w:id="34" w:name="_Toc60224009"/>
+      <w:bookmarkStart w:id="34" w:name="_Toc60329876"/>
       <w:r>
         <w:lastRenderedPageBreak/>
         <w:t>AWS Experiments for Large Data</w:t>
@@ -7884,7 +8214,7 @@
       <w:pPr>
         <w:pStyle w:val="Heading4"/>
       </w:pPr>
-      <w:bookmarkStart w:id="35" w:name="_Toc60224010"/>
+      <w:bookmarkStart w:id="35" w:name="_Toc60329877"/>
       <w:r>
         <w:t>Postgres</w:t>
       </w:r>
@@ -7921,7 +8251,7 @@
                     <pic:cNvPicPr/>
                   </pic:nvPicPr>
                   <pic:blipFill>
-                    <a:blip r:embed="rId35">
+                    <a:blip r:embed="rId38">
                       <a:extLst>
                         <a:ext uri="{28A0092B-C50C-407E-A947-70E740481C1C}">
                           <a14:useLocalDpi xmlns:a14="http://schemas.microsoft.com/office/drawing/2010/main" val="0"/>
@@ -7970,7 +8300,7 @@
                     <pic:cNvPicPr/>
                   </pic:nvPicPr>
                   <pic:blipFill>
-                    <a:blip r:embed="rId36">
+                    <a:blip r:embed="rId39">
                       <a:extLst>
                         <a:ext uri="{28A0092B-C50C-407E-A947-70E740481C1C}">
                           <a14:useLocalDpi xmlns:a14="http://schemas.microsoft.com/office/drawing/2010/main" val="0"/>
@@ -8063,7 +8393,7 @@
                     <pic:cNvPicPr/>
                   </pic:nvPicPr>
                   <pic:blipFill>
-                    <a:blip r:embed="rId37">
+                    <a:blip r:embed="rId40">
                       <a:extLst>
                         <a:ext uri="{28A0092B-C50C-407E-A947-70E740481C1C}">
                           <a14:useLocalDpi xmlns:a14="http://schemas.microsoft.com/office/drawing/2010/main" val="0"/>
@@ -8144,7 +8474,7 @@
                     <pic:cNvPicPr/>
                   </pic:nvPicPr>
                   <pic:blipFill>
-                    <a:blip r:embed="rId38">
+                    <a:blip r:embed="rId41">
                       <a:extLst>
                         <a:ext uri="{28A0092B-C50C-407E-A947-70E740481C1C}">
                           <a14:useLocalDpi xmlns:a14="http://schemas.microsoft.com/office/drawing/2010/main" val="0"/>
@@ -8221,7 +8551,7 @@
       <w:pPr>
         <w:pStyle w:val="Heading4"/>
       </w:pPr>
-      <w:bookmarkStart w:id="36" w:name="_Toc60224011"/>
+      <w:bookmarkStart w:id="36" w:name="_Toc60329878"/>
       <w:r>
         <w:t>MySQL</w:t>
       </w:r>
@@ -8258,7 +8588,7 @@
                     <pic:cNvPicPr/>
                   </pic:nvPicPr>
                   <pic:blipFill>
-                    <a:blip r:embed="rId39">
+                    <a:blip r:embed="rId42">
                       <a:extLst>
                         <a:ext uri="{28A0092B-C50C-407E-A947-70E740481C1C}">
                           <a14:useLocalDpi xmlns:a14="http://schemas.microsoft.com/office/drawing/2010/main" val="0"/>
@@ -8373,7 +8703,7 @@
       <w:pPr>
         <w:pStyle w:val="Heading4"/>
       </w:pPr>
-      <w:bookmarkStart w:id="37" w:name="_Toc60224012"/>
+      <w:bookmarkStart w:id="37" w:name="_Toc60329879"/>
       <w:r>
         <w:t>Apache Cassandra</w:t>
       </w:r>
@@ -8390,18 +8720,280 @@
       <w:pPr>
         <w:pStyle w:val="Heading4"/>
       </w:pPr>
-      <w:bookmarkStart w:id="38" w:name="_Toc60224013"/>
+      <w:bookmarkStart w:id="38" w:name="_Toc60329880"/>
       <w:r>
         <w:t>Oracle</w:t>
       </w:r>
       <w:bookmarkEnd w:id="38"/>
     </w:p>
+    <w:p>
+      <w:pPr>
+        <w:keepNext/>
+        <w:keepLines/>
+        <w:spacing w:before="120" w:after="120"/>
+      </w:pPr>
+      <w:r>
+        <w:t xml:space="preserve">Experiments </w:t>
+      </w:r>
+      <w:r>
+        <w:t>312</w:t>
+      </w:r>
+      <w:r>
+        <w:t xml:space="preserve">, </w:t>
+      </w:r>
+      <w:r>
+        <w:t>313</w:t>
+      </w:r>
+      <w:r>
+        <w:t xml:space="preserve">, </w:t>
+      </w:r>
+      <w:r>
+        <w:t>316</w:t>
+      </w:r>
+    </w:p>
+    <w:p>
+      <w:r>
+        <w:rPr>
+          <w:noProof/>
+        </w:rPr>
+        <w:drawing>
+          <wp:inline distT="0" distB="0" distL="0" distR="0" wp14:anchorId="29F4B74B" wp14:editId="208FACBC">
+            <wp:extent cx="5943600" cy="2736850"/>
+            <wp:effectExtent l="0" t="0" r="0" b="6350"/>
+            <wp:docPr id="47" name="Picture 47" descr="Table&#10;&#10;Description automatically generated"/>
+            <wp:cNvGraphicFramePr>
+              <a:graphicFrameLocks xmlns:a="http://schemas.openxmlformats.org/drawingml/2006/main" noChangeAspect="1"/>
+            </wp:cNvGraphicFramePr>
+            <a:graphic xmlns:a="http://schemas.openxmlformats.org/drawingml/2006/main">
+              <a:graphicData uri="http://schemas.openxmlformats.org/drawingml/2006/picture">
+                <pic:pic xmlns:pic="http://schemas.openxmlformats.org/drawingml/2006/picture">
+                  <pic:nvPicPr>
+                    <pic:cNvPr id="47" name="Picture 47" descr="Table&#10;&#10;Description automatically generated"/>
+                    <pic:cNvPicPr/>
+                  </pic:nvPicPr>
+                  <pic:blipFill>
+                    <a:blip r:embed="rId43">
+                      <a:extLst>
+                        <a:ext uri="{28A0092B-C50C-407E-A947-70E740481C1C}">
+                          <a14:useLocalDpi xmlns:a14="http://schemas.microsoft.com/office/drawing/2010/main" val="0"/>
+                        </a:ext>
+                      </a:extLst>
+                    </a:blip>
+                    <a:stretch>
+                      <a:fillRect/>
+                    </a:stretch>
+                  </pic:blipFill>
+                  <pic:spPr>
+                    <a:xfrm>
+                      <a:off x="0" y="0"/>
+                      <a:ext cx="5943600" cy="2736850"/>
+                    </a:xfrm>
+                    <a:prstGeom prst="rect">
+                      <a:avLst/>
+                    </a:prstGeom>
+                  </pic:spPr>
+                </pic:pic>
+              </a:graphicData>
+            </a:graphic>
+          </wp:inline>
+        </w:drawing>
+      </w:r>
+    </w:p>
+    <w:p/>
+    <w:p>
+      <w:r>
+        <w:t>When we compare the</w:t>
+      </w:r>
+      <w:r>
+        <w:t xml:space="preserve"> result</w:t>
+      </w:r>
+      <w:r>
+        <w:t>s</w:t>
+      </w:r>
+      <w:r>
+        <w:t xml:space="preserve"> </w:t>
+      </w:r>
+      <w:r>
+        <w:t>between</w:t>
+      </w:r>
+      <w:r>
+        <w:t xml:space="preserve"> Oracle </w:t>
+      </w:r>
+      <w:r>
+        <w:t>running in AWS EC2 instances</w:t>
+      </w:r>
+      <w:r>
+        <w:t xml:space="preserve"> against Postgre</w:t>
+      </w:r>
+      <w:r>
+        <w:t>SQL</w:t>
+      </w:r>
+      <w:r>
+        <w:t xml:space="preserve"> </w:t>
+      </w:r>
+      <w:r>
+        <w:t xml:space="preserve">running in AWS RDS Aurora </w:t>
+      </w:r>
+      <w:r>
+        <w:t xml:space="preserve">for large data </w:t>
+      </w:r>
+      <w:r>
+        <w:t>performance, some interesting hypotheses begin to gain evidence</w:t>
+      </w:r>
+      <w:r>
+        <w:t>.</w:t>
+      </w:r>
+    </w:p>
+    <w:p/>
+    <w:p>
+      <w:pPr>
+        <w:pStyle w:val="ListParagraph"/>
+        <w:numPr>
+          <w:ilvl w:val="0"/>
+          <w:numId w:val="20"/>
+        </w:numPr>
+      </w:pPr>
+      <w:r>
+        <w:t>The amount of time Oracle takes to install on EC2 instances is insane, even compared to the absurd amount of time it takes AWS RDS Aurora PostgreSQL to come alive</w:t>
+      </w:r>
+      <w:r>
+        <w:t>.</w:t>
+      </w:r>
+      <w:r>
+        <w:t xml:space="preserve">  But the good news is that we now have the proper way to bring Oracle instances alive in a fully automated fashion.</w:t>
+      </w:r>
+    </w:p>
+    <w:p>
+      <w:pPr>
+        <w:pStyle w:val="ListParagraph"/>
+        <w:numPr>
+          <w:ilvl w:val="0"/>
+          <w:numId w:val="20"/>
+        </w:numPr>
+      </w:pPr>
+      <w:r>
+        <w:t>It consistently takes about 300% more time to install the Oracle schema than the PostgreSQL schema</w:t>
+      </w:r>
+      <w:r>
+        <w:t>.</w:t>
+      </w:r>
+    </w:p>
+    <w:p>
+      <w:pPr>
+        <w:pStyle w:val="ListParagraph"/>
+        <w:numPr>
+          <w:ilvl w:val="0"/>
+          <w:numId w:val="20"/>
+        </w:numPr>
+      </w:pPr>
+      <w:r>
+        <w:t>Getting the S3 Bucket data is consistently about 70% faster</w:t>
+      </w:r>
+      <w:r>
+        <w:t>.</w:t>
+      </w:r>
+      <w:r>
+        <w:t xml:space="preserve">  As discussed earlier, this is probably due to the fact that the PostgreSQL data was done on my own network, which I’m sure is slower than the network inside the AWS datacenters, as well as the latency issues.  </w:t>
+      </w:r>
+      <w:r>
+        <w:t>Bear in mind th</w:t>
+      </w:r>
+      <w:r>
+        <w:t xml:space="preserve">at AWS S3 CLI works on top of TCP/IP, which must send packets </w:t>
+      </w:r>
+      <w:r>
+        <w:t>that get acknowledged between client and server.  So, the further your client and servers are apart will have a limiting effect on even the fastest connections.</w:t>
+      </w:r>
+    </w:p>
+    <w:p>
+      <w:pPr>
+        <w:pStyle w:val="ListParagraph"/>
+        <w:numPr>
+          <w:ilvl w:val="0"/>
+          <w:numId w:val="20"/>
+        </w:numPr>
+      </w:pPr>
+      <w:r>
+        <w:lastRenderedPageBreak/>
+        <w:t>The time to do the data loads into Oracle are longer than that for PostgreSQL and grow further and further apart under larger and larger dataset sizes.</w:t>
+      </w:r>
+    </w:p>
+    <w:p>
+      <w:pPr>
+        <w:pStyle w:val="ListParagraph"/>
+        <w:numPr>
+          <w:ilvl w:val="0"/>
+          <w:numId w:val="20"/>
+        </w:numPr>
+      </w:pPr>
+      <w:r>
+        <w:t xml:space="preserve">The data query capability has </w:t>
+      </w:r>
+      <w:r>
+        <w:t>times that were better for</w:t>
+      </w:r>
+      <w:r>
+        <w:t xml:space="preserve"> Oracle at more modest sizes and worse for Oracle at the largest dataset size.  This may be something that could improve with tuning on the databases. </w:t>
+      </w:r>
+      <w:r>
+        <w:t xml:space="preserve"> </w:t>
+      </w:r>
+      <w:r>
+        <w:t xml:space="preserve"> </w:t>
+      </w:r>
+    </w:p>
+    <w:p/>
+    <w:p>
+      <w:r>
+        <w:t xml:space="preserve">I would say that there is no compelling evidence that Oracle is better than PostgreSQL for future use.  </w:t>
+      </w:r>
+      <w:r>
+        <w:t>It’s not like Oracle, with its decades of experience, has RDBMS queries capabilities that are heads and shoulders above what even humble Postgres can offer us.</w:t>
+      </w:r>
+    </w:p>
+    <w:p/>
+    <w:p>
+      <w:r>
+        <w:t xml:space="preserve">However, it is inevitable that we will have need to transition through Oracle, and it probably would be a good thing to learn how to deploy full CareEngine with Oracle in a complete cloud environment, but not for production.  We should get our feet wet with deploying </w:t>
+      </w:r>
+      <w:r>
+        <w:t xml:space="preserve">build server tests to environments that last only as long as the integration tests for a build run first.  Then, we should start to manually start to deploy </w:t>
+      </w:r>
+      <w:proofErr w:type="gramStart"/>
+      <w:r>
+        <w:t>less</w:t>
+      </w:r>
+      <w:proofErr w:type="gramEnd"/>
+      <w:r>
+        <w:t xml:space="preserve"> ephemeral environments.  This will give us the chance to begin to understand the sizing of AWS EC2 database instances, perhaps begin to support Oracle clustering, and experiment with CareEngine container orchestration, trying out small ELB clusters, Docker Swarm, and Kubernetes (ordered by complexity and ease of maintainability).</w:t>
+      </w:r>
+    </w:p>
+    <w:p/>
+    <w:p>
+      <w:r>
+        <w:t xml:space="preserve">So, even if Oracle doesn’t have a future with CareEngine (I do recommend that we “Get </w:t>
+      </w:r>
+      <w:proofErr w:type="gramStart"/>
+      <w:r>
+        <w:t>The</w:t>
+      </w:r>
+      <w:proofErr w:type="gramEnd"/>
+      <w:r>
+        <w:t xml:space="preserve"> Red Out”</w:t>
+      </w:r>
+      <w:r>
+        <w:t xml:space="preserve"> and not write application code as if we were an IT department depending on the database to keep us safe from ourselves</w:t>
+      </w:r>
+      <w:r>
+        <w:t>), the time we spent to develop this Oracle code will serve us well in the months ahead.</w:t>
+      </w:r>
+    </w:p>
     <w:p/>
     <w:p>
       <w:pPr>
         <w:pStyle w:val="Heading4"/>
       </w:pPr>
-      <w:bookmarkStart w:id="39" w:name="_Toc60224014"/>
+      <w:bookmarkStart w:id="39" w:name="_Toc60329881"/>
       <w:r>
         <w:t>MongoDB</w:t>
       </w:r>
@@ -8412,7 +9004,7 @@
       <w:pPr>
         <w:pStyle w:val="Heading4"/>
       </w:pPr>
-      <w:bookmarkStart w:id="40" w:name="_Toc60224015"/>
+      <w:bookmarkStart w:id="40" w:name="_Toc60329882"/>
       <w:r>
         <w:t>Apache Ignite</w:t>
       </w:r>
@@ -8440,6 +9032,178 @@
 <file path=word/numbering.xml><?xml version="1.0" encoding="utf-8"?>
 <w:numbering xmlns:wpc="http://schemas.microsoft.com/office/word/2010/wordprocessingCanvas" xmlns:cx="http://schemas.microsoft.com/office/drawing/2014/chartex" xmlns:cx1="http://schemas.microsoft.com/office/drawing/2015/9/8/chartex" xmlns:cx2="http://schemas.microsoft.com/office/drawing/2015/10/21/chartex" xmlns:cx3="http://schemas.microsoft.com/office/drawing/2016/5/9/chartex" xmlns:cx4="http://schemas.microsoft.com/office/drawing/2016/5/10/chartex" xmlns:cx5="http://schemas.microsoft.com/office/drawing/2016/5/11/chartex" xmlns:cx6="http://schemas.microsoft.com/office/drawing/2016/5/12/chartex" xmlns:cx7="http://schemas.microsoft.com/office/drawing/2016/5/13/chartex" xmlns:cx8="http://schemas.microsoft.com/office/drawing/2016/5/14/chartex" xmlns:mc="http://schemas.openxmlformats.org/markup-compatibility/2006" xmlns:aink="http://schemas.microsoft.com/office/drawing/2016/ink" xmlns:am3d="http://schemas.microsoft.com/office/drawing/2017/model3d" xmlns:o="urn:schemas-microsoft-com:office:office" xmlns:r="http://schemas.openxmlformats.org/officeDocument/2006/relationships" xmlns:m="http://schemas.openxmlformats.org/officeDocument/2006/math" xmlns:v="urn:schemas-microsoft-com:vml" xmlns:wp14="http://schemas.microsoft.com/office/word/2010/wordprocessingDrawing" xmlns:wp="http://schemas.openxmlformats.org/drawingml/2006/wordprocessingDrawing" xmlns:w10="urn:schemas-microsoft-com:office:word" xmlns:w="http://schemas.openxmlformats.org/wordprocessingml/2006/main" xmlns:w14="http://schemas.microsoft.com/office/word/2010/wordml" xmlns:w15="http://schemas.microsoft.com/office/word/2012/wordml" xmlns:w16cex="http://schemas.microsoft.com/office/word/2018/wordml/cex" xmlns:w16cid="http://schemas.microsoft.com/office/word/2016/wordml/cid" xmlns:w16="http://schemas.microsoft.com/office/word/2018/wordml" xmlns:w16se="http://schemas.microsoft.com/office/word/2015/wordml/symex" xmlns:wpg="http://schemas.microsoft.com/office/word/2010/wordprocessingGroup" xmlns:wpi="http://schemas.microsoft.com/office/word/2010/wordprocessingInk" xmlns:wne="http://schemas.microsoft.com/office/word/2006/wordml" xmlns:wps="http://schemas.microsoft.com/office/word/2010/wordprocessingShape" mc:Ignorable="w14 w15 w16se w16cid w16 w16cex wp14">
   <w:abstractNum w:abstractNumId="0" w15:restartNumberingAfterBreak="0">
+    <w:nsid w:val="019011E0"/>
+    <w:multiLevelType w:val="hybridMultilevel"/>
+    <w:tmpl w:val="054A2E84"/>
+    <w:lvl w:ilvl="0" w:tplc="0409000F">
+      <w:start w:val="1"/>
+      <w:numFmt w:val="decimal"/>
+      <w:lvlText w:val="%1."/>
+      <w:lvlJc w:val="left"/>
+      <w:pPr>
+        <w:ind w:left="720" w:hanging="360"/>
+      </w:pPr>
+    </w:lvl>
+    <w:lvl w:ilvl="1" w:tplc="04090019" w:tentative="1">
+      <w:start w:val="1"/>
+      <w:numFmt w:val="lowerLetter"/>
+      <w:lvlText w:val="%2."/>
+      <w:lvlJc w:val="left"/>
+      <w:pPr>
+        <w:ind w:left="1440" w:hanging="360"/>
+      </w:pPr>
+    </w:lvl>
+    <w:lvl w:ilvl="2" w:tplc="0409001B" w:tentative="1">
+      <w:start w:val="1"/>
+      <w:numFmt w:val="lowerRoman"/>
+      <w:lvlText w:val="%3."/>
+      <w:lvlJc w:val="right"/>
+      <w:pPr>
+        <w:ind w:left="2160" w:hanging="180"/>
+      </w:pPr>
+    </w:lvl>
+    <w:lvl w:ilvl="3" w:tplc="0409000F" w:tentative="1">
+      <w:start w:val="1"/>
+      <w:numFmt w:val="decimal"/>
+      <w:lvlText w:val="%4."/>
+      <w:lvlJc w:val="left"/>
+      <w:pPr>
+        <w:ind w:left="2880" w:hanging="360"/>
+      </w:pPr>
+    </w:lvl>
+    <w:lvl w:ilvl="4" w:tplc="04090019" w:tentative="1">
+      <w:start w:val="1"/>
+      <w:numFmt w:val="lowerLetter"/>
+      <w:lvlText w:val="%5."/>
+      <w:lvlJc w:val="left"/>
+      <w:pPr>
+        <w:ind w:left="3600" w:hanging="360"/>
+      </w:pPr>
+    </w:lvl>
+    <w:lvl w:ilvl="5" w:tplc="0409001B" w:tentative="1">
+      <w:start w:val="1"/>
+      <w:numFmt w:val="lowerRoman"/>
+      <w:lvlText w:val="%6."/>
+      <w:lvlJc w:val="right"/>
+      <w:pPr>
+        <w:ind w:left="4320" w:hanging="180"/>
+      </w:pPr>
+    </w:lvl>
+    <w:lvl w:ilvl="6" w:tplc="0409000F" w:tentative="1">
+      <w:start w:val="1"/>
+      <w:numFmt w:val="decimal"/>
+      <w:lvlText w:val="%7."/>
+      <w:lvlJc w:val="left"/>
+      <w:pPr>
+        <w:ind w:left="5040" w:hanging="360"/>
+      </w:pPr>
+    </w:lvl>
+    <w:lvl w:ilvl="7" w:tplc="04090019" w:tentative="1">
+      <w:start w:val="1"/>
+      <w:numFmt w:val="lowerLetter"/>
+      <w:lvlText w:val="%8."/>
+      <w:lvlJc w:val="left"/>
+      <w:pPr>
+        <w:ind w:left="5760" w:hanging="360"/>
+      </w:pPr>
+    </w:lvl>
+    <w:lvl w:ilvl="8" w:tplc="0409001B" w:tentative="1">
+      <w:start w:val="1"/>
+      <w:numFmt w:val="lowerRoman"/>
+      <w:lvlText w:val="%9."/>
+      <w:lvlJc w:val="right"/>
+      <w:pPr>
+        <w:ind w:left="6480" w:hanging="180"/>
+      </w:pPr>
+    </w:lvl>
+  </w:abstractNum>
+  <w:abstractNum w:abstractNumId="1" w15:restartNumberingAfterBreak="0">
+    <w:nsid w:val="02ED7704"/>
+    <w:multiLevelType w:val="hybridMultilevel"/>
+    <w:tmpl w:val="054A2E84"/>
+    <w:lvl w:ilvl="0" w:tplc="0409000F">
+      <w:start w:val="1"/>
+      <w:numFmt w:val="decimal"/>
+      <w:lvlText w:val="%1."/>
+      <w:lvlJc w:val="left"/>
+      <w:pPr>
+        <w:ind w:left="720" w:hanging="360"/>
+      </w:pPr>
+    </w:lvl>
+    <w:lvl w:ilvl="1" w:tplc="04090019" w:tentative="1">
+      <w:start w:val="1"/>
+      <w:numFmt w:val="lowerLetter"/>
+      <w:lvlText w:val="%2."/>
+      <w:lvlJc w:val="left"/>
+      <w:pPr>
+        <w:ind w:left="1440" w:hanging="360"/>
+      </w:pPr>
+    </w:lvl>
+    <w:lvl w:ilvl="2" w:tplc="0409001B" w:tentative="1">
+      <w:start w:val="1"/>
+      <w:numFmt w:val="lowerRoman"/>
+      <w:lvlText w:val="%3."/>
+      <w:lvlJc w:val="right"/>
+      <w:pPr>
+        <w:ind w:left="2160" w:hanging="180"/>
+      </w:pPr>
+    </w:lvl>
+    <w:lvl w:ilvl="3" w:tplc="0409000F" w:tentative="1">
+      <w:start w:val="1"/>
+      <w:numFmt w:val="decimal"/>
+      <w:lvlText w:val="%4."/>
+      <w:lvlJc w:val="left"/>
+      <w:pPr>
+        <w:ind w:left="2880" w:hanging="360"/>
+      </w:pPr>
+    </w:lvl>
+    <w:lvl w:ilvl="4" w:tplc="04090019" w:tentative="1">
+      <w:start w:val="1"/>
+      <w:numFmt w:val="lowerLetter"/>
+      <w:lvlText w:val="%5."/>
+      <w:lvlJc w:val="left"/>
+      <w:pPr>
+        <w:ind w:left="3600" w:hanging="360"/>
+      </w:pPr>
+    </w:lvl>
+    <w:lvl w:ilvl="5" w:tplc="0409001B" w:tentative="1">
+      <w:start w:val="1"/>
+      <w:numFmt w:val="lowerRoman"/>
+      <w:lvlText w:val="%6."/>
+      <w:lvlJc w:val="right"/>
+      <w:pPr>
+        <w:ind w:left="4320" w:hanging="180"/>
+      </w:pPr>
+    </w:lvl>
+    <w:lvl w:ilvl="6" w:tplc="0409000F" w:tentative="1">
+      <w:start w:val="1"/>
+      <w:numFmt w:val="decimal"/>
+      <w:lvlText w:val="%7."/>
+      <w:lvlJc w:val="left"/>
+      <w:pPr>
+        <w:ind w:left="5040" w:hanging="360"/>
+      </w:pPr>
+    </w:lvl>
+    <w:lvl w:ilvl="7" w:tplc="04090019" w:tentative="1">
+      <w:start w:val="1"/>
+      <w:numFmt w:val="lowerLetter"/>
+      <w:lvlText w:val="%8."/>
+      <w:lvlJc w:val="left"/>
+      <w:pPr>
+        <w:ind w:left="5760" w:hanging="360"/>
+      </w:pPr>
+    </w:lvl>
+    <w:lvl w:ilvl="8" w:tplc="0409001B" w:tentative="1">
+      <w:start w:val="1"/>
+      <w:numFmt w:val="lowerRoman"/>
+      <w:lvlText w:val="%9."/>
+      <w:lvlJc w:val="right"/>
+      <w:pPr>
+        <w:ind w:left="6480" w:hanging="180"/>
+      </w:pPr>
+    </w:lvl>
+  </w:abstractNum>
+  <w:abstractNum w:abstractNumId="2" w15:restartNumberingAfterBreak="0">
     <w:nsid w:val="0C553AF1"/>
     <w:multiLevelType w:val="hybridMultilevel"/>
     <w:tmpl w:val="BE1CADB6"/>
@@ -8525,7 +9289,7 @@
       </w:pPr>
     </w:lvl>
   </w:abstractNum>
-  <w:abstractNum w:abstractNumId="1" w15:restartNumberingAfterBreak="0">
+  <w:abstractNum w:abstractNumId="3" w15:restartNumberingAfterBreak="0">
     <w:nsid w:val="122849A5"/>
     <w:multiLevelType w:val="hybridMultilevel"/>
     <w:tmpl w:val="BE1CADB6"/>
@@ -8611,7 +9375,7 @@
       </w:pPr>
     </w:lvl>
   </w:abstractNum>
-  <w:abstractNum w:abstractNumId="2" w15:restartNumberingAfterBreak="0">
+  <w:abstractNum w:abstractNumId="4" w15:restartNumberingAfterBreak="0">
     <w:nsid w:val="14E26791"/>
     <w:multiLevelType w:val="hybridMultilevel"/>
     <w:tmpl w:val="BE1CADB6"/>
@@ -8697,10 +9461,10 @@
       </w:pPr>
     </w:lvl>
   </w:abstractNum>
-  <w:abstractNum w:abstractNumId="3" w15:restartNumberingAfterBreak="0">
+  <w:abstractNum w:abstractNumId="5" w15:restartNumberingAfterBreak="0">
     <w:nsid w:val="1D3E08FA"/>
     <w:multiLevelType w:val="hybridMultilevel"/>
-    <w:tmpl w:val="0B006BBE"/>
+    <w:tmpl w:val="054A2E84"/>
     <w:lvl w:ilvl="0" w:tplc="0409000F">
       <w:start w:val="1"/>
       <w:numFmt w:val="decimal"/>
@@ -8783,7 +9547,7 @@
       </w:pPr>
     </w:lvl>
   </w:abstractNum>
-  <w:abstractNum w:abstractNumId="4" w15:restartNumberingAfterBreak="0">
+  <w:abstractNum w:abstractNumId="6" w15:restartNumberingAfterBreak="0">
     <w:nsid w:val="1EFD7A5D"/>
     <w:multiLevelType w:val="hybridMultilevel"/>
     <w:tmpl w:val="4306B088"/>
@@ -8896,7 +9660,93 @@
       </w:rPr>
     </w:lvl>
   </w:abstractNum>
-  <w:abstractNum w:abstractNumId="5" w15:restartNumberingAfterBreak="0">
+  <w:abstractNum w:abstractNumId="7" w15:restartNumberingAfterBreak="0">
+    <w:nsid w:val="28A16C46"/>
+    <w:multiLevelType w:val="hybridMultilevel"/>
+    <w:tmpl w:val="054A2E84"/>
+    <w:lvl w:ilvl="0" w:tplc="0409000F">
+      <w:start w:val="1"/>
+      <w:numFmt w:val="decimal"/>
+      <w:lvlText w:val="%1."/>
+      <w:lvlJc w:val="left"/>
+      <w:pPr>
+        <w:ind w:left="720" w:hanging="360"/>
+      </w:pPr>
+    </w:lvl>
+    <w:lvl w:ilvl="1" w:tplc="04090019" w:tentative="1">
+      <w:start w:val="1"/>
+      <w:numFmt w:val="lowerLetter"/>
+      <w:lvlText w:val="%2."/>
+      <w:lvlJc w:val="left"/>
+      <w:pPr>
+        <w:ind w:left="1440" w:hanging="360"/>
+      </w:pPr>
+    </w:lvl>
+    <w:lvl w:ilvl="2" w:tplc="0409001B" w:tentative="1">
+      <w:start w:val="1"/>
+      <w:numFmt w:val="lowerRoman"/>
+      <w:lvlText w:val="%3."/>
+      <w:lvlJc w:val="right"/>
+      <w:pPr>
+        <w:ind w:left="2160" w:hanging="180"/>
+      </w:pPr>
+    </w:lvl>
+    <w:lvl w:ilvl="3" w:tplc="0409000F" w:tentative="1">
+      <w:start w:val="1"/>
+      <w:numFmt w:val="decimal"/>
+      <w:lvlText w:val="%4."/>
+      <w:lvlJc w:val="left"/>
+      <w:pPr>
+        <w:ind w:left="2880" w:hanging="360"/>
+      </w:pPr>
+    </w:lvl>
+    <w:lvl w:ilvl="4" w:tplc="04090019" w:tentative="1">
+      <w:start w:val="1"/>
+      <w:numFmt w:val="lowerLetter"/>
+      <w:lvlText w:val="%5."/>
+      <w:lvlJc w:val="left"/>
+      <w:pPr>
+        <w:ind w:left="3600" w:hanging="360"/>
+      </w:pPr>
+    </w:lvl>
+    <w:lvl w:ilvl="5" w:tplc="0409001B" w:tentative="1">
+      <w:start w:val="1"/>
+      <w:numFmt w:val="lowerRoman"/>
+      <w:lvlText w:val="%6."/>
+      <w:lvlJc w:val="right"/>
+      <w:pPr>
+        <w:ind w:left="4320" w:hanging="180"/>
+      </w:pPr>
+    </w:lvl>
+    <w:lvl w:ilvl="6" w:tplc="0409000F" w:tentative="1">
+      <w:start w:val="1"/>
+      <w:numFmt w:val="decimal"/>
+      <w:lvlText w:val="%7."/>
+      <w:lvlJc w:val="left"/>
+      <w:pPr>
+        <w:ind w:left="5040" w:hanging="360"/>
+      </w:pPr>
+    </w:lvl>
+    <w:lvl w:ilvl="7" w:tplc="04090019" w:tentative="1">
+      <w:start w:val="1"/>
+      <w:numFmt w:val="lowerLetter"/>
+      <w:lvlText w:val="%8."/>
+      <w:lvlJc w:val="left"/>
+      <w:pPr>
+        <w:ind w:left="5760" w:hanging="360"/>
+      </w:pPr>
+    </w:lvl>
+    <w:lvl w:ilvl="8" w:tplc="0409001B" w:tentative="1">
+      <w:start w:val="1"/>
+      <w:numFmt w:val="lowerRoman"/>
+      <w:lvlText w:val="%9."/>
+      <w:lvlJc w:val="right"/>
+      <w:pPr>
+        <w:ind w:left="6480" w:hanging="180"/>
+      </w:pPr>
+    </w:lvl>
+  </w:abstractNum>
+  <w:abstractNum w:abstractNumId="8" w15:restartNumberingAfterBreak="0">
     <w:nsid w:val="330621A9"/>
     <w:multiLevelType w:val="hybridMultilevel"/>
     <w:tmpl w:val="2F2C1C56"/>
@@ -9009,7 +9859,7 @@
       </w:rPr>
     </w:lvl>
   </w:abstractNum>
-  <w:abstractNum w:abstractNumId="6" w15:restartNumberingAfterBreak="0">
+  <w:abstractNum w:abstractNumId="9" w15:restartNumberingAfterBreak="0">
     <w:nsid w:val="34D33ACB"/>
     <w:multiLevelType w:val="hybridMultilevel"/>
     <w:tmpl w:val="6E48608C"/>
@@ -9095,7 +9945,7 @@
       </w:pPr>
     </w:lvl>
   </w:abstractNum>
-  <w:abstractNum w:abstractNumId="7" w15:restartNumberingAfterBreak="0">
+  <w:abstractNum w:abstractNumId="10" w15:restartNumberingAfterBreak="0">
     <w:nsid w:val="38293561"/>
     <w:multiLevelType w:val="multilevel"/>
     <w:tmpl w:val="0409001D"/>
@@ -9181,7 +10031,7 @@
       </w:pPr>
     </w:lvl>
   </w:abstractNum>
-  <w:abstractNum w:abstractNumId="8" w15:restartNumberingAfterBreak="0">
+  <w:abstractNum w:abstractNumId="11" w15:restartNumberingAfterBreak="0">
     <w:nsid w:val="455062C2"/>
     <w:multiLevelType w:val="hybridMultilevel"/>
     <w:tmpl w:val="BE1CADB6"/>
@@ -9267,7 +10117,7 @@
       </w:pPr>
     </w:lvl>
   </w:abstractNum>
-  <w:abstractNum w:abstractNumId="9" w15:restartNumberingAfterBreak="0">
+  <w:abstractNum w:abstractNumId="12" w15:restartNumberingAfterBreak="0">
     <w:nsid w:val="472A4BA7"/>
     <w:multiLevelType w:val="hybridMultilevel"/>
     <w:tmpl w:val="F50EAD56"/>
@@ -9353,7 +10203,7 @@
       </w:pPr>
     </w:lvl>
   </w:abstractNum>
-  <w:abstractNum w:abstractNumId="10" w15:restartNumberingAfterBreak="0">
+  <w:abstractNum w:abstractNumId="13" w15:restartNumberingAfterBreak="0">
     <w:nsid w:val="49F87709"/>
     <w:multiLevelType w:val="hybridMultilevel"/>
     <w:tmpl w:val="BE1CADB6"/>
@@ -9439,7 +10289,7 @@
       </w:pPr>
     </w:lvl>
   </w:abstractNum>
-  <w:abstractNum w:abstractNumId="11" w15:restartNumberingAfterBreak="0">
+  <w:abstractNum w:abstractNumId="14" w15:restartNumberingAfterBreak="0">
     <w:nsid w:val="4A155BC4"/>
     <w:multiLevelType w:val="multilevel"/>
     <w:tmpl w:val="0409001D"/>
@@ -9525,7 +10375,7 @@
       </w:pPr>
     </w:lvl>
   </w:abstractNum>
-  <w:abstractNum w:abstractNumId="12" w15:restartNumberingAfterBreak="0">
+  <w:abstractNum w:abstractNumId="15" w15:restartNumberingAfterBreak="0">
     <w:nsid w:val="4C1D3E37"/>
     <w:multiLevelType w:val="hybridMultilevel"/>
     <w:tmpl w:val="2E0E52DA"/>
@@ -9638,7 +10488,7 @@
       </w:rPr>
     </w:lvl>
   </w:abstractNum>
-  <w:abstractNum w:abstractNumId="13" w15:restartNumberingAfterBreak="0">
+  <w:abstractNum w:abstractNumId="16" w15:restartNumberingAfterBreak="0">
     <w:nsid w:val="530E08C8"/>
     <w:multiLevelType w:val="hybridMultilevel"/>
     <w:tmpl w:val="D27ED2B8"/>
@@ -9751,7 +10601,7 @@
       </w:rPr>
     </w:lvl>
   </w:abstractNum>
-  <w:abstractNum w:abstractNumId="14" w15:restartNumberingAfterBreak="0">
+  <w:abstractNum w:abstractNumId="17" w15:restartNumberingAfterBreak="0">
     <w:nsid w:val="557E7BB9"/>
     <w:multiLevelType w:val="hybridMultilevel"/>
     <w:tmpl w:val="BE1CADB6"/>
@@ -9837,7 +10687,93 @@
       </w:pPr>
     </w:lvl>
   </w:abstractNum>
-  <w:abstractNum w:abstractNumId="15" w15:restartNumberingAfterBreak="0">
+  <w:abstractNum w:abstractNumId="18" w15:restartNumberingAfterBreak="0">
+    <w:nsid w:val="64A30C68"/>
+    <w:multiLevelType w:val="hybridMultilevel"/>
+    <w:tmpl w:val="58CE5BA8"/>
+    <w:lvl w:ilvl="0" w:tplc="0409000F">
+      <w:start w:val="1"/>
+      <w:numFmt w:val="decimal"/>
+      <w:lvlText w:val="%1."/>
+      <w:lvlJc w:val="left"/>
+      <w:pPr>
+        <w:ind w:left="720" w:hanging="360"/>
+      </w:pPr>
+    </w:lvl>
+    <w:lvl w:ilvl="1" w:tplc="04090019" w:tentative="1">
+      <w:start w:val="1"/>
+      <w:numFmt w:val="lowerLetter"/>
+      <w:lvlText w:val="%2."/>
+      <w:lvlJc w:val="left"/>
+      <w:pPr>
+        <w:ind w:left="1440" w:hanging="360"/>
+      </w:pPr>
+    </w:lvl>
+    <w:lvl w:ilvl="2" w:tplc="0409001B" w:tentative="1">
+      <w:start w:val="1"/>
+      <w:numFmt w:val="lowerRoman"/>
+      <w:lvlText w:val="%3."/>
+      <w:lvlJc w:val="right"/>
+      <w:pPr>
+        <w:ind w:left="2160" w:hanging="180"/>
+      </w:pPr>
+    </w:lvl>
+    <w:lvl w:ilvl="3" w:tplc="0409000F" w:tentative="1">
+      <w:start w:val="1"/>
+      <w:numFmt w:val="decimal"/>
+      <w:lvlText w:val="%4."/>
+      <w:lvlJc w:val="left"/>
+      <w:pPr>
+        <w:ind w:left="2880" w:hanging="360"/>
+      </w:pPr>
+    </w:lvl>
+    <w:lvl w:ilvl="4" w:tplc="04090019" w:tentative="1">
+      <w:start w:val="1"/>
+      <w:numFmt w:val="lowerLetter"/>
+      <w:lvlText w:val="%5."/>
+      <w:lvlJc w:val="left"/>
+      <w:pPr>
+        <w:ind w:left="3600" w:hanging="360"/>
+      </w:pPr>
+    </w:lvl>
+    <w:lvl w:ilvl="5" w:tplc="0409001B" w:tentative="1">
+      <w:start w:val="1"/>
+      <w:numFmt w:val="lowerRoman"/>
+      <w:lvlText w:val="%6."/>
+      <w:lvlJc w:val="right"/>
+      <w:pPr>
+        <w:ind w:left="4320" w:hanging="180"/>
+      </w:pPr>
+    </w:lvl>
+    <w:lvl w:ilvl="6" w:tplc="0409000F" w:tentative="1">
+      <w:start w:val="1"/>
+      <w:numFmt w:val="decimal"/>
+      <w:lvlText w:val="%7."/>
+      <w:lvlJc w:val="left"/>
+      <w:pPr>
+        <w:ind w:left="5040" w:hanging="360"/>
+      </w:pPr>
+    </w:lvl>
+    <w:lvl w:ilvl="7" w:tplc="04090019" w:tentative="1">
+      <w:start w:val="1"/>
+      <w:numFmt w:val="lowerLetter"/>
+      <w:lvlText w:val="%8."/>
+      <w:lvlJc w:val="left"/>
+      <w:pPr>
+        <w:ind w:left="5760" w:hanging="360"/>
+      </w:pPr>
+    </w:lvl>
+    <w:lvl w:ilvl="8" w:tplc="0409001B" w:tentative="1">
+      <w:start w:val="1"/>
+      <w:numFmt w:val="lowerRoman"/>
+      <w:lvlText w:val="%9."/>
+      <w:lvlJc w:val="right"/>
+      <w:pPr>
+        <w:ind w:left="6480" w:hanging="180"/>
+      </w:pPr>
+    </w:lvl>
+  </w:abstractNum>
+  <w:abstractNum w:abstractNumId="19" w15:restartNumberingAfterBreak="0">
     <w:nsid w:val="7F583289"/>
     <w:multiLevelType w:val="hybridMultilevel"/>
     <w:tmpl w:val="BE1CADB6"/>
@@ -9924,52 +10860,64 @@
     </w:lvl>
   </w:abstractNum>
   <w:num w:numId="1">
+    <w:abstractNumId w:val="6"/>
+  </w:num>
+  <w:num w:numId="2">
+    <w:abstractNumId w:val="12"/>
+  </w:num>
+  <w:num w:numId="3">
+    <w:abstractNumId w:val="15"/>
+  </w:num>
+  <w:num w:numId="4">
+    <w:abstractNumId w:val="16"/>
+  </w:num>
+  <w:num w:numId="5">
+    <w:abstractNumId w:val="13"/>
+  </w:num>
+  <w:num w:numId="6">
     <w:abstractNumId w:val="4"/>
   </w:num>
-  <w:num w:numId="2">
+  <w:num w:numId="7">
+    <w:abstractNumId w:val="17"/>
+  </w:num>
+  <w:num w:numId="8">
+    <w:abstractNumId w:val="2"/>
+  </w:num>
+  <w:num w:numId="9">
+    <w:abstractNumId w:val="10"/>
+  </w:num>
+  <w:num w:numId="10">
+    <w:abstractNumId w:val="3"/>
+  </w:num>
+  <w:num w:numId="11">
+    <w:abstractNumId w:val="14"/>
+  </w:num>
+  <w:num w:numId="12">
+    <w:abstractNumId w:val="8"/>
+  </w:num>
+  <w:num w:numId="13">
+    <w:abstractNumId w:val="11"/>
+  </w:num>
+  <w:num w:numId="14">
+    <w:abstractNumId w:val="5"/>
+  </w:num>
+  <w:num w:numId="15">
+    <w:abstractNumId w:val="19"/>
+  </w:num>
+  <w:num w:numId="16">
     <w:abstractNumId w:val="9"/>
   </w:num>
-  <w:num w:numId="3">
-    <w:abstractNumId w:val="12"/>
-  </w:num>
-  <w:num w:numId="4">
-    <w:abstractNumId w:val="13"/>
-  </w:num>
-  <w:num w:numId="5">
-    <w:abstractNumId w:val="10"/>
-  </w:num>
-  <w:num w:numId="6">
-    <w:abstractNumId w:val="2"/>
-  </w:num>
-  <w:num w:numId="7">
-    <w:abstractNumId w:val="14"/>
-  </w:num>
-  <w:num w:numId="8">
+  <w:num w:numId="17">
     <w:abstractNumId w:val="0"/>
   </w:num>
-  <w:num w:numId="9">
-    <w:abstractNumId w:val="7"/>
+  <w:num w:numId="18">
+    <w:abstractNumId w:val="18"/>
   </w:num>
-  <w:num w:numId="10">
+  <w:num w:numId="19">
     <w:abstractNumId w:val="1"/>
   </w:num>
-  <w:num w:numId="11">
-    <w:abstractNumId w:val="11"/>
-  </w:num>
-  <w:num w:numId="12">
-    <w:abstractNumId w:val="5"/>
-  </w:num>
-  <w:num w:numId="13">
-    <w:abstractNumId w:val="8"/>
-  </w:num>
-  <w:num w:numId="14">
-    <w:abstractNumId w:val="3"/>
-  </w:num>
-  <w:num w:numId="15">
-    <w:abstractNumId w:val="15"/>
-  </w:num>
-  <w:num w:numId="16">
-    <w:abstractNumId w:val="6"/>
+  <w:num w:numId="20">
+    <w:abstractNumId w:val="7"/>
   </w:num>
 </w:numbering>
 </file>
@@ -11133,7 +12081,7 @@
 </file>
 
 <file path=customXml/itemProps1.xml><?xml version="1.0" encoding="utf-8"?>
-<ds:datastoreItem xmlns:ds="http://schemas.openxmlformats.org/officeDocument/2006/customXml" ds:itemID="{20331C36-4595-F34C-9B0F-17DD1C6E4E78}">
+<ds:datastoreItem xmlns:ds="http://schemas.openxmlformats.org/officeDocument/2006/customXml" ds:itemID="{68E3C066-8394-5F48-9237-401E1D1E6F7F}">
   <ds:schemaRefs>
     <ds:schemaRef ds:uri="http://schemas.openxmlformats.org/officeDocument/2006/bibliography"/>
   </ds:schemaRefs>

</xml_diff>